<commit_message>
Replaced old form links with new ones across entire website
</commit_message>
<xml_diff>
--- a/Forms/FTC2018_Campfire_Skits_Application.docx
+++ b/Forms/FTC2018_Campfire_Skits_Application.docx
@@ -1,6 +1,6 @@
 
 <file path=word/document.xml><?xml version="1.0" encoding="utf-8"?>
-<w:document xmlns:wpc="http://schemas.microsoft.com/office/word/2010/wordprocessingCanvas" xmlns:cx="http://schemas.microsoft.com/office/drawing/2014/chartex" xmlns:cx1="http://schemas.microsoft.com/office/drawing/2015/9/8/chartex" xmlns:cx2="http://schemas.microsoft.com/office/drawing/2015/10/21/chartex" xmlns:cx3="http://schemas.microsoft.com/office/drawing/2016/5/9/chartex" xmlns:cx4="http://schemas.microsoft.com/office/drawing/2016/5/10/chartex" xmlns:cx5="http://schemas.microsoft.com/office/drawing/2016/5/11/chartex" xmlns:cx6="http://schemas.microsoft.com/office/drawing/2016/5/12/chartex" xmlns:cx7="http://schemas.microsoft.com/office/drawing/2016/5/13/chartex" xmlns:cx8="http://schemas.microsoft.com/office/drawing/2016/5/14/chartex" xmlns:mc="http://schemas.openxmlformats.org/markup-compatibility/2006" xmlns:aink="http://schemas.microsoft.com/office/drawing/2016/ink" xmlns:am3d="http://schemas.microsoft.com/office/drawing/2017/model3d" xmlns:o="urn:schemas-microsoft-com:office:office" xmlns:r="http://schemas.openxmlformats.org/officeDocument/2006/relationships" xmlns:m="http://schemas.openxmlformats.org/officeDocument/2006/math" xmlns:v="urn:schemas-microsoft-com:vml" xmlns:wp14="http://schemas.microsoft.com/office/word/2010/wordprocessingDrawing" xmlns:wp="http://schemas.openxmlformats.org/drawingml/2006/wordprocessingDrawing" xmlns:w10="urn:schemas-microsoft-com:office:word" xmlns:w="http://schemas.openxmlformats.org/wordprocessingml/2006/main" xmlns:w14="http://schemas.microsoft.com/office/word/2010/wordml" xmlns:w15="http://schemas.microsoft.com/office/word/2012/wordml" xmlns:w16cid="http://schemas.microsoft.com/office/word/2016/wordml/cid" xmlns:w16se="http://schemas.microsoft.com/office/word/2015/wordml/symex" xmlns:wpg="http://schemas.microsoft.com/office/word/2010/wordprocessingGroup" xmlns:wpi="http://schemas.microsoft.com/office/word/2010/wordprocessingInk" xmlns:wne="http://schemas.microsoft.com/office/word/2006/wordml" xmlns:wps="http://schemas.microsoft.com/office/word/2010/wordprocessingShape" mc:Ignorable="w14 w15 w16se w16cid wp14">
+<w:document xmlns:wpc="http://schemas.microsoft.com/office/word/2010/wordprocessingCanvas" xmlns:mo="http://schemas.microsoft.com/office/mac/office/2008/main" xmlns:mc="http://schemas.openxmlformats.org/markup-compatibility/2006" xmlns:mv="urn:schemas-microsoft-com:mac:vml" xmlns:o="urn:schemas-microsoft-com:office:office" xmlns:r="http://schemas.openxmlformats.org/officeDocument/2006/relationships" xmlns:m="http://schemas.openxmlformats.org/officeDocument/2006/math" xmlns:v="urn:schemas-microsoft-com:vml" xmlns:wp14="http://schemas.microsoft.com/office/word/2010/wordprocessingDrawing" xmlns:wp="http://schemas.openxmlformats.org/drawingml/2006/wordprocessingDrawing" xmlns:w10="urn:schemas-microsoft-com:office:word" xmlns:w="http://schemas.openxmlformats.org/wordprocessingml/2006/main" xmlns:w14="http://schemas.microsoft.com/office/word/2010/wordml" xmlns:wpg="http://schemas.microsoft.com/office/word/2010/wordprocessingGroup" xmlns:wpi="http://schemas.microsoft.com/office/word/2010/wordprocessingInk" xmlns:wne="http://schemas.microsoft.com/office/word/2006/wordml" xmlns:wps="http://schemas.microsoft.com/office/word/2010/wordprocessingShape" mc:Ignorable="w14 wp14">
   <w:body>
     <w:p>
       <w:pPr>
@@ -28,7 +28,7 @@
                 <wp:positionV relativeFrom="paragraph">
                   <wp:posOffset>-457200</wp:posOffset>
                 </wp:positionV>
-                <wp:extent cx="6057900" cy="767080"/>
+                <wp:extent cx="6057900" cy="744855"/>
                 <wp:effectExtent l="0" t="0" r="0" b="5715"/>
                 <wp:wrapThrough wrapText="bothSides">
                   <wp:wrapPolygon edited="0">
@@ -52,7 +52,7 @@
                       <wps:spPr bwMode="auto">
                         <a:xfrm>
                           <a:off x="0" y="0"/>
-                          <a:ext cx="6057900" cy="767080"/>
+                          <a:ext cx="6057900" cy="744855"/>
                         </a:xfrm>
                         <a:prstGeom prst="rect">
                           <a:avLst/>
@@ -63,14 +63,14 @@
                         </a:ln>
                         <a:extLst>
                           <a:ext uri="{909E8E84-426E-40dd-AFC4-6F175D3DCCD1}">
-                            <a14:hiddenFill xmlns:a14="http://schemas.microsoft.com/office/drawing/2010/main" xmlns:w="http://schemas.openxmlformats.org/wordprocessingml/2006/main" xmlns:w10="urn:schemas-microsoft-com:office:word" xmlns:v="urn:schemas-microsoft-com:vml" xmlns:o="urn:schemas-microsoft-com:office:office" xmlns:mv="urn:schemas-microsoft-com:mac:vml" xmlns:mo="http://schemas.microsoft.com/office/mac/office/2008/main" xmlns="">
+                            <a14:hiddenFill xmlns:a14="http://schemas.microsoft.com/office/drawing/2010/main">
                               <a:solidFill>
                                 <a:srgbClr val="FFFFFF"/>
                               </a:solidFill>
                             </a14:hiddenFill>
                           </a:ext>
                           <a:ext uri="{91240B29-F687-4f45-9708-019B960494DF}">
-                            <a14:hiddenLine xmlns:a14="http://schemas.microsoft.com/office/drawing/2010/main" xmlns:w="http://schemas.openxmlformats.org/wordprocessingml/2006/main" xmlns:w10="urn:schemas-microsoft-com:office:word" xmlns:v="urn:schemas-microsoft-com:vml" xmlns:o="urn:schemas-microsoft-com:office:office" xmlns:mv="urn:schemas-microsoft-com:mac:vml" xmlns:mo="http://schemas.microsoft.com/office/mac/office/2008/main" xmlns="" w="9525">
+                            <a14:hiddenLine xmlns:a14="http://schemas.microsoft.com/office/drawing/2010/main" w="9525">
                               <a:solidFill>
                                 <a:srgbClr val="000000"/>
                               </a:solidFill>
@@ -98,10 +98,10 @@
                                 <w:color w:val="000000"/>
                               </w:rPr>
                               <w:drawing>
-                                <wp:inline distT="0" distB="0" distL="0" distR="0" wp14:anchorId="24F5D861" wp14:editId="067ACCB2">
-                                  <wp:extent cx="5849471" cy="578485"/>
-                                  <wp:effectExtent l="0" t="0" r="0" b="5715"/>
-                                  <wp:docPr id="5" name="Picture 5" descr="WMVbix5ytRXEv_Gt_Y0Q6clqKypf0uczSVYZu3XI3Y6gxBPXP5FcnIcmL1olS2rkhvGNcf5SU-Y0QFOLljKNm0Q-V53WzSENvhBeu59FrFEKvk0AyPHesoZIpOEtVfLjQpF_CQhv"/>
+                                <wp:inline distT="0" distB="0" distL="0" distR="0" wp14:anchorId="3924DAA5" wp14:editId="7DEDC26C">
+                                  <wp:extent cx="5875020" cy="562272"/>
+                                  <wp:effectExtent l="0" t="0" r="0" b="0"/>
+                                  <wp:docPr id="1" name="Picture 1"/>
                                   <wp:cNvGraphicFramePr>
                                     <a:graphicFrameLocks xmlns:a="http://schemas.openxmlformats.org/drawingml/2006/main" noChangeAspect="1"/>
                                   </wp:cNvGraphicFramePr>
@@ -109,13 +109,13 @@
                                     <a:graphicData uri="http://schemas.openxmlformats.org/drawingml/2006/picture">
                                       <pic:pic xmlns:pic="http://schemas.openxmlformats.org/drawingml/2006/picture">
                                         <pic:nvPicPr>
-                                          <pic:cNvPr id="0" name="Picture 5" descr="WMVbix5ytRXEv_Gt_Y0Q6clqKypf0uczSVYZu3XI3Y6gxBPXP5FcnIcmL1olS2rkhvGNcf5SU-Y0QFOLljKNm0Q-V53WzSENvhBeu59FrFEKvk0AyPHesoZIpOEtVfLjQpF_CQhv"/>
+                                          <pic:cNvPr id="0" name="Picture 1"/>
                                           <pic:cNvPicPr>
                                             <a:picLocks noChangeAspect="1" noChangeArrowheads="1"/>
                                           </pic:cNvPicPr>
                                         </pic:nvPicPr>
                                         <pic:blipFill>
-                                          <a:blip r:embed="rId8">
+                                          <a:blip r:embed="rId9">
                                             <a:extLst>
                                               <a:ext uri="{28A0092B-C50C-407E-A947-70E740481C1C}">
                                                 <a14:useLocalDpi xmlns:a14="http://schemas.microsoft.com/office/drawing/2010/main" val="0"/>
@@ -130,7 +130,7 @@
                                         <pic:spPr bwMode="auto">
                                           <a:xfrm>
                                             <a:off x="0" y="0"/>
-                                            <a:ext cx="5849471" cy="578485"/>
+                                            <a:ext cx="5875020" cy="562272"/>
                                           </a:xfrm>
                                           <a:prstGeom prst="rect">
                                             <a:avLst/>
@@ -166,11 +166,11 @@
           </mc:Choice>
           <mc:Fallback>
             <w:pict>
-              <v:shapetype w14:anchorId="781527C9" id="_x0000_t202" coordsize="21600,21600" o:spt="202" path="m,l,21600r21600,l21600,xe">
+              <v:shapetype id="_x0000_t202" coordsize="21600,21600" o:spt="202" path="m0,0l0,21600,21600,21600,21600,0xe">
                 <v:stroke joinstyle="miter"/>
                 <v:path gradientshapeok="t" o:connecttype="rect"/>
               </v:shapetype>
-              <v:shape id="Text Box 6" o:spid="_x0000_s1026" type="#_x0000_t202" style="position:absolute;margin-left:-18pt;margin-top:-36pt;width:477pt;height:60.4pt;z-index:251658240;visibility:visible;mso-wrap-style:square;mso-width-percent:0;mso-height-percent:0;mso-wrap-distance-left:9pt;mso-wrap-distance-top:0;mso-wrap-distance-right:9pt;mso-wrap-distance-bottom:0;mso-position-horizontal:absolute;mso-position-horizontal-relative:text;mso-position-vertical:absolute;mso-position-vertical-relative:text;mso-width-percent:0;mso-height-percent:0;mso-width-relative:page;mso-height-relative:page;v-text-anchor:top" o:gfxdata="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" filled="f" stroked="f">
+              <v:shape id="Text Box 6" o:spid="_x0000_s1026" type="#_x0000_t202" style="position:absolute;margin-left:-17.95pt;margin-top:-35.95pt;width:477pt;height:58.65pt;z-index:251658240;visibility:visible;mso-wrap-style:square;mso-width-percent:0;mso-height-percent:0;mso-wrap-distance-left:9pt;mso-wrap-distance-top:0;mso-wrap-distance-right:9pt;mso-wrap-distance-bottom:0;mso-position-horizontal:absolute;mso-position-horizontal-relative:text;mso-position-vertical:absolute;mso-position-vertical-relative:text;mso-width-percent:0;mso-height-percent:0;mso-width-relative:page;mso-height-relative:page;v-text-anchor:top" o:gfxdata="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" filled="f" stroked="f">
                 <v:textbox style="mso-fit-shape-to-text:t" inset=",7.2pt,,7.2pt">
                   <w:txbxContent>
                     <w:p>
@@ -188,10 +188,10 @@
                           <w:color w:val="000000"/>
                         </w:rPr>
                         <w:drawing>
-                          <wp:inline distT="0" distB="0" distL="0" distR="0" wp14:anchorId="24F5D861" wp14:editId="067ACCB2">
-                            <wp:extent cx="5849471" cy="578485"/>
-                            <wp:effectExtent l="0" t="0" r="0" b="5715"/>
-                            <wp:docPr id="5" name="Picture 5" descr="WMVbix5ytRXEv_Gt_Y0Q6clqKypf0uczSVYZu3XI3Y6gxBPXP5FcnIcmL1olS2rkhvGNcf5SU-Y0QFOLljKNm0Q-V53WzSENvhBeu59FrFEKvk0AyPHesoZIpOEtVfLjQpF_CQhv"/>
+                          <wp:inline distT="0" distB="0" distL="0" distR="0" wp14:anchorId="3924DAA5" wp14:editId="7DEDC26C">
+                            <wp:extent cx="5875020" cy="562272"/>
+                            <wp:effectExtent l="0" t="0" r="0" b="0"/>
+                            <wp:docPr id="1" name="Picture 1"/>
                             <wp:cNvGraphicFramePr>
                               <a:graphicFrameLocks xmlns:a="http://schemas.openxmlformats.org/drawingml/2006/main" noChangeAspect="1"/>
                             </wp:cNvGraphicFramePr>
@@ -199,7 +199,7 @@
                               <a:graphicData uri="http://schemas.openxmlformats.org/drawingml/2006/picture">
                                 <pic:pic xmlns:pic="http://schemas.openxmlformats.org/drawingml/2006/picture">
                                   <pic:nvPicPr>
-                                    <pic:cNvPr id="0" name="Picture 5" descr="WMVbix5ytRXEv_Gt_Y0Q6clqKypf0uczSVYZu3XI3Y6gxBPXP5FcnIcmL1olS2rkhvGNcf5SU-Y0QFOLljKNm0Q-V53WzSENvhBeu59FrFEKvk0AyPHesoZIpOEtVfLjQpF_CQhv"/>
+                                    <pic:cNvPr id="0" name="Picture 1"/>
                                     <pic:cNvPicPr>
                                       <a:picLocks noChangeAspect="1" noChangeArrowheads="1"/>
                                     </pic:cNvPicPr>
@@ -220,7 +220,7 @@
                                   <pic:spPr bwMode="auto">
                                     <a:xfrm>
                                       <a:off x="0" y="0"/>
-                                      <a:ext cx="5849471" cy="578485"/>
+                                      <a:ext cx="5875020" cy="562272"/>
                                     </a:xfrm>
                                     <a:prstGeom prst="rect">
                                       <a:avLst/>
@@ -1510,7 +1510,6 @@
           <w:b/>
           <w:u w:val="single"/>
         </w:rPr>
-        <w:lastRenderedPageBreak/>
         <w:t>DON’T</w:t>
       </w:r>
     </w:p>
@@ -1591,6 +1590,7 @@
         <w:rPr>
           <w:rFonts w:ascii="Century Gothic" w:eastAsia="Century Gothic" w:hAnsi="Century Gothic"/>
         </w:rPr>
+        <w:lastRenderedPageBreak/>
         <w:t xml:space="preserve">Have any blatantly sexual or vulgar content in your skit. The District Governor, the District Administrator, the FTC Chair, and the entire FTC Committee will review your application. Any inappropriate content will not be tolerated and the application will be </w:t>
       </w:r>
       <w:r>
@@ -1695,14 +1695,14 @@
                         </a:ln>
                         <a:extLst>
                           <a:ext uri="{909E8E84-426E-40dd-AFC4-6F175D3DCCD1}">
-                            <a14:hiddenFill xmlns:a14="http://schemas.microsoft.com/office/drawing/2010/main" xmlns:w="http://schemas.openxmlformats.org/wordprocessingml/2006/main" xmlns:w10="urn:schemas-microsoft-com:office:word" xmlns:v="urn:schemas-microsoft-com:vml" xmlns:o="urn:schemas-microsoft-com:office:office" xmlns:mv="urn:schemas-microsoft-com:mac:vml" xmlns:mo="http://schemas.microsoft.com/office/mac/office/2008/main" xmlns="">
+                            <a14:hiddenFill xmlns:a14="http://schemas.microsoft.com/office/drawing/2010/main">
                               <a:solidFill>
                                 <a:srgbClr val="FFFFFF"/>
                               </a:solidFill>
                             </a14:hiddenFill>
                           </a:ext>
                           <a:ext uri="{91240B29-F687-4f45-9708-019B960494DF}">
-                            <a14:hiddenLine xmlns:a14="http://schemas.microsoft.com/office/drawing/2010/main" xmlns:w="http://schemas.openxmlformats.org/wordprocessingml/2006/main" xmlns:w10="urn:schemas-microsoft-com:office:word" xmlns:v="urn:schemas-microsoft-com:vml" xmlns:o="urn:schemas-microsoft-com:office:office" xmlns:mv="urn:schemas-microsoft-com:mac:vml" xmlns:mo="http://schemas.microsoft.com/office/mac/office/2008/main" xmlns="" w="9525">
+                            <a14:hiddenLine xmlns:a14="http://schemas.microsoft.com/office/drawing/2010/main" w="9525">
                               <a:solidFill>
                                 <a:srgbClr val="000000"/>
                               </a:solidFill>
@@ -1746,7 +1746,7 @@
           </mc:Choice>
           <mc:Fallback>
             <w:pict>
-              <v:shape w14:anchorId="014BADB8" id="Text Box 21" o:spid="_x0000_s1027" type="#_x0000_t202" style="position:absolute;margin-left:5in;margin-top:4.1pt;width:189pt;height:135pt;z-index:251662336;visibility:visible;mso-wrap-style:square;mso-width-percent:0;mso-height-percent:0;mso-wrap-distance-left:9pt;mso-wrap-distance-top:0;mso-wrap-distance-right:9pt;mso-wrap-distance-bottom:0;mso-position-horizontal:absolute;mso-position-horizontal-relative:text;mso-position-vertical:absolute;mso-position-vertical-relative:text;mso-width-percent:0;mso-height-percent:0;mso-width-relative:page;mso-height-relative:page;v-text-anchor:top" o:gfxdata="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" filled="f" stroked="f">
+              <v:shape id="Text Box 21" o:spid="_x0000_s1027" type="#_x0000_t202" style="position:absolute;margin-left:5in;margin-top:4.1pt;width:189pt;height:135pt;z-index:251662336;visibility:visible;mso-wrap-style:square;mso-width-percent:0;mso-height-percent:0;mso-wrap-distance-left:9pt;mso-wrap-distance-top:0;mso-wrap-distance-right:9pt;mso-wrap-distance-bottom:0;mso-position-horizontal:absolute;mso-position-horizontal-relative:text;mso-position-vertical:absolute;mso-position-vertical-relative:text;mso-width-percent:0;mso-height-percent:0;mso-width-relative:page;mso-height-relative:page;v-text-anchor:top" o:gfxdata="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" filled="f" stroked="f">
                 <v:textbox inset=",7.2pt,,7.2pt">
                   <w:txbxContent>
                     <w:p>
@@ -2205,7 +2205,6 @@
           <w:rFonts w:ascii="Century Gothic" w:eastAsia="Century Gothic" w:hAnsi="Century Gothic"/>
           <w:b/>
         </w:rPr>
-        <w:lastRenderedPageBreak/>
         <w:t>Step 5:</w:t>
       </w:r>
       <w:r>
@@ -2269,6 +2268,7 @@
           <w:rFonts w:ascii="Century Gothic" w:eastAsia="Century Gothic" w:hAnsi="Century Gothic"/>
           <w:b/>
         </w:rPr>
+        <w:lastRenderedPageBreak/>
         <w:t>Ex:</w:t>
       </w:r>
       <w:r>
@@ -3368,11 +3368,12 @@
         </w:rPr>
         <w:fldChar w:fldCharType="separate"/>
       </w:r>
-      <w:r>
-        <w:rPr>
-          <w:rFonts w:ascii="Century Gothic" w:eastAsia="Century Gothic" w:hAnsi="Century Gothic"/>
-          <w:b/>
-          <w:noProof/>
+      <w:bookmarkStart w:id="3" w:name="_GoBack"/>
+      <w:bookmarkEnd w:id="3"/>
+      <w:r>
+        <w:rPr>
+          <w:rFonts w:ascii="Century Gothic" w:eastAsia="Century Gothic" w:hAnsi="Century Gothic"/>
+          <w:b/>
         </w:rPr>
         <w:t> </w:t>
       </w:r>
@@ -3380,7 +3381,6 @@
         <w:rPr>
           <w:rFonts w:ascii="Century Gothic" w:eastAsia="Century Gothic" w:hAnsi="Century Gothic"/>
           <w:b/>
-          <w:noProof/>
         </w:rPr>
         <w:t> </w:t>
       </w:r>
@@ -3388,7 +3388,6 @@
         <w:rPr>
           <w:rFonts w:ascii="Century Gothic" w:eastAsia="Century Gothic" w:hAnsi="Century Gothic"/>
           <w:b/>
-          <w:noProof/>
         </w:rPr>
         <w:t> </w:t>
       </w:r>
@@ -3396,7 +3395,6 @@
         <w:rPr>
           <w:rFonts w:ascii="Century Gothic" w:eastAsia="Century Gothic" w:hAnsi="Century Gothic"/>
           <w:b/>
-          <w:noProof/>
         </w:rPr>
         <w:t> </w:t>
       </w:r>
@@ -3404,7 +3402,6 @@
         <w:rPr>
           <w:rFonts w:ascii="Century Gothic" w:eastAsia="Century Gothic" w:hAnsi="Century Gothic"/>
           <w:b/>
-          <w:noProof/>
         </w:rPr>
         <w:t> </w:t>
       </w:r>
@@ -3470,7 +3467,7 @@
           </w:ffData>
         </w:fldChar>
       </w:r>
-      <w:bookmarkStart w:id="3" w:name="Text2"/>
+      <w:bookmarkStart w:id="4" w:name="Text2"/>
       <w:r>
         <w:rPr>
           <w:rFonts w:ascii="Century Gothic" w:eastAsia="Century Gothic" w:hAnsi="Century Gothic"/>
@@ -3495,7 +3492,6 @@
         <w:rPr>
           <w:rFonts w:ascii="Century Gothic" w:eastAsia="Century Gothic" w:hAnsi="Century Gothic"/>
           <w:b/>
-          <w:noProof/>
         </w:rPr>
         <w:t> </w:t>
       </w:r>
@@ -3503,7 +3499,6 @@
         <w:rPr>
           <w:rFonts w:ascii="Century Gothic" w:eastAsia="Century Gothic" w:hAnsi="Century Gothic"/>
           <w:b/>
-          <w:noProof/>
         </w:rPr>
         <w:t> </w:t>
       </w:r>
@@ -3511,7 +3506,6 @@
         <w:rPr>
           <w:rFonts w:ascii="Century Gothic" w:eastAsia="Century Gothic" w:hAnsi="Century Gothic"/>
           <w:b/>
-          <w:noProof/>
         </w:rPr>
         <w:t> </w:t>
       </w:r>
@@ -3519,7 +3513,6 @@
         <w:rPr>
           <w:rFonts w:ascii="Century Gothic" w:eastAsia="Century Gothic" w:hAnsi="Century Gothic"/>
           <w:b/>
-          <w:noProof/>
         </w:rPr>
         <w:t> </w:t>
       </w:r>
@@ -3527,7 +3520,6 @@
         <w:rPr>
           <w:rFonts w:ascii="Century Gothic" w:eastAsia="Century Gothic" w:hAnsi="Century Gothic"/>
           <w:b/>
-          <w:noProof/>
         </w:rPr>
         <w:t> </w:t>
       </w:r>
@@ -3538,7 +3530,7 @@
         </w:rPr>
         <w:fldChar w:fldCharType="end"/>
       </w:r>
-      <w:bookmarkEnd w:id="3"/>
+      <w:bookmarkEnd w:id="4"/>
     </w:p>
     <w:p>
       <w:pPr>
@@ -3593,7 +3585,7 @@
           </w:ffData>
         </w:fldChar>
       </w:r>
-      <w:bookmarkStart w:id="4" w:name="Text3"/>
+      <w:bookmarkStart w:id="5" w:name="Text3"/>
       <w:r>
         <w:rPr>
           <w:rFonts w:ascii="Century Gothic" w:eastAsia="Century Gothic" w:hAnsi="Century Gothic"/>
@@ -3661,7 +3653,7 @@
         </w:rPr>
         <w:fldChar w:fldCharType="end"/>
       </w:r>
-      <w:bookmarkEnd w:id="4"/>
+      <w:bookmarkEnd w:id="5"/>
     </w:p>
     <w:p>
       <w:pPr>
@@ -3716,7 +3708,7 @@
           </w:ffData>
         </w:fldChar>
       </w:r>
-      <w:bookmarkStart w:id="5" w:name="Text4"/>
+      <w:bookmarkStart w:id="6" w:name="Text4"/>
       <w:r>
         <w:rPr>
           <w:rFonts w:ascii="Century Gothic" w:eastAsia="Century Gothic" w:hAnsi="Century Gothic"/>
@@ -3784,7 +3776,7 @@
         </w:rPr>
         <w:fldChar w:fldCharType="end"/>
       </w:r>
-      <w:bookmarkEnd w:id="5"/>
+      <w:bookmarkEnd w:id="6"/>
     </w:p>
     <w:p>
       <w:pPr>
@@ -3839,7 +3831,7 @@
           </w:ffData>
         </w:fldChar>
       </w:r>
-      <w:bookmarkStart w:id="6" w:name="Text5"/>
+      <w:bookmarkStart w:id="7" w:name="Text5"/>
       <w:r>
         <w:rPr>
           <w:rFonts w:ascii="Century Gothic" w:eastAsia="Century Gothic" w:hAnsi="Century Gothic"/>
@@ -3907,7 +3899,7 @@
         </w:rPr>
         <w:fldChar w:fldCharType="end"/>
       </w:r>
-      <w:bookmarkEnd w:id="6"/>
+      <w:bookmarkEnd w:id="7"/>
     </w:p>
     <w:p>
       <w:pPr>
@@ -4002,7 +3994,7 @@
                 </w:ffData>
               </w:fldChar>
             </w:r>
-            <w:bookmarkStart w:id="7" w:name="Text6"/>
+            <w:bookmarkStart w:id="8" w:name="Text6"/>
             <w:r>
               <w:rPr>
                 <w:rFonts w:ascii="Century Gothic" w:eastAsia="Century Gothic" w:hAnsi="Century Gothic"/>
@@ -4027,7 +4019,6 @@
               <w:rPr>
                 <w:rFonts w:ascii="Century Gothic" w:eastAsia="Century Gothic" w:hAnsi="Century Gothic"/>
                 <w:b/>
-                <w:noProof/>
               </w:rPr>
               <w:t> </w:t>
             </w:r>
@@ -4035,7 +4026,6 @@
               <w:rPr>
                 <w:rFonts w:ascii="Century Gothic" w:eastAsia="Century Gothic" w:hAnsi="Century Gothic"/>
                 <w:b/>
-                <w:noProof/>
               </w:rPr>
               <w:t> </w:t>
             </w:r>
@@ -4043,7 +4033,6 @@
               <w:rPr>
                 <w:rFonts w:ascii="Century Gothic" w:eastAsia="Century Gothic" w:hAnsi="Century Gothic"/>
                 <w:b/>
-                <w:noProof/>
               </w:rPr>
               <w:t> </w:t>
             </w:r>
@@ -4051,7 +4040,6 @@
               <w:rPr>
                 <w:rFonts w:ascii="Century Gothic" w:eastAsia="Century Gothic" w:hAnsi="Century Gothic"/>
                 <w:b/>
-                <w:noProof/>
               </w:rPr>
               <w:t> </w:t>
             </w:r>
@@ -4059,7 +4047,6 @@
               <w:rPr>
                 <w:rFonts w:ascii="Century Gothic" w:eastAsia="Century Gothic" w:hAnsi="Century Gothic"/>
                 <w:b/>
-                <w:noProof/>
               </w:rPr>
               <w:t> </w:t>
             </w:r>
@@ -4070,7 +4057,7 @@
               </w:rPr>
               <w:fldChar w:fldCharType="end"/>
             </w:r>
-            <w:bookmarkEnd w:id="7"/>
+            <w:bookmarkEnd w:id="8"/>
           </w:p>
           <w:p>
             <w:pPr>
@@ -4160,7 +4147,7 @@
                 </w:ffData>
               </w:fldChar>
             </w:r>
-            <w:bookmarkStart w:id="8" w:name="Text7"/>
+            <w:bookmarkStart w:id="9" w:name="Text7"/>
             <w:r>
               <w:rPr>
                 <w:rFonts w:ascii="Century Gothic" w:eastAsia="Century Gothic" w:hAnsi="Century Gothic"/>
@@ -4228,7 +4215,7 @@
               </w:rPr>
               <w:fldChar w:fldCharType="end"/>
             </w:r>
-            <w:bookmarkEnd w:id="8"/>
+            <w:bookmarkEnd w:id="9"/>
           </w:p>
           <w:p>
             <w:pPr>
@@ -4280,7 +4267,7 @@
                 </w:ffData>
               </w:fldChar>
             </w:r>
-            <w:bookmarkStart w:id="9" w:name="Text8"/>
+            <w:bookmarkStart w:id="10" w:name="Text8"/>
             <w:r>
               <w:rPr>
                 <w:rFonts w:ascii="Century Gothic" w:eastAsia="Century Gothic" w:hAnsi="Century Gothic"/>
@@ -4348,7 +4335,7 @@
               </w:rPr>
               <w:fldChar w:fldCharType="end"/>
             </w:r>
-            <w:bookmarkEnd w:id="9"/>
+            <w:bookmarkEnd w:id="10"/>
             <w:r>
               <w:rPr>
                 <w:rFonts w:ascii="Century Gothic" w:eastAsia="Century Gothic" w:hAnsi="Century Gothic"/>
@@ -4389,8 +4376,17 @@
                 <w:rFonts w:ascii="Century Gothic" w:eastAsia="Century Gothic" w:hAnsi="Century Gothic"/>
                 <w:b/>
               </w:rPr>
-              <w:t xml:space="preserve">Approximate Performance Time:  </w:t>
-            </w:r>
+              <w:t>Approximate Performance Time</w:t>
+            </w:r>
+            <w:proofErr w:type="gramStart"/>
+            <w:r>
+              <w:rPr>
+                <w:rFonts w:ascii="Century Gothic" w:eastAsia="Century Gothic" w:hAnsi="Century Gothic"/>
+                <w:b/>
+              </w:rPr>
+              <w:t xml:space="preserve">:  </w:t>
+            </w:r>
+            <w:proofErr w:type="gramEnd"/>
             <w:r>
               <w:rPr>
                 <w:rFonts w:ascii="Century Gothic" w:eastAsia="Century Gothic" w:hAnsi="Century Gothic"/>
@@ -4405,7 +4401,7 @@
                 </w:ffData>
               </w:fldChar>
             </w:r>
-            <w:bookmarkStart w:id="10" w:name="Text9"/>
+            <w:bookmarkStart w:id="11" w:name="Text9"/>
             <w:r>
               <w:rPr>
                 <w:rFonts w:ascii="Century Gothic" w:eastAsia="Century Gothic" w:hAnsi="Century Gothic"/>
@@ -4430,7 +4426,6 @@
               <w:rPr>
                 <w:rFonts w:ascii="Century Gothic" w:eastAsia="Century Gothic" w:hAnsi="Century Gothic"/>
                 <w:b/>
-                <w:noProof/>
               </w:rPr>
               <w:t> </w:t>
             </w:r>
@@ -4438,7 +4433,6 @@
               <w:rPr>
                 <w:rFonts w:ascii="Century Gothic" w:eastAsia="Century Gothic" w:hAnsi="Century Gothic"/>
                 <w:b/>
-                <w:noProof/>
               </w:rPr>
               <w:t> </w:t>
             </w:r>
@@ -4446,7 +4440,6 @@
               <w:rPr>
                 <w:rFonts w:ascii="Century Gothic" w:eastAsia="Century Gothic" w:hAnsi="Century Gothic"/>
                 <w:b/>
-                <w:noProof/>
               </w:rPr>
               <w:t> </w:t>
             </w:r>
@@ -4454,7 +4447,6 @@
               <w:rPr>
                 <w:rFonts w:ascii="Century Gothic" w:eastAsia="Century Gothic" w:hAnsi="Century Gothic"/>
                 <w:b/>
-                <w:noProof/>
               </w:rPr>
               <w:t> </w:t>
             </w:r>
@@ -4462,7 +4454,6 @@
               <w:rPr>
                 <w:rFonts w:ascii="Century Gothic" w:eastAsia="Century Gothic" w:hAnsi="Century Gothic"/>
                 <w:b/>
-                <w:noProof/>
               </w:rPr>
               <w:t> </w:t>
             </w:r>
@@ -4473,7 +4464,7 @@
               </w:rPr>
               <w:fldChar w:fldCharType="end"/>
             </w:r>
-            <w:bookmarkEnd w:id="10"/>
+            <w:bookmarkEnd w:id="11"/>
             <w:r>
               <w:rPr>
                 <w:rFonts w:ascii="Century Gothic" w:eastAsia="Century Gothic" w:hAnsi="Century Gothic"/>
@@ -4535,6 +4526,54 @@
           <w:u w:val="single"/>
         </w:rPr>
       </w:pPr>
+    </w:p>
+    <w:p>
+      <w:pPr>
+        <w:tabs>
+          <w:tab w:val="left" w:pos="360"/>
+        </w:tabs>
+        <w:spacing w:line="276" w:lineRule="auto"/>
+        <w:jc w:val="center"/>
+        <w:rPr>
+          <w:rFonts w:ascii="Century Gothic" w:eastAsia="Century Gothic" w:hAnsi="Century Gothic"/>
+          <w:b/>
+          <w:sz w:val="34"/>
+          <w:szCs w:val="34"/>
+          <w:u w:val="single"/>
+        </w:rPr>
+      </w:pPr>
+    </w:p>
+    <w:p>
+      <w:pPr>
+        <w:tabs>
+          <w:tab w:val="left" w:pos="360"/>
+        </w:tabs>
+        <w:spacing w:line="276" w:lineRule="auto"/>
+        <w:jc w:val="center"/>
+        <w:rPr>
+          <w:rFonts w:ascii="Century Gothic" w:eastAsia="Century Gothic" w:hAnsi="Century Gothic"/>
+          <w:b/>
+          <w:sz w:val="34"/>
+          <w:szCs w:val="34"/>
+          <w:u w:val="single"/>
+        </w:rPr>
+      </w:pPr>
+    </w:p>
+    <w:p>
+      <w:pPr>
+        <w:tabs>
+          <w:tab w:val="left" w:pos="360"/>
+        </w:tabs>
+        <w:spacing w:line="276" w:lineRule="auto"/>
+        <w:jc w:val="center"/>
+        <w:rPr>
+          <w:rFonts w:ascii="Century Gothic" w:eastAsia="Century Gothic" w:hAnsi="Century Gothic"/>
+          <w:b/>
+          <w:sz w:val="34"/>
+          <w:szCs w:val="34"/>
+          <w:u w:val="single"/>
+        </w:rPr>
+      </w:pPr>
       <w:r>
         <w:rPr>
           <w:rFonts w:ascii="Century Gothic" w:eastAsia="Century Gothic" w:hAnsi="Century Gothic"/>
@@ -4576,9 +4615,9 @@
         <w:tblLook w:val="04A0" w:firstRow="1" w:lastRow="0" w:firstColumn="1" w:lastColumn="0" w:noHBand="0" w:noVBand="1"/>
       </w:tblPr>
       <w:tblGrid>
-        <w:gridCol w:w="3019"/>
-        <w:gridCol w:w="2752"/>
-        <w:gridCol w:w="2859"/>
+        <w:gridCol w:w="3078"/>
+        <w:gridCol w:w="2826"/>
+        <w:gridCol w:w="2952"/>
       </w:tblGrid>
       <w:tr>
         <w:trPr>
@@ -4591,7 +4630,7 @@
             <w:tcBorders>
               <w:bottom w:val="single" w:sz="4" w:space="0" w:color="auto"/>
             </w:tcBorders>
-            <w:shd w:val="clear" w:color="auto" w:fill="6F0201"/>
+            <w:shd w:val="clear" w:color="auto" w:fill="9BBB59" w:themeFill="accent3"/>
           </w:tcPr>
           <w:p>
             <w:pPr>
@@ -4635,7 +4674,7 @@
             <w:tcBorders>
               <w:bottom w:val="single" w:sz="4" w:space="0" w:color="auto"/>
             </w:tcBorders>
-            <w:shd w:val="clear" w:color="auto" w:fill="6F0201"/>
+            <w:shd w:val="clear" w:color="auto" w:fill="9BBB59" w:themeFill="accent3"/>
           </w:tcPr>
           <w:p>
             <w:pPr>
@@ -4679,7 +4718,7 @@
             <w:tcBorders>
               <w:bottom w:val="single" w:sz="4" w:space="0" w:color="auto"/>
             </w:tcBorders>
-            <w:shd w:val="clear" w:color="auto" w:fill="6F0201"/>
+            <w:shd w:val="clear" w:color="auto" w:fill="9BBB59" w:themeFill="accent3"/>
           </w:tcPr>
           <w:p>
             <w:pPr>
@@ -5751,27 +5790,7 @@
                 <w:sz w:val="20"/>
                 <w:szCs w:val="20"/>
               </w:rPr>
-              <w:t xml:space="preserve">shopping carts, reusable bags, coupons, </w:t>
-            </w:r>
-            <w:proofErr w:type="spellStart"/>
-            <w:r>
-              <w:rPr>
-                <w:rFonts w:ascii="Century Gothic" w:eastAsia="Century Gothic" w:hAnsi="Century Gothic"/>
-                <w:i/>
-                <w:sz w:val="20"/>
-                <w:szCs w:val="20"/>
-              </w:rPr>
-              <w:t>etc</w:t>
-            </w:r>
-            <w:proofErr w:type="spellEnd"/>
-            <w:r>
-              <w:rPr>
-                <w:rFonts w:ascii="Century Gothic" w:eastAsia="Century Gothic" w:hAnsi="Century Gothic"/>
-                <w:i/>
-                <w:sz w:val="20"/>
-                <w:szCs w:val="20"/>
-              </w:rPr>
-              <w:t>?</w:t>
+              <w:t>shopping carts, reusable bags, coupons, etc?</w:t>
             </w:r>
           </w:p>
           <w:p>
@@ -5856,7 +5875,7 @@
         <w:tc>
           <w:tcPr>
             <w:tcW w:w="3078" w:type="dxa"/>
-            <w:shd w:val="clear" w:color="auto" w:fill="710002"/>
+            <w:shd w:val="clear" w:color="auto" w:fill="9BBB59" w:themeFill="accent3"/>
           </w:tcPr>
           <w:p>
             <w:pPr>
@@ -5896,7 +5915,7 @@
         <w:tc>
           <w:tcPr>
             <w:tcW w:w="2826" w:type="dxa"/>
-            <w:shd w:val="clear" w:color="auto" w:fill="710002"/>
+            <w:shd w:val="clear" w:color="auto" w:fill="9BBB59" w:themeFill="accent3"/>
           </w:tcPr>
           <w:p>
             <w:pPr>
@@ -5941,7 +5960,7 @@
         <w:tc>
           <w:tcPr>
             <w:tcW w:w="2952" w:type="dxa"/>
-            <w:shd w:val="clear" w:color="auto" w:fill="710002"/>
+            <w:shd w:val="clear" w:color="auto" w:fill="9BBB59" w:themeFill="accent3"/>
           </w:tcPr>
           <w:p>
             <w:pPr>
@@ -5970,6 +5989,39 @@
           <w:sz w:val="28"/>
         </w:rPr>
       </w:pPr>
+    </w:p>
+    <w:p>
+      <w:pPr>
+        <w:spacing w:line="0" w:lineRule="atLeast"/>
+        <w:jc w:val="center"/>
+        <w:rPr>
+          <w:rFonts w:ascii="Century Gothic" w:eastAsia="Century Gothic" w:hAnsi="Century Gothic"/>
+          <w:b/>
+          <w:sz w:val="28"/>
+        </w:rPr>
+      </w:pPr>
+    </w:p>
+    <w:p>
+      <w:pPr>
+        <w:spacing w:line="0" w:lineRule="atLeast"/>
+        <w:jc w:val="center"/>
+        <w:rPr>
+          <w:rFonts w:ascii="Century Gothic" w:eastAsia="Century Gothic" w:hAnsi="Century Gothic"/>
+          <w:b/>
+          <w:sz w:val="28"/>
+        </w:rPr>
+      </w:pPr>
+    </w:p>
+    <w:p>
+      <w:pPr>
+        <w:spacing w:line="0" w:lineRule="atLeast"/>
+        <w:jc w:val="center"/>
+        <w:rPr>
+          <w:rFonts w:ascii="Century Gothic" w:eastAsia="Century Gothic" w:hAnsi="Century Gothic"/>
+          <w:b/>
+          <w:sz w:val="28"/>
+        </w:rPr>
+      </w:pPr>
       <w:r>
         <w:rPr>
           <w:rFonts w:ascii="Century Gothic" w:eastAsia="Century Gothic" w:hAnsi="Century Gothic"/>
@@ -6165,8 +6217,6 @@
         </w:rPr>
         <w:t>PM</w:t>
       </w:r>
-      <w:bookmarkStart w:id="11" w:name="_GoBack"/>
-      <w:bookmarkEnd w:id="11"/>
       <w:r>
         <w:rPr>
           <w:rFonts w:ascii="Century Gothic" w:eastAsia="Century Gothic" w:hAnsi="Century Gothic"/>
@@ -6359,7 +6409,7 @@
 </file>
 
 <file path=word/endnotes.xml><?xml version="1.0" encoding="utf-8"?>
-<w:endnotes xmlns:wpc="http://schemas.microsoft.com/office/word/2010/wordprocessingCanvas" xmlns:cx="http://schemas.microsoft.com/office/drawing/2014/chartex" xmlns:cx1="http://schemas.microsoft.com/office/drawing/2015/9/8/chartex" xmlns:cx2="http://schemas.microsoft.com/office/drawing/2015/10/21/chartex" xmlns:cx3="http://schemas.microsoft.com/office/drawing/2016/5/9/chartex" xmlns:cx4="http://schemas.microsoft.com/office/drawing/2016/5/10/chartex" xmlns:cx5="http://schemas.microsoft.com/office/drawing/2016/5/11/chartex" xmlns:cx6="http://schemas.microsoft.com/office/drawing/2016/5/12/chartex" xmlns:cx7="http://schemas.microsoft.com/office/drawing/2016/5/13/chartex" xmlns:cx8="http://schemas.microsoft.com/office/drawing/2016/5/14/chartex" xmlns:mc="http://schemas.openxmlformats.org/markup-compatibility/2006" xmlns:aink="http://schemas.microsoft.com/office/drawing/2016/ink" xmlns:am3d="http://schemas.microsoft.com/office/drawing/2017/model3d" xmlns:o="urn:schemas-microsoft-com:office:office" xmlns:r="http://schemas.openxmlformats.org/officeDocument/2006/relationships" xmlns:m="http://schemas.openxmlformats.org/officeDocument/2006/math" xmlns:v="urn:schemas-microsoft-com:vml" xmlns:wp14="http://schemas.microsoft.com/office/word/2010/wordprocessingDrawing" xmlns:wp="http://schemas.openxmlformats.org/drawingml/2006/wordprocessingDrawing" xmlns:w10="urn:schemas-microsoft-com:office:word" xmlns:w="http://schemas.openxmlformats.org/wordprocessingml/2006/main" xmlns:w14="http://schemas.microsoft.com/office/word/2010/wordml" xmlns:w15="http://schemas.microsoft.com/office/word/2012/wordml" xmlns:w16cid="http://schemas.microsoft.com/office/word/2016/wordml/cid" xmlns:w16se="http://schemas.microsoft.com/office/word/2015/wordml/symex" xmlns:wpg="http://schemas.microsoft.com/office/word/2010/wordprocessingGroup" xmlns:wpi="http://schemas.microsoft.com/office/word/2010/wordprocessingInk" xmlns:wne="http://schemas.microsoft.com/office/word/2006/wordml" xmlns:wps="http://schemas.microsoft.com/office/word/2010/wordprocessingShape" mc:Ignorable="w14 w15 w16se w16cid wp14">
+<w:endnotes xmlns:wpc="http://schemas.microsoft.com/office/word/2010/wordprocessingCanvas" xmlns:mo="http://schemas.microsoft.com/office/mac/office/2008/main" xmlns:mc="http://schemas.openxmlformats.org/markup-compatibility/2006" xmlns:mv="urn:schemas-microsoft-com:mac:vml" xmlns:o="urn:schemas-microsoft-com:office:office" xmlns:r="http://schemas.openxmlformats.org/officeDocument/2006/relationships" xmlns:m="http://schemas.openxmlformats.org/officeDocument/2006/math" xmlns:v="urn:schemas-microsoft-com:vml" xmlns:wp14="http://schemas.microsoft.com/office/word/2010/wordprocessingDrawing" xmlns:wp="http://schemas.openxmlformats.org/drawingml/2006/wordprocessingDrawing" xmlns:w10="urn:schemas-microsoft-com:office:word" xmlns:w="http://schemas.openxmlformats.org/wordprocessingml/2006/main" xmlns:w14="http://schemas.microsoft.com/office/word/2010/wordml" xmlns:wpg="http://schemas.microsoft.com/office/word/2010/wordprocessingGroup" xmlns:wpi="http://schemas.microsoft.com/office/word/2010/wordprocessingInk" xmlns:wne="http://schemas.microsoft.com/office/word/2006/wordml" xmlns:wps="http://schemas.microsoft.com/office/word/2010/wordprocessingShape" mc:Ignorable="w14 wp14">
   <w:endnote w:type="separator" w:id="-1">
     <w:p>
       <w:r>
@@ -6378,10 +6428,11 @@
 </file>
 
 <file path=word/footer1.xml><?xml version="1.0" encoding="utf-8"?>
-<w:ftr xmlns:wpc="http://schemas.microsoft.com/office/word/2010/wordprocessingCanvas" xmlns:cx="http://schemas.microsoft.com/office/drawing/2014/chartex" xmlns:cx1="http://schemas.microsoft.com/office/drawing/2015/9/8/chartex" xmlns:cx2="http://schemas.microsoft.com/office/drawing/2015/10/21/chartex" xmlns:cx3="http://schemas.microsoft.com/office/drawing/2016/5/9/chartex" xmlns:cx4="http://schemas.microsoft.com/office/drawing/2016/5/10/chartex" xmlns:cx5="http://schemas.microsoft.com/office/drawing/2016/5/11/chartex" xmlns:cx6="http://schemas.microsoft.com/office/drawing/2016/5/12/chartex" xmlns:cx7="http://schemas.microsoft.com/office/drawing/2016/5/13/chartex" xmlns:cx8="http://schemas.microsoft.com/office/drawing/2016/5/14/chartex" xmlns:mc="http://schemas.openxmlformats.org/markup-compatibility/2006" xmlns:aink="http://schemas.microsoft.com/office/drawing/2016/ink" xmlns:am3d="http://schemas.microsoft.com/office/drawing/2017/model3d" xmlns:o="urn:schemas-microsoft-com:office:office" xmlns:r="http://schemas.openxmlformats.org/officeDocument/2006/relationships" xmlns:m="http://schemas.openxmlformats.org/officeDocument/2006/math" xmlns:v="urn:schemas-microsoft-com:vml" xmlns:wp14="http://schemas.microsoft.com/office/word/2010/wordprocessingDrawing" xmlns:wp="http://schemas.openxmlformats.org/drawingml/2006/wordprocessingDrawing" xmlns:w10="urn:schemas-microsoft-com:office:word" xmlns:w="http://schemas.openxmlformats.org/wordprocessingml/2006/main" xmlns:w14="http://schemas.microsoft.com/office/word/2010/wordml" xmlns:w15="http://schemas.microsoft.com/office/word/2012/wordml" xmlns:w16cid="http://schemas.microsoft.com/office/word/2016/wordml/cid" xmlns:w16se="http://schemas.microsoft.com/office/word/2015/wordml/symex" xmlns:wpg="http://schemas.microsoft.com/office/word/2010/wordprocessingGroup" xmlns:wpi="http://schemas.microsoft.com/office/word/2010/wordprocessingInk" xmlns:wne="http://schemas.microsoft.com/office/word/2006/wordml" xmlns:wps="http://schemas.microsoft.com/office/word/2010/wordprocessingShape" mc:Ignorable="w14 w15 w16se w16cid wp14">
+<w:ftr xmlns:wpc="http://schemas.microsoft.com/office/word/2010/wordprocessingCanvas" xmlns:mo="http://schemas.microsoft.com/office/mac/office/2008/main" xmlns:mc="http://schemas.openxmlformats.org/markup-compatibility/2006" xmlns:mv="urn:schemas-microsoft-com:mac:vml" xmlns:o="urn:schemas-microsoft-com:office:office" xmlns:r="http://schemas.openxmlformats.org/officeDocument/2006/relationships" xmlns:m="http://schemas.openxmlformats.org/officeDocument/2006/math" xmlns:v="urn:schemas-microsoft-com:vml" xmlns:wp14="http://schemas.microsoft.com/office/word/2010/wordprocessingDrawing" xmlns:wp="http://schemas.openxmlformats.org/drawingml/2006/wordprocessingDrawing" xmlns:w10="urn:schemas-microsoft-com:office:word" xmlns:w="http://schemas.openxmlformats.org/wordprocessingml/2006/main" xmlns:w14="http://schemas.microsoft.com/office/word/2010/wordml" xmlns:wpg="http://schemas.microsoft.com/office/word/2010/wordprocessingGroup" xmlns:wpi="http://schemas.microsoft.com/office/word/2010/wordprocessingInk" xmlns:wne="http://schemas.microsoft.com/office/word/2006/wordml" xmlns:wps="http://schemas.microsoft.com/office/word/2010/wordprocessingShape" mc:Ignorable="w14 wp14">
   <w:p>
     <w:pPr>
       <w:pStyle w:val="Footer"/>
+      <w:jc w:val="right"/>
     </w:pPr>
     <w:r>
       <w:rPr>
@@ -6389,46 +6440,81 @@
         <w:noProof/>
       </w:rPr>
       <w:drawing>
-        <wp:anchor distT="0" distB="0" distL="0" distR="0" simplePos="0" relativeHeight="251659264" behindDoc="0" locked="0" layoutInCell="1" hidden="0" allowOverlap="1" wp14:anchorId="1A1EF153" wp14:editId="301CC8E8">
+        <wp:anchor distT="0" distB="0" distL="114300" distR="114300" simplePos="0" relativeHeight="251659264" behindDoc="0" locked="0" layoutInCell="1" allowOverlap="1" wp14:anchorId="21A13505" wp14:editId="27053DF9">
           <wp:simplePos x="0" y="0"/>
-          <wp:positionH relativeFrom="margin">
-            <wp:posOffset>5257800</wp:posOffset>
+          <wp:positionH relativeFrom="column">
+            <wp:posOffset>5486400</wp:posOffset>
           </wp:positionH>
           <wp:positionV relativeFrom="paragraph">
-            <wp:posOffset>-507365</wp:posOffset>
+            <wp:posOffset>-508635</wp:posOffset>
           </wp:positionV>
-          <wp:extent cx="1176020" cy="1176020"/>
-          <wp:effectExtent l="0" t="0" r="0" b="0"/>
-          <wp:wrapTopAndBottom distT="0" distB="0"/>
-          <wp:docPr id="7" name="image13.png"/>
-          <wp:cNvGraphicFramePr/>
+          <wp:extent cx="1031875" cy="1026160"/>
+          <wp:effectExtent l="0" t="0" r="9525" b="0"/>
+          <wp:wrapTight wrapText="bothSides">
+            <wp:wrapPolygon edited="0">
+              <wp:start x="7444" y="535"/>
+              <wp:lineTo x="4254" y="3208"/>
+              <wp:lineTo x="0" y="8020"/>
+              <wp:lineTo x="0" y="12297"/>
+              <wp:lineTo x="3190" y="18713"/>
+              <wp:lineTo x="7975" y="20851"/>
+              <wp:lineTo x="13292" y="20851"/>
+              <wp:lineTo x="17546" y="18713"/>
+              <wp:lineTo x="21268" y="11228"/>
+              <wp:lineTo x="21268" y="8020"/>
+              <wp:lineTo x="17014" y="3208"/>
+              <wp:lineTo x="13824" y="535"/>
+              <wp:lineTo x="7444" y="535"/>
+            </wp:wrapPolygon>
+          </wp:wrapTight>
+          <wp:docPr id="2" name="Picture 2"/>
+          <wp:cNvGraphicFramePr>
+            <a:graphicFrameLocks xmlns:a="http://schemas.openxmlformats.org/drawingml/2006/main" noChangeAspect="1"/>
+          </wp:cNvGraphicFramePr>
           <a:graphic xmlns:a="http://schemas.openxmlformats.org/drawingml/2006/main">
             <a:graphicData uri="http://schemas.openxmlformats.org/drawingml/2006/picture">
               <pic:pic xmlns:pic="http://schemas.openxmlformats.org/drawingml/2006/picture">
                 <pic:nvPicPr>
-                  <pic:cNvPr id="0" name="image13.png"/>
-                  <pic:cNvPicPr preferRelativeResize="0"/>
+                  <pic:cNvPr id="0" name="Picture 2"/>
+                  <pic:cNvPicPr>
+                    <a:picLocks noChangeAspect="1" noChangeArrowheads="1"/>
+                  </pic:cNvPicPr>
                 </pic:nvPicPr>
                 <pic:blipFill>
-                  <a:blip r:embed="rId1"/>
+                  <a:blip r:embed="rId1">
+                    <a:extLst>
+                      <a:ext uri="{28A0092B-C50C-407E-A947-70E740481C1C}">
+                        <a14:useLocalDpi xmlns:a14="http://schemas.microsoft.com/office/drawing/2010/main" val="0"/>
+                      </a:ext>
+                    </a:extLst>
+                  </a:blip>
                   <a:srcRect/>
                   <a:stretch>
                     <a:fillRect/>
                   </a:stretch>
                 </pic:blipFill>
-                <pic:spPr>
+                <pic:spPr bwMode="auto">
                   <a:xfrm>
                     <a:off x="0" y="0"/>
-                    <a:ext cx="1176020" cy="1176020"/>
+                    <a:ext cx="1031875" cy="1026160"/>
                   </a:xfrm>
                   <a:prstGeom prst="rect">
                     <a:avLst/>
                   </a:prstGeom>
-                  <a:ln/>
+                  <a:noFill/>
+                  <a:ln>
+                    <a:noFill/>
+                  </a:ln>
                 </pic:spPr>
               </pic:pic>
             </a:graphicData>
           </a:graphic>
+          <wp14:sizeRelH relativeFrom="page">
+            <wp14:pctWidth>0</wp14:pctWidth>
+          </wp14:sizeRelH>
+          <wp14:sizeRelV relativeFrom="page">
+            <wp14:pctHeight>0</wp14:pctHeight>
+          </wp14:sizeRelV>
         </wp:anchor>
       </w:drawing>
     </w:r>
@@ -6437,7 +6523,7 @@
 </file>
 
 <file path=word/footnotes.xml><?xml version="1.0" encoding="utf-8"?>
-<w:footnotes xmlns:wpc="http://schemas.microsoft.com/office/word/2010/wordprocessingCanvas" xmlns:cx="http://schemas.microsoft.com/office/drawing/2014/chartex" xmlns:cx1="http://schemas.microsoft.com/office/drawing/2015/9/8/chartex" xmlns:cx2="http://schemas.microsoft.com/office/drawing/2015/10/21/chartex" xmlns:cx3="http://schemas.microsoft.com/office/drawing/2016/5/9/chartex" xmlns:cx4="http://schemas.microsoft.com/office/drawing/2016/5/10/chartex" xmlns:cx5="http://schemas.microsoft.com/office/drawing/2016/5/11/chartex" xmlns:cx6="http://schemas.microsoft.com/office/drawing/2016/5/12/chartex" xmlns:cx7="http://schemas.microsoft.com/office/drawing/2016/5/13/chartex" xmlns:cx8="http://schemas.microsoft.com/office/drawing/2016/5/14/chartex" xmlns:mc="http://schemas.openxmlformats.org/markup-compatibility/2006" xmlns:aink="http://schemas.microsoft.com/office/drawing/2016/ink" xmlns:am3d="http://schemas.microsoft.com/office/drawing/2017/model3d" xmlns:o="urn:schemas-microsoft-com:office:office" xmlns:r="http://schemas.openxmlformats.org/officeDocument/2006/relationships" xmlns:m="http://schemas.openxmlformats.org/officeDocument/2006/math" xmlns:v="urn:schemas-microsoft-com:vml" xmlns:wp14="http://schemas.microsoft.com/office/word/2010/wordprocessingDrawing" xmlns:wp="http://schemas.openxmlformats.org/drawingml/2006/wordprocessingDrawing" xmlns:w10="urn:schemas-microsoft-com:office:word" xmlns:w="http://schemas.openxmlformats.org/wordprocessingml/2006/main" xmlns:w14="http://schemas.microsoft.com/office/word/2010/wordml" xmlns:w15="http://schemas.microsoft.com/office/word/2012/wordml" xmlns:w16cid="http://schemas.microsoft.com/office/word/2016/wordml/cid" xmlns:w16se="http://schemas.microsoft.com/office/word/2015/wordml/symex" xmlns:wpg="http://schemas.microsoft.com/office/word/2010/wordprocessingGroup" xmlns:wpi="http://schemas.microsoft.com/office/word/2010/wordprocessingInk" xmlns:wne="http://schemas.microsoft.com/office/word/2006/wordml" xmlns:wps="http://schemas.microsoft.com/office/word/2010/wordprocessingShape" mc:Ignorable="w14 w15 w16se w16cid wp14">
+<w:footnotes xmlns:wpc="http://schemas.microsoft.com/office/word/2010/wordprocessingCanvas" xmlns:mo="http://schemas.microsoft.com/office/mac/office/2008/main" xmlns:mc="http://schemas.openxmlformats.org/markup-compatibility/2006" xmlns:mv="urn:schemas-microsoft-com:mac:vml" xmlns:o="urn:schemas-microsoft-com:office:office" xmlns:r="http://schemas.openxmlformats.org/officeDocument/2006/relationships" xmlns:m="http://schemas.openxmlformats.org/officeDocument/2006/math" xmlns:v="urn:schemas-microsoft-com:vml" xmlns:wp14="http://schemas.microsoft.com/office/word/2010/wordprocessingDrawing" xmlns:wp="http://schemas.openxmlformats.org/drawingml/2006/wordprocessingDrawing" xmlns:w10="urn:schemas-microsoft-com:office:word" xmlns:w="http://schemas.openxmlformats.org/wordprocessingml/2006/main" xmlns:w14="http://schemas.microsoft.com/office/word/2010/wordml" xmlns:wpg="http://schemas.microsoft.com/office/word/2010/wordprocessingGroup" xmlns:wpi="http://schemas.microsoft.com/office/word/2010/wordprocessingInk" xmlns:wne="http://schemas.microsoft.com/office/word/2006/wordml" xmlns:wps="http://schemas.microsoft.com/office/word/2010/wordprocessingShape" mc:Ignorable="w14 wp14">
   <w:footnote w:type="separator" w:id="-1">
     <w:p>
       <w:r>
@@ -6456,8 +6542,8 @@
 </file>
 
 <file path=word/numbering.xml><?xml version="1.0" encoding="utf-8"?>
-<w:numbering xmlns:wpc="http://schemas.microsoft.com/office/word/2010/wordprocessingCanvas" xmlns:cx="http://schemas.microsoft.com/office/drawing/2014/chartex" xmlns:cx1="http://schemas.microsoft.com/office/drawing/2015/9/8/chartex" xmlns:cx2="http://schemas.microsoft.com/office/drawing/2015/10/21/chartex" xmlns:cx3="http://schemas.microsoft.com/office/drawing/2016/5/9/chartex" xmlns:cx4="http://schemas.microsoft.com/office/drawing/2016/5/10/chartex" xmlns:cx5="http://schemas.microsoft.com/office/drawing/2016/5/11/chartex" xmlns:cx6="http://schemas.microsoft.com/office/drawing/2016/5/12/chartex" xmlns:cx7="http://schemas.microsoft.com/office/drawing/2016/5/13/chartex" xmlns:cx8="http://schemas.microsoft.com/office/drawing/2016/5/14/chartex" xmlns:mc="http://schemas.openxmlformats.org/markup-compatibility/2006" xmlns:aink="http://schemas.microsoft.com/office/drawing/2016/ink" xmlns:am3d="http://schemas.microsoft.com/office/drawing/2017/model3d" xmlns:o="urn:schemas-microsoft-com:office:office" xmlns:r="http://schemas.openxmlformats.org/officeDocument/2006/relationships" xmlns:m="http://schemas.openxmlformats.org/officeDocument/2006/math" xmlns:v="urn:schemas-microsoft-com:vml" xmlns:wp14="http://schemas.microsoft.com/office/word/2010/wordprocessingDrawing" xmlns:wp="http://schemas.openxmlformats.org/drawingml/2006/wordprocessingDrawing" xmlns:w10="urn:schemas-microsoft-com:office:word" xmlns:w="http://schemas.openxmlformats.org/wordprocessingml/2006/main" xmlns:w14="http://schemas.microsoft.com/office/word/2010/wordml" xmlns:w15="http://schemas.microsoft.com/office/word/2012/wordml" xmlns:w16cid="http://schemas.microsoft.com/office/word/2016/wordml/cid" xmlns:w16se="http://schemas.microsoft.com/office/word/2015/wordml/symex" xmlns:wpg="http://schemas.microsoft.com/office/word/2010/wordprocessingGroup" xmlns:wpi="http://schemas.microsoft.com/office/word/2010/wordprocessingInk" xmlns:wne="http://schemas.microsoft.com/office/word/2006/wordml" xmlns:wps="http://schemas.microsoft.com/office/word/2010/wordprocessingShape" mc:Ignorable="w14 w15 w16se w16cid wp14">
-  <w:abstractNum w:abstractNumId="0" w15:restartNumberingAfterBreak="0">
+<w:numbering xmlns:wpc="http://schemas.microsoft.com/office/word/2010/wordprocessingCanvas" xmlns:mo="http://schemas.microsoft.com/office/mac/office/2008/main" xmlns:mc="http://schemas.openxmlformats.org/markup-compatibility/2006" xmlns:mv="urn:schemas-microsoft-com:mac:vml" xmlns:o="urn:schemas-microsoft-com:office:office" xmlns:r="http://schemas.openxmlformats.org/officeDocument/2006/relationships" xmlns:m="http://schemas.openxmlformats.org/officeDocument/2006/math" xmlns:v="urn:schemas-microsoft-com:vml" xmlns:wp14="http://schemas.microsoft.com/office/word/2010/wordprocessingDrawing" xmlns:wp="http://schemas.openxmlformats.org/drawingml/2006/wordprocessingDrawing" xmlns:w10="urn:schemas-microsoft-com:office:word" xmlns:w="http://schemas.openxmlformats.org/wordprocessingml/2006/main" xmlns:w14="http://schemas.microsoft.com/office/word/2010/wordml" xmlns:wpg="http://schemas.microsoft.com/office/word/2010/wordprocessingGroup" xmlns:wpi="http://schemas.microsoft.com/office/word/2010/wordprocessingInk" xmlns:wne="http://schemas.microsoft.com/office/word/2006/wordml" xmlns:wps="http://schemas.microsoft.com/office/word/2010/wordprocessingShape" mc:Ignorable="w14 wp14">
+  <w:abstractNum w:abstractNumId="0">
     <w:nsid w:val="00000002"/>
     <w:multiLevelType w:val="hybridMultilevel"/>
     <w:tmpl w:val="238E1F28"/>
@@ -6516,7 +6602,7 @@
       <w:lvlJc w:val="left"/>
     </w:lvl>
   </w:abstractNum>
-  <w:abstractNum w:abstractNumId="1" w15:restartNumberingAfterBreak="0">
+  <w:abstractNum w:abstractNumId="1">
     <w:nsid w:val="00000004"/>
     <w:multiLevelType w:val="hybridMultilevel"/>
     <w:tmpl w:val="3D1B58BA"/>
@@ -6575,7 +6661,7 @@
       <w:lvlJc w:val="left"/>
     </w:lvl>
   </w:abstractNum>
-  <w:abstractNum w:abstractNumId="2" w15:restartNumberingAfterBreak="0">
+  <w:abstractNum w:abstractNumId="2">
     <w:nsid w:val="01024BFC"/>
     <w:multiLevelType w:val="hybridMultilevel"/>
     <w:tmpl w:val="93EA06C4"/>
@@ -6661,7 +6747,7 @@
       </w:pPr>
     </w:lvl>
   </w:abstractNum>
-  <w:abstractNum w:abstractNumId="3" w15:restartNumberingAfterBreak="0">
+  <w:abstractNum w:abstractNumId="3">
     <w:nsid w:val="064F4641"/>
     <w:multiLevelType w:val="hybridMultilevel"/>
     <w:tmpl w:val="B98A649A"/>
@@ -6775,7 +6861,7 @@
       </w:rPr>
     </w:lvl>
   </w:abstractNum>
-  <w:abstractNum w:abstractNumId="4" w15:restartNumberingAfterBreak="0">
+  <w:abstractNum w:abstractNumId="4">
     <w:nsid w:val="147E4CB8"/>
     <w:multiLevelType w:val="hybridMultilevel"/>
     <w:tmpl w:val="234C6D0E"/>
@@ -6885,7 +6971,7 @@
       </w:rPr>
     </w:lvl>
   </w:abstractNum>
-  <w:abstractNum w:abstractNumId="5" w15:restartNumberingAfterBreak="0">
+  <w:abstractNum w:abstractNumId="5">
     <w:nsid w:val="1CBF0F10"/>
     <w:multiLevelType w:val="hybridMultilevel"/>
     <w:tmpl w:val="462C997C"/>
@@ -6974,7 +7060,7 @@
       </w:pPr>
     </w:lvl>
   </w:abstractNum>
-  <w:abstractNum w:abstractNumId="6" w15:restartNumberingAfterBreak="0">
+  <w:abstractNum w:abstractNumId="6">
     <w:nsid w:val="2207192F"/>
     <w:multiLevelType w:val="hybridMultilevel"/>
     <w:tmpl w:val="AEDE1D1A"/>
@@ -7084,7 +7170,7 @@
       </w:rPr>
     </w:lvl>
   </w:abstractNum>
-  <w:abstractNum w:abstractNumId="7" w15:restartNumberingAfterBreak="0">
+  <w:abstractNum w:abstractNumId="7">
     <w:nsid w:val="28A0337F"/>
     <w:multiLevelType w:val="hybridMultilevel"/>
     <w:tmpl w:val="7632CCEE"/>
@@ -7194,7 +7280,7 @@
       </w:rPr>
     </w:lvl>
   </w:abstractNum>
-  <w:abstractNum w:abstractNumId="8" w15:restartNumberingAfterBreak="0">
+  <w:abstractNum w:abstractNumId="8">
     <w:nsid w:val="2A3447F4"/>
     <w:multiLevelType w:val="hybridMultilevel"/>
     <w:tmpl w:val="38DA70CA"/>
@@ -7280,7 +7366,7 @@
       </w:pPr>
     </w:lvl>
   </w:abstractNum>
-  <w:abstractNum w:abstractNumId="9" w15:restartNumberingAfterBreak="0">
+  <w:abstractNum w:abstractNumId="9">
     <w:nsid w:val="4B967785"/>
     <w:multiLevelType w:val="hybridMultilevel"/>
     <w:tmpl w:val="946A2E8C"/>
@@ -7393,7 +7479,7 @@
       </w:rPr>
     </w:lvl>
   </w:abstractNum>
-  <w:abstractNum w:abstractNumId="10" w15:restartNumberingAfterBreak="0">
+  <w:abstractNum w:abstractNumId="10">
     <w:nsid w:val="50546FFB"/>
     <w:multiLevelType w:val="hybridMultilevel"/>
     <w:tmpl w:val="9D5EA5F0"/>
@@ -7506,7 +7592,7 @@
       </w:rPr>
     </w:lvl>
   </w:abstractNum>
-  <w:abstractNum w:abstractNumId="11" w15:restartNumberingAfterBreak="0">
+  <w:abstractNum w:abstractNumId="11">
     <w:nsid w:val="5EA10B51"/>
     <w:multiLevelType w:val="hybridMultilevel"/>
     <w:tmpl w:val="212A8D36"/>
@@ -7660,7 +7746,7 @@
 </file>
 
 <file path=word/styles.xml><?xml version="1.0" encoding="utf-8"?>
-<w:styles xmlns:mc="http://schemas.openxmlformats.org/markup-compatibility/2006" xmlns:r="http://schemas.openxmlformats.org/officeDocument/2006/relationships" xmlns:w="http://schemas.openxmlformats.org/wordprocessingml/2006/main" xmlns:w14="http://schemas.microsoft.com/office/word/2010/wordml" xmlns:w15="http://schemas.microsoft.com/office/word/2012/wordml" xmlns:w16cid="http://schemas.microsoft.com/office/word/2016/wordml/cid" xmlns:w16se="http://schemas.microsoft.com/office/word/2015/wordml/symex" mc:Ignorable="w14 w15 w16se w16cid">
+<w:styles xmlns:mc="http://schemas.openxmlformats.org/markup-compatibility/2006" xmlns:r="http://schemas.openxmlformats.org/officeDocument/2006/relationships" xmlns:w="http://schemas.openxmlformats.org/wordprocessingml/2006/main" xmlns:w14="http://schemas.microsoft.com/office/word/2010/wordml" mc:Ignorable="w14">
   <w:docDefaults>
     <w:rPrDefault>
       <w:rPr>
@@ -7672,373 +7758,153 @@
     </w:rPrDefault>
     <w:pPrDefault/>
   </w:docDefaults>
-  <w:latentStyles w:defLockedState="0" w:defUIPriority="99" w:defSemiHidden="0" w:defUnhideWhenUsed="0" w:defQFormat="0" w:count="375">
-    <w:lsdException w:name="Normal" w:uiPriority="0" w:qFormat="1"/>
-    <w:lsdException w:name="heading 1" w:uiPriority="9" w:qFormat="1"/>
-    <w:lsdException w:name="heading 2" w:semiHidden="1" w:uiPriority="9" w:unhideWhenUsed="1" w:qFormat="1"/>
-    <w:lsdException w:name="heading 3" w:semiHidden="1" w:uiPriority="9" w:unhideWhenUsed="1" w:qFormat="1"/>
-    <w:lsdException w:name="heading 4" w:semiHidden="1" w:uiPriority="9" w:unhideWhenUsed="1" w:qFormat="1"/>
-    <w:lsdException w:name="heading 5" w:semiHidden="1" w:uiPriority="9" w:unhideWhenUsed="1" w:qFormat="1"/>
-    <w:lsdException w:name="heading 6" w:semiHidden="1" w:uiPriority="9" w:unhideWhenUsed="1" w:qFormat="1"/>
-    <w:lsdException w:name="heading 7" w:semiHidden="1" w:uiPriority="9" w:unhideWhenUsed="1" w:qFormat="1"/>
-    <w:lsdException w:name="heading 8" w:semiHidden="1" w:uiPriority="9" w:unhideWhenUsed="1" w:qFormat="1"/>
-    <w:lsdException w:name="heading 9" w:semiHidden="1" w:uiPriority="9" w:unhideWhenUsed="1" w:qFormat="1"/>
-    <w:lsdException w:name="index 1" w:semiHidden="1" w:unhideWhenUsed="1"/>
-    <w:lsdException w:name="index 2" w:semiHidden="1" w:unhideWhenUsed="1"/>
-    <w:lsdException w:name="index 3" w:semiHidden="1" w:unhideWhenUsed="1"/>
-    <w:lsdException w:name="index 4" w:semiHidden="1" w:unhideWhenUsed="1"/>
-    <w:lsdException w:name="index 5" w:semiHidden="1" w:unhideWhenUsed="1"/>
-    <w:lsdException w:name="index 6" w:semiHidden="1" w:unhideWhenUsed="1"/>
-    <w:lsdException w:name="index 7" w:semiHidden="1" w:unhideWhenUsed="1"/>
-    <w:lsdException w:name="index 8" w:semiHidden="1" w:unhideWhenUsed="1"/>
-    <w:lsdException w:name="index 9" w:semiHidden="1" w:unhideWhenUsed="1"/>
-    <w:lsdException w:name="toc 1" w:semiHidden="1" w:uiPriority="39" w:unhideWhenUsed="1"/>
-    <w:lsdException w:name="toc 2" w:semiHidden="1" w:uiPriority="39" w:unhideWhenUsed="1"/>
-    <w:lsdException w:name="toc 3" w:semiHidden="1" w:uiPriority="39" w:unhideWhenUsed="1"/>
-    <w:lsdException w:name="toc 4" w:semiHidden="1" w:uiPriority="39" w:unhideWhenUsed="1"/>
-    <w:lsdException w:name="toc 5" w:semiHidden="1" w:uiPriority="39" w:unhideWhenUsed="1"/>
-    <w:lsdException w:name="toc 6" w:semiHidden="1" w:uiPriority="39" w:unhideWhenUsed="1"/>
-    <w:lsdException w:name="toc 7" w:semiHidden="1" w:uiPriority="39" w:unhideWhenUsed="1"/>
-    <w:lsdException w:name="toc 8" w:semiHidden="1" w:uiPriority="39" w:unhideWhenUsed="1"/>
-    <w:lsdException w:name="toc 9" w:semiHidden="1" w:uiPriority="39" w:unhideWhenUsed="1"/>
-    <w:lsdException w:name="Normal Indent" w:semiHidden="1" w:unhideWhenUsed="1"/>
-    <w:lsdException w:name="footnote text" w:semiHidden="1" w:unhideWhenUsed="1"/>
-    <w:lsdException w:name="annotation text" w:semiHidden="1" w:unhideWhenUsed="1"/>
-    <w:lsdException w:name="header" w:semiHidden="1" w:unhideWhenUsed="1"/>
-    <w:lsdException w:name="footer" w:semiHidden="1" w:unhideWhenUsed="1"/>
-    <w:lsdException w:name="index heading" w:semiHidden="1" w:unhideWhenUsed="1"/>
-    <w:lsdException w:name="caption" w:semiHidden="1" w:uiPriority="35" w:unhideWhenUsed="1" w:qFormat="1"/>
-    <w:lsdException w:name="table of figures" w:semiHidden="1" w:unhideWhenUsed="1"/>
-    <w:lsdException w:name="envelope address" w:semiHidden="1" w:unhideWhenUsed="1"/>
-    <w:lsdException w:name="envelope return" w:semiHidden="1" w:unhideWhenUsed="1"/>
-    <w:lsdException w:name="footnote reference" w:semiHidden="1" w:unhideWhenUsed="1"/>
-    <w:lsdException w:name="annotation reference" w:semiHidden="1" w:unhideWhenUsed="1"/>
-    <w:lsdException w:name="line number" w:semiHidden="1" w:unhideWhenUsed="1"/>
-    <w:lsdException w:name="page number" w:semiHidden="1" w:unhideWhenUsed="1"/>
-    <w:lsdException w:name="endnote reference" w:semiHidden="1" w:unhideWhenUsed="1"/>
-    <w:lsdException w:name="endnote text" w:semiHidden="1" w:unhideWhenUsed="1"/>
-    <w:lsdException w:name="table of authorities" w:semiHidden="1" w:unhideWhenUsed="1"/>
-    <w:lsdException w:name="macro" w:semiHidden="1" w:unhideWhenUsed="1"/>
-    <w:lsdException w:name="toa heading" w:semiHidden="1" w:unhideWhenUsed="1"/>
-    <w:lsdException w:name="List" w:semiHidden="1" w:unhideWhenUsed="1"/>
-    <w:lsdException w:name="List Bullet" w:semiHidden="1" w:unhideWhenUsed="1"/>
-    <w:lsdException w:name="List Number" w:semiHidden="1" w:unhideWhenUsed="1"/>
-    <w:lsdException w:name="List 2" w:semiHidden="1" w:unhideWhenUsed="1"/>
-    <w:lsdException w:name="List 3" w:semiHidden="1" w:unhideWhenUsed="1"/>
-    <w:lsdException w:name="List 4" w:semiHidden="1" w:unhideWhenUsed="1"/>
-    <w:lsdException w:name="List 5" w:semiHidden="1" w:unhideWhenUsed="1"/>
-    <w:lsdException w:name="List Bullet 2" w:semiHidden="1" w:unhideWhenUsed="1"/>
-    <w:lsdException w:name="List Bullet 3" w:semiHidden="1" w:unhideWhenUsed="1"/>
-    <w:lsdException w:name="List Bullet 4" w:semiHidden="1" w:unhideWhenUsed="1"/>
-    <w:lsdException w:name="List Bullet 5" w:semiHidden="1" w:unhideWhenUsed="1"/>
-    <w:lsdException w:name="List Number 2" w:semiHidden="1" w:unhideWhenUsed="1"/>
-    <w:lsdException w:name="List Number 3" w:semiHidden="1" w:unhideWhenUsed="1"/>
-    <w:lsdException w:name="List Number 4" w:semiHidden="1" w:unhideWhenUsed="1"/>
-    <w:lsdException w:name="List Number 5" w:semiHidden="1" w:unhideWhenUsed="1"/>
-    <w:lsdException w:name="Title" w:uiPriority="10" w:qFormat="1"/>
-    <w:lsdException w:name="Closing" w:semiHidden="1" w:unhideWhenUsed="1"/>
-    <w:lsdException w:name="Signature" w:semiHidden="1" w:unhideWhenUsed="1"/>
-    <w:lsdException w:name="Default Paragraph Font" w:semiHidden="1" w:uiPriority="1" w:unhideWhenUsed="1"/>
-    <w:lsdException w:name="Body Text" w:semiHidden="1" w:unhideWhenUsed="1"/>
-    <w:lsdException w:name="Body Text Indent" w:semiHidden="1" w:unhideWhenUsed="1"/>
-    <w:lsdException w:name="List Continue" w:semiHidden="1" w:unhideWhenUsed="1"/>
-    <w:lsdException w:name="List Continue 2" w:semiHidden="1" w:unhideWhenUsed="1"/>
-    <w:lsdException w:name="List Continue 3" w:semiHidden="1" w:unhideWhenUsed="1"/>
-    <w:lsdException w:name="List Continue 4" w:semiHidden="1" w:unhideWhenUsed="1"/>
-    <w:lsdException w:name="List Continue 5" w:semiHidden="1" w:unhideWhenUsed="1"/>
-    <w:lsdException w:name="Message Header" w:semiHidden="1" w:unhideWhenUsed="1"/>
-    <w:lsdException w:name="Subtitle" w:uiPriority="11" w:qFormat="1"/>
-    <w:lsdException w:name="Salutation" w:semiHidden="1" w:unhideWhenUsed="1"/>
-    <w:lsdException w:name="Date" w:semiHidden="1" w:unhideWhenUsed="1"/>
-    <w:lsdException w:name="Body Text First Indent" w:semiHidden="1" w:unhideWhenUsed="1"/>
-    <w:lsdException w:name="Body Text First Indent 2" w:semiHidden="1" w:unhideWhenUsed="1"/>
-    <w:lsdException w:name="Note Heading" w:semiHidden="1" w:unhideWhenUsed="1"/>
-    <w:lsdException w:name="Body Text 2" w:semiHidden="1" w:unhideWhenUsed="1"/>
-    <w:lsdException w:name="Body Text 3" w:semiHidden="1" w:unhideWhenUsed="1"/>
-    <w:lsdException w:name="Body Text Indent 2" w:semiHidden="1" w:unhideWhenUsed="1"/>
-    <w:lsdException w:name="Body Text Indent 3" w:semiHidden="1" w:unhideWhenUsed="1"/>
-    <w:lsdException w:name="Block Text" w:semiHidden="1" w:unhideWhenUsed="1"/>
-    <w:lsdException w:name="Hyperlink" w:semiHidden="1" w:unhideWhenUsed="1"/>
-    <w:lsdException w:name="FollowedHyperlink" w:semiHidden="1" w:unhideWhenUsed="1"/>
-    <w:lsdException w:name="Strong" w:uiPriority="22" w:qFormat="1"/>
-    <w:lsdException w:name="Emphasis" w:uiPriority="20" w:qFormat="1"/>
-    <w:lsdException w:name="Document Map" w:semiHidden="1" w:unhideWhenUsed="1"/>
-    <w:lsdException w:name="Plain Text" w:semiHidden="1" w:unhideWhenUsed="1"/>
-    <w:lsdException w:name="E-mail Signature" w:semiHidden="1" w:unhideWhenUsed="1"/>
-    <w:lsdException w:name="HTML Top of Form" w:semiHidden="1" w:unhideWhenUsed="1"/>
-    <w:lsdException w:name="HTML Bottom of Form" w:semiHidden="1" w:unhideWhenUsed="1"/>
-    <w:lsdException w:name="Normal (Web)" w:semiHidden="1" w:unhideWhenUsed="1"/>
-    <w:lsdException w:name="HTML Acronym" w:semiHidden="1" w:unhideWhenUsed="1"/>
-    <w:lsdException w:name="HTML Address" w:semiHidden="1" w:unhideWhenUsed="1"/>
-    <w:lsdException w:name="HTML Cite" w:semiHidden="1" w:unhideWhenUsed="1"/>
-    <w:lsdException w:name="HTML Code" w:semiHidden="1" w:unhideWhenUsed="1"/>
-    <w:lsdException w:name="HTML Definition" w:semiHidden="1" w:unhideWhenUsed="1"/>
-    <w:lsdException w:name="HTML Keyboard" w:semiHidden="1" w:unhideWhenUsed="1"/>
-    <w:lsdException w:name="HTML Preformatted" w:semiHidden="1" w:unhideWhenUsed="1"/>
-    <w:lsdException w:name="HTML Sample" w:semiHidden="1" w:unhideWhenUsed="1"/>
-    <w:lsdException w:name="HTML Typewriter" w:semiHidden="1" w:unhideWhenUsed="1"/>
-    <w:lsdException w:name="HTML Variable" w:semiHidden="1" w:unhideWhenUsed="1"/>
-    <w:lsdException w:name="Normal Table" w:semiHidden="1" w:unhideWhenUsed="1"/>
-    <w:lsdException w:name="annotation subject" w:semiHidden="1" w:unhideWhenUsed="1"/>
-    <w:lsdException w:name="No List" w:semiHidden="1" w:unhideWhenUsed="1"/>
-    <w:lsdException w:name="Outline List 1" w:semiHidden="1" w:unhideWhenUsed="1"/>
-    <w:lsdException w:name="Outline List 2" w:semiHidden="1" w:unhideWhenUsed="1"/>
-    <w:lsdException w:name="Outline List 3" w:semiHidden="1" w:unhideWhenUsed="1"/>
-    <w:lsdException w:name="Table Simple 1" w:semiHidden="1" w:unhideWhenUsed="1"/>
-    <w:lsdException w:name="Table Simple 2" w:semiHidden="1" w:unhideWhenUsed="1"/>
-    <w:lsdException w:name="Table Simple 3" w:semiHidden="1" w:unhideWhenUsed="1"/>
-    <w:lsdException w:name="Table Classic 1" w:semiHidden="1" w:unhideWhenUsed="1"/>
-    <w:lsdException w:name="Table Classic 2" w:semiHidden="1" w:unhideWhenUsed="1"/>
-    <w:lsdException w:name="Table Classic 3" w:semiHidden="1" w:unhideWhenUsed="1"/>
-    <w:lsdException w:name="Table Classic 4" w:semiHidden="1" w:unhideWhenUsed="1"/>
-    <w:lsdException w:name="Table Colorful 1" w:semiHidden="1" w:unhideWhenUsed="1"/>
-    <w:lsdException w:name="Table Colorful 2" w:semiHidden="1" w:unhideWhenUsed="1"/>
-    <w:lsdException w:name="Table Colorful 3" w:semiHidden="1" w:unhideWhenUsed="1"/>
-    <w:lsdException w:name="Table Columns 1" w:semiHidden="1" w:unhideWhenUsed="1"/>
-    <w:lsdException w:name="Table Columns 2" w:semiHidden="1" w:unhideWhenUsed="1"/>
-    <w:lsdException w:name="Table Columns 3" w:semiHidden="1" w:unhideWhenUsed="1"/>
-    <w:lsdException w:name="Table Columns 4" w:semiHidden="1" w:unhideWhenUsed="1"/>
-    <w:lsdException w:name="Table Columns 5" w:semiHidden="1" w:unhideWhenUsed="1"/>
-    <w:lsdException w:name="Table Grid 1" w:semiHidden="1" w:unhideWhenUsed="1"/>
-    <w:lsdException w:name="Table Grid 2" w:semiHidden="1" w:unhideWhenUsed="1"/>
-    <w:lsdException w:name="Table Grid 3" w:semiHidden="1" w:unhideWhenUsed="1"/>
-    <w:lsdException w:name="Table Grid 4" w:semiHidden="1" w:unhideWhenUsed="1"/>
-    <w:lsdException w:name="Table Grid 5" w:semiHidden="1" w:unhideWhenUsed="1"/>
-    <w:lsdException w:name="Table Grid 6" w:semiHidden="1" w:unhideWhenUsed="1"/>
-    <w:lsdException w:name="Table Grid 7" w:semiHidden="1" w:unhideWhenUsed="1"/>
-    <w:lsdException w:name="Table Grid 8" w:semiHidden="1" w:unhideWhenUsed="1"/>
-    <w:lsdException w:name="Table List 1" w:semiHidden="1" w:unhideWhenUsed="1"/>
-    <w:lsdException w:name="Table List 2" w:semiHidden="1" w:unhideWhenUsed="1"/>
-    <w:lsdException w:name="Table List 3" w:semiHidden="1" w:unhideWhenUsed="1"/>
-    <w:lsdException w:name="Table List 4" w:semiHidden="1" w:unhideWhenUsed="1"/>
-    <w:lsdException w:name="Table List 5" w:semiHidden="1" w:unhideWhenUsed="1"/>
-    <w:lsdException w:name="Table List 6" w:semiHidden="1" w:unhideWhenUsed="1"/>
-    <w:lsdException w:name="Table List 7" w:semiHidden="1" w:unhideWhenUsed="1"/>
-    <w:lsdException w:name="Table List 8" w:semiHidden="1" w:unhideWhenUsed="1"/>
-    <w:lsdException w:name="Table 3D effects 1" w:semiHidden="1" w:unhideWhenUsed="1"/>
-    <w:lsdException w:name="Table 3D effects 2" w:semiHidden="1" w:unhideWhenUsed="1"/>
-    <w:lsdException w:name="Table 3D effects 3" w:semiHidden="1" w:unhideWhenUsed="1"/>
-    <w:lsdException w:name="Table Contemporary" w:semiHidden="1" w:unhideWhenUsed="1"/>
-    <w:lsdException w:name="Table Elegant" w:semiHidden="1" w:unhideWhenUsed="1"/>
-    <w:lsdException w:name="Table Professional" w:semiHidden="1" w:unhideWhenUsed="1"/>
-    <w:lsdException w:name="Table Subtle 1" w:semiHidden="1" w:unhideWhenUsed="1"/>
-    <w:lsdException w:name="Table Subtle 2" w:semiHidden="1" w:unhideWhenUsed="1"/>
-    <w:lsdException w:name="Table Web 1" w:semiHidden="1" w:unhideWhenUsed="1"/>
-    <w:lsdException w:name="Table Web 2" w:semiHidden="1" w:unhideWhenUsed="1"/>
-    <w:lsdException w:name="Table Web 3" w:semiHidden="1" w:unhideWhenUsed="1"/>
-    <w:lsdException w:name="Balloon Text" w:semiHidden="1" w:unhideWhenUsed="1"/>
-    <w:lsdException w:name="Table Grid" w:uiPriority="59"/>
-    <w:lsdException w:name="Table Theme" w:semiHidden="1" w:unhideWhenUsed="1"/>
-    <w:lsdException w:name="Placeholder Text" w:semiHidden="1"/>
-    <w:lsdException w:name="No Spacing" w:uiPriority="1" w:qFormat="1"/>
-    <w:lsdException w:name="Light Shading" w:uiPriority="60"/>
-    <w:lsdException w:name="Light List" w:uiPriority="61"/>
-    <w:lsdException w:name="Light Grid" w:uiPriority="62"/>
-    <w:lsdException w:name="Medium Shading 1" w:uiPriority="63"/>
-    <w:lsdException w:name="Medium Shading 2" w:uiPriority="64"/>
-    <w:lsdException w:name="Medium List 1" w:uiPriority="65"/>
-    <w:lsdException w:name="Medium List 2" w:uiPriority="66"/>
-    <w:lsdException w:name="Medium Grid 1" w:uiPriority="67"/>
-    <w:lsdException w:name="Medium Grid 2" w:uiPriority="68"/>
-    <w:lsdException w:name="Medium Grid 3" w:uiPriority="69"/>
-    <w:lsdException w:name="Dark List" w:uiPriority="70"/>
-    <w:lsdException w:name="Colorful Shading" w:uiPriority="71"/>
-    <w:lsdException w:name="Colorful List" w:uiPriority="72"/>
-    <w:lsdException w:name="Colorful Grid" w:uiPriority="73"/>
-    <w:lsdException w:name="Light Shading Accent 1" w:uiPriority="60"/>
-    <w:lsdException w:name="Light List Accent 1" w:uiPriority="61"/>
-    <w:lsdException w:name="Light Grid Accent 1" w:uiPriority="62"/>
-    <w:lsdException w:name="Medium Shading 1 Accent 1" w:uiPriority="63"/>
-    <w:lsdException w:name="Medium Shading 2 Accent 1" w:uiPriority="64"/>
-    <w:lsdException w:name="Medium List 1 Accent 1" w:uiPriority="65"/>
-    <w:lsdException w:name="Revision" w:semiHidden="1"/>
-    <w:lsdException w:name="List Paragraph" w:uiPriority="34" w:qFormat="1"/>
-    <w:lsdException w:name="Quote" w:uiPriority="29" w:qFormat="1"/>
-    <w:lsdException w:name="Intense Quote" w:uiPriority="30" w:qFormat="1"/>
-    <w:lsdException w:name="Medium List 2 Accent 1" w:uiPriority="66"/>
-    <w:lsdException w:name="Medium Grid 1 Accent 1" w:uiPriority="67"/>
-    <w:lsdException w:name="Medium Grid 2 Accent 1" w:uiPriority="68"/>
-    <w:lsdException w:name="Medium Grid 3 Accent 1" w:uiPriority="69"/>
-    <w:lsdException w:name="Dark List Accent 1" w:uiPriority="70"/>
-    <w:lsdException w:name="Colorful Shading Accent 1" w:uiPriority="71"/>
-    <w:lsdException w:name="Colorful List Accent 1" w:uiPriority="72"/>
-    <w:lsdException w:name="Colorful Grid Accent 1" w:uiPriority="73"/>
-    <w:lsdException w:name="Light Shading Accent 2" w:uiPriority="60"/>
-    <w:lsdException w:name="Light List Accent 2" w:uiPriority="61"/>
-    <w:lsdException w:name="Light Grid Accent 2" w:uiPriority="62"/>
-    <w:lsdException w:name="Medium Shading 1 Accent 2" w:uiPriority="63"/>
-    <w:lsdException w:name="Medium Shading 2 Accent 2" w:uiPriority="64"/>
-    <w:lsdException w:name="Medium List 1 Accent 2" w:uiPriority="65"/>
-    <w:lsdException w:name="Medium List 2 Accent 2" w:uiPriority="66"/>
-    <w:lsdException w:name="Medium Grid 1 Accent 2" w:uiPriority="67"/>
-    <w:lsdException w:name="Medium Grid 2 Accent 2" w:uiPriority="68"/>
-    <w:lsdException w:name="Medium Grid 3 Accent 2" w:uiPriority="69"/>
-    <w:lsdException w:name="Dark List Accent 2" w:uiPriority="70"/>
-    <w:lsdException w:name="Colorful Shading Accent 2" w:uiPriority="71"/>
-    <w:lsdException w:name="Colorful List Accent 2" w:uiPriority="72"/>
-    <w:lsdException w:name="Colorful Grid Accent 2" w:uiPriority="73"/>
-    <w:lsdException w:name="Light Shading Accent 3" w:uiPriority="60"/>
-    <w:lsdException w:name="Light List Accent 3" w:uiPriority="61"/>
-    <w:lsdException w:name="Light Grid Accent 3" w:uiPriority="62"/>
-    <w:lsdException w:name="Medium Shading 1 Accent 3" w:uiPriority="63"/>
-    <w:lsdException w:name="Medium Shading 2 Accent 3" w:uiPriority="64"/>
-    <w:lsdException w:name="Medium List 1 Accent 3" w:uiPriority="65"/>
-    <w:lsdException w:name="Medium List 2 Accent 3" w:uiPriority="66"/>
-    <w:lsdException w:name="Medium Grid 1 Accent 3" w:uiPriority="67"/>
-    <w:lsdException w:name="Medium Grid 2 Accent 3" w:uiPriority="68"/>
-    <w:lsdException w:name="Medium Grid 3 Accent 3" w:uiPriority="69"/>
-    <w:lsdException w:name="Dark List Accent 3" w:uiPriority="70"/>
-    <w:lsdException w:name="Colorful Shading Accent 3" w:uiPriority="71"/>
-    <w:lsdException w:name="Colorful List Accent 3" w:uiPriority="72"/>
-    <w:lsdException w:name="Colorful Grid Accent 3" w:uiPriority="73"/>
-    <w:lsdException w:name="Light Shading Accent 4" w:uiPriority="60"/>
-    <w:lsdException w:name="Light List Accent 4" w:uiPriority="61"/>
-    <w:lsdException w:name="Light Grid Accent 4" w:uiPriority="62"/>
-    <w:lsdException w:name="Medium Shading 1 Accent 4" w:uiPriority="63"/>
-    <w:lsdException w:name="Medium Shading 2 Accent 4" w:uiPriority="64"/>
-    <w:lsdException w:name="Medium List 1 Accent 4" w:uiPriority="65"/>
-    <w:lsdException w:name="Medium List 2 Accent 4" w:uiPriority="66"/>
-    <w:lsdException w:name="Medium Grid 1 Accent 4" w:uiPriority="67"/>
-    <w:lsdException w:name="Medium Grid 2 Accent 4" w:uiPriority="68"/>
-    <w:lsdException w:name="Medium Grid 3 Accent 4" w:uiPriority="69"/>
-    <w:lsdException w:name="Dark List Accent 4" w:uiPriority="70"/>
-    <w:lsdException w:name="Colorful Shading Accent 4" w:uiPriority="71"/>
-    <w:lsdException w:name="Colorful List Accent 4" w:uiPriority="72"/>
-    <w:lsdException w:name="Colorful Grid Accent 4" w:uiPriority="73"/>
-    <w:lsdException w:name="Light Shading Accent 5" w:uiPriority="60"/>
-    <w:lsdException w:name="Light List Accent 5" w:uiPriority="61"/>
-    <w:lsdException w:name="Light Grid Accent 5" w:uiPriority="62"/>
-    <w:lsdException w:name="Medium Shading 1 Accent 5" w:uiPriority="63"/>
-    <w:lsdException w:name="Medium Shading 2 Accent 5" w:uiPriority="64"/>
-    <w:lsdException w:name="Medium List 1 Accent 5" w:uiPriority="65"/>
-    <w:lsdException w:name="Medium List 2 Accent 5" w:uiPriority="66"/>
-    <w:lsdException w:name="Medium Grid 1 Accent 5" w:uiPriority="67"/>
-    <w:lsdException w:name="Medium Grid 2 Accent 5" w:uiPriority="68"/>
-    <w:lsdException w:name="Medium Grid 3 Accent 5" w:uiPriority="69"/>
-    <w:lsdException w:name="Dark List Accent 5" w:uiPriority="70"/>
-    <w:lsdException w:name="Colorful Shading Accent 5" w:uiPriority="71"/>
-    <w:lsdException w:name="Colorful List Accent 5" w:uiPriority="72"/>
-    <w:lsdException w:name="Colorful Grid Accent 5" w:uiPriority="73"/>
-    <w:lsdException w:name="Light Shading Accent 6" w:uiPriority="60"/>
-    <w:lsdException w:name="Light List Accent 6" w:uiPriority="61"/>
-    <w:lsdException w:name="Light Grid Accent 6" w:uiPriority="62"/>
-    <w:lsdException w:name="Medium Shading 1 Accent 6" w:uiPriority="63"/>
-    <w:lsdException w:name="Medium Shading 2 Accent 6" w:uiPriority="64"/>
-    <w:lsdException w:name="Medium List 1 Accent 6" w:uiPriority="65"/>
-    <w:lsdException w:name="Medium List 2 Accent 6" w:uiPriority="66"/>
-    <w:lsdException w:name="Medium Grid 1 Accent 6" w:uiPriority="67"/>
-    <w:lsdException w:name="Medium Grid 2 Accent 6" w:uiPriority="68"/>
-    <w:lsdException w:name="Medium Grid 3 Accent 6" w:uiPriority="69"/>
-    <w:lsdException w:name="Dark List Accent 6" w:uiPriority="70"/>
-    <w:lsdException w:name="Colorful Shading Accent 6" w:uiPriority="71"/>
-    <w:lsdException w:name="Colorful List Accent 6" w:uiPriority="72"/>
-    <w:lsdException w:name="Colorful Grid Accent 6" w:uiPriority="73"/>
-    <w:lsdException w:name="Subtle Emphasis" w:uiPriority="19" w:qFormat="1"/>
-    <w:lsdException w:name="Intense Emphasis" w:uiPriority="21" w:qFormat="1"/>
-    <w:lsdException w:name="Subtle Reference" w:uiPriority="31" w:qFormat="1"/>
-    <w:lsdException w:name="Intense Reference" w:uiPriority="32" w:qFormat="1"/>
-    <w:lsdException w:name="Book Title" w:uiPriority="33" w:qFormat="1"/>
-    <w:lsdException w:name="Bibliography" w:semiHidden="1" w:uiPriority="37" w:unhideWhenUsed="1"/>
-    <w:lsdException w:name="TOC Heading" w:semiHidden="1" w:uiPriority="39" w:unhideWhenUsed="1" w:qFormat="1"/>
-    <w:lsdException w:name="Grid Table 4" w:uiPriority="49"/>
-    <w:lsdException w:name="Grid Table 5 Dark" w:uiPriority="50"/>
-    <w:lsdException w:name="Grid Table 6 Colorful" w:uiPriority="51"/>
-    <w:lsdException w:name="Grid Table 7 Colorful" w:uiPriority="52"/>
-    <w:lsdException w:name="Grid Table 1 Light Accent 1" w:uiPriority="46"/>
-    <w:lsdException w:name="Grid Table 2 Accent 1" w:uiPriority="47"/>
-    <w:lsdException w:name="Grid Table 3 Accent 1" w:uiPriority="48"/>
-    <w:lsdException w:name="Grid Table 4 Accent 1" w:uiPriority="49"/>
-    <w:lsdException w:name="Grid Table 5 Dark Accent 1" w:uiPriority="50"/>
-    <w:lsdException w:name="Grid Table 6 Colorful Accent 1" w:uiPriority="51"/>
-    <w:lsdException w:name="Grid Table 7 Colorful Accent 1" w:uiPriority="52"/>
-    <w:lsdException w:name="Grid Table 1 Light Accent 2" w:uiPriority="46"/>
-    <w:lsdException w:name="Grid Table 2 Accent 2" w:uiPriority="47"/>
-    <w:lsdException w:name="Grid Table 3 Accent 2" w:uiPriority="48"/>
-    <w:lsdException w:name="Grid Table 4 Accent 2" w:uiPriority="49"/>
-    <w:lsdException w:name="Grid Table 5 Dark Accent 2" w:uiPriority="50"/>
-    <w:lsdException w:name="Grid Table 6 Colorful Accent 2" w:uiPriority="51"/>
-    <w:lsdException w:name="Grid Table 7 Colorful Accent 2" w:uiPriority="52"/>
-    <w:lsdException w:name="Grid Table 1 Light Accent 3" w:uiPriority="46"/>
-    <w:lsdException w:name="Grid Table 2 Accent 3" w:uiPriority="47"/>
-    <w:lsdException w:name="Grid Table 3 Accent 3" w:uiPriority="48"/>
-    <w:lsdException w:name="Grid Table 4 Accent 3" w:uiPriority="49"/>
-    <w:lsdException w:name="Grid Table 5 Dark Accent 3" w:uiPriority="50"/>
-    <w:lsdException w:name="Grid Table 6 Colorful Accent 3" w:uiPriority="51"/>
-    <w:lsdException w:name="Grid Table 7 Colorful Accent 3" w:uiPriority="52"/>
-    <w:lsdException w:name="Grid Table 1 Light Accent 4" w:uiPriority="46"/>
-    <w:lsdException w:name="Grid Table 2 Accent 4" w:uiPriority="47"/>
-    <w:lsdException w:name="Grid Table 3 Accent 4" w:uiPriority="48"/>
-    <w:lsdException w:name="Grid Table 4 Accent 4" w:uiPriority="49"/>
-    <w:lsdException w:name="Grid Table 5 Dark Accent 4" w:uiPriority="50"/>
-    <w:lsdException w:name="Grid Table 6 Colorful Accent 4" w:uiPriority="51"/>
-    <w:lsdException w:name="Grid Table 7 Colorful Accent 4" w:uiPriority="52"/>
-    <w:lsdException w:name="Grid Table 1 Light Accent 5" w:uiPriority="46"/>
-    <w:lsdException w:name="Grid Table 2 Accent 5" w:uiPriority="47"/>
-    <w:lsdException w:name="Grid Table 3 Accent 5" w:uiPriority="48"/>
-    <w:lsdException w:name="Grid Table 4 Accent 5" w:uiPriority="49"/>
-    <w:lsdException w:name="Grid Table 5 Dark Accent 5" w:uiPriority="50"/>
-    <w:lsdException w:name="Grid Table 6 Colorful Accent 5" w:uiPriority="51"/>
-    <w:lsdException w:name="Grid Table 7 Colorful Accent 5" w:uiPriority="52"/>
-    <w:lsdException w:name="Grid Table 1 Light Accent 6" w:uiPriority="46"/>
-    <w:lsdException w:name="Grid Table 2 Accent 6" w:uiPriority="47"/>
-    <w:lsdException w:name="Grid Table 3 Accent 6" w:uiPriority="48"/>
-    <w:lsdException w:name="Grid Table 4 Accent 6" w:uiPriority="49"/>
-    <w:lsdException w:name="Grid Table 5 Dark Accent 6" w:uiPriority="50"/>
-    <w:lsdException w:name="Grid Table 6 Colorful Accent 6" w:uiPriority="51"/>
-    <w:lsdException w:name="Grid Table 7 Colorful Accent 6" w:uiPriority="52"/>
-    <w:lsdException w:name="List Table 1 Light" w:uiPriority="46"/>
-    <w:lsdException w:name="List Table 2" w:uiPriority="47"/>
-    <w:lsdException w:name="List Table 3" w:uiPriority="48"/>
-    <w:lsdException w:name="List Table 4" w:uiPriority="49"/>
-    <w:lsdException w:name="List Table 5 Dark" w:uiPriority="50"/>
-    <w:lsdException w:name="List Table 6 Colorful" w:uiPriority="51"/>
-    <w:lsdException w:name="List Table 7 Colorful" w:uiPriority="52"/>
-    <w:lsdException w:name="List Table 1 Light Accent 1" w:uiPriority="46"/>
-    <w:lsdException w:name="List Table 2 Accent 1" w:uiPriority="47"/>
-    <w:lsdException w:name="List Table 3 Accent 1" w:uiPriority="48"/>
-    <w:lsdException w:name="List Table 4 Accent 1" w:uiPriority="49"/>
-    <w:lsdException w:name="List Table 5 Dark Accent 1" w:uiPriority="50"/>
-    <w:lsdException w:name="List Table 6 Colorful Accent 1" w:uiPriority="51"/>
-    <w:lsdException w:name="List Table 7 Colorful Accent 1" w:uiPriority="52"/>
-    <w:lsdException w:name="List Table 1 Light Accent 2" w:uiPriority="46"/>
-    <w:lsdException w:name="List Table 2 Accent 2" w:uiPriority="47"/>
-    <w:lsdException w:name="List Table 3 Accent 2" w:uiPriority="48"/>
-    <w:lsdException w:name="List Table 4 Accent 2" w:uiPriority="49"/>
-    <w:lsdException w:name="List Table 5 Dark Accent 2" w:uiPriority="50"/>
-    <w:lsdException w:name="List Table 6 Colorful Accent 2" w:uiPriority="51"/>
-    <w:lsdException w:name="List Table 7 Colorful Accent 2" w:uiPriority="52"/>
-    <w:lsdException w:name="List Table 1 Light Accent 3" w:uiPriority="46"/>
-    <w:lsdException w:name="List Table 2 Accent 3" w:uiPriority="47"/>
-    <w:lsdException w:name="List Table 3 Accent 3" w:uiPriority="48"/>
-    <w:lsdException w:name="List Table 4 Accent 3" w:uiPriority="49"/>
-    <w:lsdException w:name="List Table 5 Dark Accent 3" w:uiPriority="50"/>
-    <w:lsdException w:name="List Table 6 Colorful Accent 3" w:uiPriority="51"/>
-    <w:lsdException w:name="List Table 7 Colorful Accent 3" w:uiPriority="52"/>
-    <w:lsdException w:name="List Table 1 Light Accent 4" w:uiPriority="46"/>
-    <w:lsdException w:name="List Table 2 Accent 4" w:uiPriority="47"/>
-    <w:lsdException w:name="List Table 3 Accent 4" w:uiPriority="48"/>
-    <w:lsdException w:name="List Table 4 Accent 4" w:uiPriority="49"/>
-    <w:lsdException w:name="List Table 5 Dark Accent 4" w:uiPriority="50"/>
-    <w:lsdException w:name="List Table 6 Colorful Accent 4" w:uiPriority="51"/>
-    <w:lsdException w:name="List Table 7 Colorful Accent 4" w:uiPriority="52"/>
-    <w:lsdException w:name="List Table 1 Light Accent 5" w:uiPriority="46"/>
-    <w:lsdException w:name="List Table 2 Accent 5" w:uiPriority="47"/>
-    <w:lsdException w:name="List Table 3 Accent 5" w:uiPriority="48"/>
-    <w:lsdException w:name="List Table 4 Accent 5" w:uiPriority="49"/>
-    <w:lsdException w:name="List Table 5 Dark Accent 5" w:uiPriority="50"/>
-    <w:lsdException w:name="List Table 6 Colorful Accent 5" w:uiPriority="51"/>
-    <w:lsdException w:name="List Table 7 Colorful Accent 5" w:uiPriority="52"/>
-    <w:lsdException w:name="List Table 1 Light Accent 6" w:uiPriority="46"/>
-    <w:lsdException w:name="List Table 2 Accent 6" w:uiPriority="47"/>
-    <w:lsdException w:name="List Table 3 Accent 6" w:uiPriority="48"/>
-    <w:lsdException w:name="List Table 4 Accent 6" w:uiPriority="49"/>
-    <w:lsdException w:name="List Table 5 Dark Accent 6" w:uiPriority="50"/>
-    <w:lsdException w:name="List Table 6 Colorful Accent 6" w:uiPriority="51"/>
-    <w:lsdException w:name="List Table 7 Colorful Accent 6" w:uiPriority="52"/>
-    <w:lsdException w:name="Mention" w:semiHidden="1" w:unhideWhenUsed="1"/>
-    <w:lsdException w:name="Smart Hyperlink" w:semiHidden="1" w:unhideWhenUsed="1"/>
-    <w:lsdException w:name="Hashtag" w:semiHidden="1" w:unhideWhenUsed="1"/>
-    <w:lsdException w:name="Unresolved Mention" w:semiHidden="1" w:unhideWhenUsed="1"/>
+  <w:latentStyles w:defLockedState="0" w:defUIPriority="99" w:defSemiHidden="1" w:defUnhideWhenUsed="1" w:defQFormat="0" w:count="276">
+    <w:lsdException w:name="Normal" w:semiHidden="0" w:uiPriority="0" w:unhideWhenUsed="0" w:qFormat="1"/>
+    <w:lsdException w:name="heading 1" w:semiHidden="0" w:uiPriority="9" w:unhideWhenUsed="0" w:qFormat="1"/>
+    <w:lsdException w:name="heading 2" w:uiPriority="9" w:qFormat="1"/>
+    <w:lsdException w:name="heading 3" w:uiPriority="9" w:qFormat="1"/>
+    <w:lsdException w:name="heading 4" w:uiPriority="9" w:qFormat="1"/>
+    <w:lsdException w:name="heading 5" w:uiPriority="9" w:qFormat="1"/>
+    <w:lsdException w:name="heading 6" w:uiPriority="9" w:qFormat="1"/>
+    <w:lsdException w:name="heading 7" w:uiPriority="9" w:qFormat="1"/>
+    <w:lsdException w:name="heading 8" w:uiPriority="9" w:qFormat="1"/>
+    <w:lsdException w:name="heading 9" w:uiPriority="9" w:qFormat="1"/>
+    <w:lsdException w:name="toc 1" w:uiPriority="39"/>
+    <w:lsdException w:name="toc 2" w:uiPriority="39"/>
+    <w:lsdException w:name="toc 3" w:uiPriority="39"/>
+    <w:lsdException w:name="toc 4" w:uiPriority="39"/>
+    <w:lsdException w:name="toc 5" w:uiPriority="39"/>
+    <w:lsdException w:name="toc 6" w:uiPriority="39"/>
+    <w:lsdException w:name="toc 7" w:uiPriority="39"/>
+    <w:lsdException w:name="toc 8" w:uiPriority="39"/>
+    <w:lsdException w:name="toc 9" w:uiPriority="39"/>
+    <w:lsdException w:name="caption" w:uiPriority="35" w:qFormat="1"/>
+    <w:lsdException w:name="Title" w:semiHidden="0" w:uiPriority="10" w:unhideWhenUsed="0" w:qFormat="1"/>
+    <w:lsdException w:name="Default Paragraph Font" w:uiPriority="1"/>
+    <w:lsdException w:name="Subtitle" w:semiHidden="0" w:uiPriority="11" w:unhideWhenUsed="0" w:qFormat="1"/>
+    <w:lsdException w:name="Strong" w:semiHidden="0" w:uiPriority="22" w:unhideWhenUsed="0" w:qFormat="1"/>
+    <w:lsdException w:name="Emphasis" w:semiHidden="0" w:uiPriority="20" w:unhideWhenUsed="0" w:qFormat="1"/>
+    <w:lsdException w:name="Table Grid" w:semiHidden="0" w:uiPriority="59" w:unhideWhenUsed="0"/>
+    <w:lsdException w:name="Note Level 1" w:semiHidden="0" w:unhideWhenUsed="0"/>
+    <w:lsdException w:name="Note Level 2" w:semiHidden="0" w:unhideWhenUsed="0"/>
+    <w:lsdException w:name="Note Level 3" w:semiHidden="0" w:unhideWhenUsed="0"/>
+    <w:lsdException w:name="Note Level 4" w:semiHidden="0" w:unhideWhenUsed="0"/>
+    <w:lsdException w:name="Note Level 5" w:semiHidden="0" w:unhideWhenUsed="0"/>
+    <w:lsdException w:name="Note Level 6" w:semiHidden="0" w:unhideWhenUsed="0"/>
+    <w:lsdException w:name="Note Level 7" w:semiHidden="0" w:unhideWhenUsed="0"/>
+    <w:lsdException w:name="Note Level 8" w:semiHidden="0" w:unhideWhenUsed="0"/>
+    <w:lsdException w:name="Note Level 9" w:semiHidden="0" w:unhideWhenUsed="0"/>
+    <w:lsdException w:name="Placeholder Text" w:unhideWhenUsed="0"/>
+    <w:lsdException w:name="No Spacing" w:semiHidden="0" w:uiPriority="1" w:unhideWhenUsed="0" w:qFormat="1"/>
+    <w:lsdException w:name="Light Shading" w:semiHidden="0" w:uiPriority="60" w:unhideWhenUsed="0"/>
+    <w:lsdException w:name="Light List" w:semiHidden="0" w:uiPriority="61" w:unhideWhenUsed="0"/>
+    <w:lsdException w:name="Light Grid" w:semiHidden="0" w:uiPriority="62" w:unhideWhenUsed="0"/>
+    <w:lsdException w:name="Medium Shading 1" w:semiHidden="0" w:uiPriority="63" w:unhideWhenUsed="0"/>
+    <w:lsdException w:name="Medium Shading 2" w:semiHidden="0" w:uiPriority="64" w:unhideWhenUsed="0"/>
+    <w:lsdException w:name="Medium List 1" w:semiHidden="0" w:uiPriority="65" w:unhideWhenUsed="0"/>
+    <w:lsdException w:name="Medium List 2" w:semiHidden="0" w:uiPriority="66" w:unhideWhenUsed="0"/>
+    <w:lsdException w:name="Medium Grid 1" w:semiHidden="0" w:uiPriority="67" w:unhideWhenUsed="0"/>
+    <w:lsdException w:name="Medium Grid 2" w:semiHidden="0" w:uiPriority="68" w:unhideWhenUsed="0"/>
+    <w:lsdException w:name="Medium Grid 3" w:semiHidden="0" w:uiPriority="69" w:unhideWhenUsed="0"/>
+    <w:lsdException w:name="Dark List" w:semiHidden="0" w:uiPriority="70" w:unhideWhenUsed="0"/>
+    <w:lsdException w:name="Colorful Shading" w:semiHidden="0" w:uiPriority="71" w:unhideWhenUsed="0"/>
+    <w:lsdException w:name="Colorful List" w:semiHidden="0" w:uiPriority="72" w:unhideWhenUsed="0"/>
+    <w:lsdException w:name="Colorful Grid" w:semiHidden="0" w:uiPriority="73" w:unhideWhenUsed="0"/>
+    <w:lsdException w:name="Light Shading Accent 1" w:semiHidden="0" w:uiPriority="60" w:unhideWhenUsed="0"/>
+    <w:lsdException w:name="Light List Accent 1" w:semiHidden="0" w:uiPriority="61" w:unhideWhenUsed="0"/>
+    <w:lsdException w:name="Light Grid Accent 1" w:semiHidden="0" w:uiPriority="62" w:unhideWhenUsed="0"/>
+    <w:lsdException w:name="Medium Shading 1 Accent 1" w:semiHidden="0" w:uiPriority="63" w:unhideWhenUsed="0"/>
+    <w:lsdException w:name="Medium Shading 2 Accent 1" w:semiHidden="0" w:uiPriority="64" w:unhideWhenUsed="0"/>
+    <w:lsdException w:name="Medium List 1 Accent 1" w:semiHidden="0" w:uiPriority="65" w:unhideWhenUsed="0"/>
+    <w:lsdException w:name="Revision" w:unhideWhenUsed="0"/>
+    <w:lsdException w:name="List Paragraph" w:semiHidden="0" w:uiPriority="34" w:unhideWhenUsed="0" w:qFormat="1"/>
+    <w:lsdException w:name="Quote" w:semiHidden="0" w:uiPriority="29" w:unhideWhenUsed="0" w:qFormat="1"/>
+    <w:lsdException w:name="Intense Quote" w:semiHidden="0" w:uiPriority="30" w:unhideWhenUsed="0" w:qFormat="1"/>
+    <w:lsdException w:name="Medium List 2 Accent 1" w:semiHidden="0" w:uiPriority="66" w:unhideWhenUsed="0"/>
+    <w:lsdException w:name="Medium Grid 1 Accent 1" w:semiHidden="0" w:uiPriority="67" w:unhideWhenUsed="0"/>
+    <w:lsdException w:name="Medium Grid 2 Accent 1" w:semiHidden="0" w:uiPriority="68" w:unhideWhenUsed="0"/>
+    <w:lsdException w:name="Medium Grid 3 Accent 1" w:semiHidden="0" w:uiPriority="69" w:unhideWhenUsed="0"/>
+    <w:lsdException w:name="Dark List Accent 1" w:semiHidden="0" w:uiPriority="70" w:unhideWhenUsed="0"/>
+    <w:lsdException w:name="Colorful Shading Accent 1" w:semiHidden="0" w:uiPriority="71" w:unhideWhenUsed="0"/>
+    <w:lsdException w:name="Colorful List Accent 1" w:semiHidden="0" w:uiPriority="72" w:unhideWhenUsed="0"/>
+    <w:lsdException w:name="Colorful Grid Accent 1" w:semiHidden="0" w:uiPriority="73" w:unhideWhenUsed="0"/>
+    <w:lsdException w:name="Light Shading Accent 2" w:semiHidden="0" w:uiPriority="60" w:unhideWhenUsed="0"/>
+    <w:lsdException w:name="Light List Accent 2" w:semiHidden="0" w:uiPriority="61" w:unhideWhenUsed="0"/>
+    <w:lsdException w:name="Light Grid Accent 2" w:semiHidden="0" w:uiPriority="62" w:unhideWhenUsed="0"/>
+    <w:lsdException w:name="Medium Shading 1 Accent 2" w:semiHidden="0" w:uiPriority="63" w:unhideWhenUsed="0"/>
+    <w:lsdException w:name="Medium Shading 2 Accent 2" w:semiHidden="0" w:uiPriority="64" w:unhideWhenUsed="0"/>
+    <w:lsdException w:name="Medium List 1 Accent 2" w:semiHidden="0" w:uiPriority="65" w:unhideWhenUsed="0"/>
+    <w:lsdException w:name="Medium List 2 Accent 2" w:semiHidden="0" w:uiPriority="66" w:unhideWhenUsed="0"/>
+    <w:lsdException w:name="Medium Grid 1 Accent 2" w:semiHidden="0" w:uiPriority="67" w:unhideWhenUsed="0"/>
+    <w:lsdException w:name="Medium Grid 2 Accent 2" w:semiHidden="0" w:uiPriority="68" w:unhideWhenUsed="0"/>
+    <w:lsdException w:name="Medium Grid 3 Accent 2" w:semiHidden="0" w:uiPriority="69" w:unhideWhenUsed="0"/>
+    <w:lsdException w:name="Dark List Accent 2" w:semiHidden="0" w:uiPriority="70" w:unhideWhenUsed="0"/>
+    <w:lsdException w:name="Colorful Shading Accent 2" w:semiHidden="0" w:uiPriority="71" w:unhideWhenUsed="0"/>
+    <w:lsdException w:name="Colorful List Accent 2" w:semiHidden="0" w:uiPriority="72" w:unhideWhenUsed="0"/>
+    <w:lsdException w:name="Colorful Grid Accent 2" w:semiHidden="0" w:uiPriority="73" w:unhideWhenUsed="0"/>
+    <w:lsdException w:name="Light Shading Accent 3" w:semiHidden="0" w:uiPriority="60" w:unhideWhenUsed="0"/>
+    <w:lsdException w:name="Light List Accent 3" w:semiHidden="0" w:uiPriority="61" w:unhideWhenUsed="0"/>
+    <w:lsdException w:name="Light Grid Accent 3" w:semiHidden="0" w:uiPriority="62" w:unhideWhenUsed="0"/>
+    <w:lsdException w:name="Medium Shading 1 Accent 3" w:semiHidden="0" w:uiPriority="63" w:unhideWhenUsed="0"/>
+    <w:lsdException w:name="Medium Shading 2 Accent 3" w:semiHidden="0" w:uiPriority="64" w:unhideWhenUsed="0"/>
+    <w:lsdException w:name="Medium List 1 Accent 3" w:semiHidden="0" w:uiPriority="65" w:unhideWhenUsed="0"/>
+    <w:lsdException w:name="Medium List 2 Accent 3" w:semiHidden="0" w:uiPriority="66" w:unhideWhenUsed="0"/>
+    <w:lsdException w:name="Medium Grid 1 Accent 3" w:semiHidden="0" w:uiPriority="67" w:unhideWhenUsed="0"/>
+    <w:lsdException w:name="Medium Grid 2 Accent 3" w:semiHidden="0" w:uiPriority="68" w:unhideWhenUsed="0"/>
+    <w:lsdException w:name="Medium Grid 3 Accent 3" w:semiHidden="0" w:uiPriority="69" w:unhideWhenUsed="0"/>
+    <w:lsdException w:name="Dark List Accent 3" w:semiHidden="0" w:uiPriority="70" w:unhideWhenUsed="0"/>
+    <w:lsdException w:name="Colorful Shading Accent 3" w:semiHidden="0" w:uiPriority="71" w:unhideWhenUsed="0"/>
+    <w:lsdException w:name="Colorful List Accent 3" w:semiHidden="0" w:uiPriority="72" w:unhideWhenUsed="0"/>
+    <w:lsdException w:name="Colorful Grid Accent 3" w:semiHidden="0" w:uiPriority="73" w:unhideWhenUsed="0"/>
+    <w:lsdException w:name="Light Shading Accent 4" w:semiHidden="0" w:uiPriority="60" w:unhideWhenUsed="0"/>
+    <w:lsdException w:name="Light List Accent 4" w:semiHidden="0" w:uiPriority="61" w:unhideWhenUsed="0"/>
+    <w:lsdException w:name="Light Grid Accent 4" w:semiHidden="0" w:uiPriority="62" w:unhideWhenUsed="0"/>
+    <w:lsdException w:name="Medium Shading 1 Accent 4" w:semiHidden="0" w:uiPriority="63" w:unhideWhenUsed="0"/>
+    <w:lsdException w:name="Medium Shading 2 Accent 4" w:semiHidden="0" w:uiPriority="64" w:unhideWhenUsed="0"/>
+    <w:lsdException w:name="Medium List 1 Accent 4" w:semiHidden="0" w:uiPriority="65" w:unhideWhenUsed="0"/>
+    <w:lsdException w:name="Medium List 2 Accent 4" w:semiHidden="0" w:uiPriority="66" w:unhideWhenUsed="0"/>
+    <w:lsdException w:name="Medium Grid 1 Accent 4" w:semiHidden="0" w:uiPriority="67" w:unhideWhenUsed="0"/>
+    <w:lsdException w:name="Medium Grid 2 Accent 4" w:semiHidden="0" w:uiPriority="68" w:unhideWhenUsed="0"/>
+    <w:lsdException w:name="Medium Grid 3 Accent 4" w:semiHidden="0" w:uiPriority="69" w:unhideWhenUsed="0"/>
+    <w:lsdException w:name="Dark List Accent 4" w:semiHidden="0" w:uiPriority="70" w:unhideWhenUsed="0"/>
+    <w:lsdException w:name="Colorful Shading Accent 4" w:semiHidden="0" w:uiPriority="71" w:unhideWhenUsed="0"/>
+    <w:lsdException w:name="Colorful List Accent 4" w:semiHidden="0" w:uiPriority="72" w:unhideWhenUsed="0"/>
+    <w:lsdException w:name="Colorful Grid Accent 4" w:semiHidden="0" w:uiPriority="73" w:unhideWhenUsed="0"/>
+    <w:lsdException w:name="Light Shading Accent 5" w:semiHidden="0" w:uiPriority="60" w:unhideWhenUsed="0"/>
+    <w:lsdException w:name="Light List Accent 5" w:semiHidden="0" w:uiPriority="61" w:unhideWhenUsed="0"/>
+    <w:lsdException w:name="Light Grid Accent 5" w:semiHidden="0" w:uiPriority="62" w:unhideWhenUsed="0"/>
+    <w:lsdException w:name="Medium Shading 1 Accent 5" w:semiHidden="0" w:uiPriority="63" w:unhideWhenUsed="0"/>
+    <w:lsdException w:name="Medium Shading 2 Accent 5" w:semiHidden="0" w:uiPriority="64" w:unhideWhenUsed="0"/>
+    <w:lsdException w:name="Medium List 1 Accent 5" w:semiHidden="0" w:uiPriority="65" w:unhideWhenUsed="0"/>
+    <w:lsdException w:name="Medium List 2 Accent 5" w:semiHidden="0" w:uiPriority="66" w:unhideWhenUsed="0"/>
+    <w:lsdException w:name="Medium Grid 1 Accent 5" w:semiHidden="0" w:uiPriority="67" w:unhideWhenUsed="0"/>
+    <w:lsdException w:name="Medium Grid 2 Accent 5" w:semiHidden="0" w:uiPriority="68" w:unhideWhenUsed="0"/>
+    <w:lsdException w:name="Medium Grid 3 Accent 5" w:semiHidden="0" w:uiPriority="69" w:unhideWhenUsed="0"/>
+    <w:lsdException w:name="Dark List Accent 5" w:semiHidden="0" w:uiPriority="70" w:unhideWhenUsed="0"/>
+    <w:lsdException w:name="Colorful Shading Accent 5" w:semiHidden="0" w:uiPriority="71" w:unhideWhenUsed="0"/>
+    <w:lsdException w:name="Colorful List Accent 5" w:semiHidden="0" w:uiPriority="72" w:unhideWhenUsed="0"/>
+    <w:lsdException w:name="Colorful Grid Accent 5" w:semiHidden="0" w:uiPriority="73" w:unhideWhenUsed="0"/>
+    <w:lsdException w:name="Light Shading Accent 6" w:semiHidden="0" w:uiPriority="60" w:unhideWhenUsed="0"/>
+    <w:lsdException w:name="Light List Accent 6" w:semiHidden="0" w:uiPriority="61" w:unhideWhenUsed="0"/>
+    <w:lsdException w:name="Light Grid Accent 6" w:semiHidden="0" w:uiPriority="62" w:unhideWhenUsed="0"/>
+    <w:lsdException w:name="Medium Shading 1 Accent 6" w:semiHidden="0" w:uiPriority="63" w:unhideWhenUsed="0"/>
+    <w:lsdException w:name="Medium Shading 2 Accent 6" w:semiHidden="0" w:uiPriority="64" w:unhideWhenUsed="0"/>
+    <w:lsdException w:name="Medium List 1 Accent 6" w:semiHidden="0" w:uiPriority="65" w:unhideWhenUsed="0"/>
+    <w:lsdException w:name="Medium List 2 Accent 6" w:semiHidden="0" w:uiPriority="66" w:unhideWhenUsed="0"/>
+    <w:lsdException w:name="Medium Grid 1 Accent 6" w:semiHidden="0" w:uiPriority="67" w:unhideWhenUsed="0"/>
+    <w:lsdException w:name="Medium Grid 2 Accent 6" w:semiHidden="0" w:uiPriority="68" w:unhideWhenUsed="0"/>
+    <w:lsdException w:name="Medium Grid 3 Accent 6" w:semiHidden="0" w:uiPriority="69" w:unhideWhenUsed="0"/>
+    <w:lsdException w:name="Dark List Accent 6" w:semiHidden="0" w:uiPriority="70" w:unhideWhenUsed="0"/>
+    <w:lsdException w:name="Colorful Shading Accent 6" w:semiHidden="0" w:uiPriority="71" w:unhideWhenUsed="0"/>
+    <w:lsdException w:name="Colorful List Accent 6" w:semiHidden="0" w:uiPriority="72" w:unhideWhenUsed="0"/>
+    <w:lsdException w:name="Colorful Grid Accent 6" w:semiHidden="0" w:uiPriority="73" w:unhideWhenUsed="0"/>
+    <w:lsdException w:name="Subtle Emphasis" w:semiHidden="0" w:uiPriority="19" w:unhideWhenUsed="0" w:qFormat="1"/>
+    <w:lsdException w:name="Intense Emphasis" w:semiHidden="0" w:uiPriority="21" w:unhideWhenUsed="0" w:qFormat="1"/>
+    <w:lsdException w:name="Subtle Reference" w:semiHidden="0" w:uiPriority="31" w:unhideWhenUsed="0" w:qFormat="1"/>
+    <w:lsdException w:name="Intense Reference" w:semiHidden="0" w:uiPriority="32" w:unhideWhenUsed="0" w:qFormat="1"/>
+    <w:lsdException w:name="Book Title" w:semiHidden="0" w:uiPriority="33" w:unhideWhenUsed="0" w:qFormat="1"/>
+    <w:lsdException w:name="Bibliography" w:uiPriority="37"/>
+    <w:lsdException w:name="TOC Heading" w:uiPriority="39" w:qFormat="1"/>
   </w:latentStyles>
   <w:style w:type="paragraph" w:default="1" w:styleId="Normal">
     <w:name w:val="Normal"/>
@@ -8138,6 +8004,7 @@
     <w:uiPriority w:val="59"/>
     <w:rsid w:val="00B7485C"/>
     <w:tblPr>
+      <w:tblInd w:w="0" w:type="dxa"/>
       <w:tblBorders>
         <w:top w:val="single" w:sz="4" w:space="0" w:color="auto"/>
         <w:left w:val="single" w:sz="4" w:space="0" w:color="auto"/>
@@ -8146,6 +8013,333 @@
         <w:insideH w:val="single" w:sz="4" w:space="0" w:color="auto"/>
         <w:insideV w:val="single" w:sz="4" w:space="0" w:color="auto"/>
       </w:tblBorders>
+      <w:tblCellMar>
+        <w:top w:w="0" w:type="dxa"/>
+        <w:left w:w="108" w:type="dxa"/>
+        <w:bottom w:w="0" w:type="dxa"/>
+        <w:right w:w="108" w:type="dxa"/>
+      </w:tblCellMar>
+    </w:tblPr>
+  </w:style>
+  <w:style w:type="paragraph" w:styleId="Header">
+    <w:name w:val="header"/>
+    <w:basedOn w:val="Normal"/>
+    <w:link w:val="HeaderChar"/>
+    <w:uiPriority w:val="99"/>
+    <w:unhideWhenUsed/>
+    <w:rsid w:val="000400FD"/>
+    <w:pPr>
+      <w:tabs>
+        <w:tab w:val="center" w:pos="4320"/>
+        <w:tab w:val="right" w:pos="8640"/>
+      </w:tabs>
+    </w:pPr>
+  </w:style>
+  <w:style w:type="character" w:customStyle="1" w:styleId="HeaderChar">
+    <w:name w:val="Header Char"/>
+    <w:basedOn w:val="DefaultParagraphFont"/>
+    <w:link w:val="Header"/>
+    <w:uiPriority w:val="99"/>
+    <w:rsid w:val="000400FD"/>
+  </w:style>
+  <w:style w:type="paragraph" w:styleId="Footer">
+    <w:name w:val="footer"/>
+    <w:basedOn w:val="Normal"/>
+    <w:link w:val="FooterChar"/>
+    <w:uiPriority w:val="99"/>
+    <w:unhideWhenUsed/>
+    <w:rsid w:val="000400FD"/>
+    <w:pPr>
+      <w:tabs>
+        <w:tab w:val="center" w:pos="4320"/>
+        <w:tab w:val="right" w:pos="8640"/>
+      </w:tabs>
+    </w:pPr>
+  </w:style>
+  <w:style w:type="character" w:customStyle="1" w:styleId="FooterChar">
+    <w:name w:val="Footer Char"/>
+    <w:basedOn w:val="DefaultParagraphFont"/>
+    <w:link w:val="Footer"/>
+    <w:uiPriority w:val="99"/>
+    <w:rsid w:val="000400FD"/>
+  </w:style>
+</w:styles>
+</file>
+
+<file path=word/stylesWithEffects.xml><?xml version="1.0" encoding="utf-8"?>
+<w:styles xmlns:wpc="http://schemas.microsoft.com/office/word/2010/wordprocessingCanvas" xmlns:mo="http://schemas.microsoft.com/office/mac/office/2008/main" xmlns:mc="http://schemas.openxmlformats.org/markup-compatibility/2006" xmlns:mv="urn:schemas-microsoft-com:mac:vml" xmlns:o="urn:schemas-microsoft-com:office:office" xmlns:r="http://schemas.openxmlformats.org/officeDocument/2006/relationships" xmlns:m="http://schemas.openxmlformats.org/officeDocument/2006/math" xmlns:v="urn:schemas-microsoft-com:vml" xmlns:wp14="http://schemas.microsoft.com/office/word/2010/wordprocessingDrawing" xmlns:wp="http://schemas.openxmlformats.org/drawingml/2006/wordprocessingDrawing" xmlns:w10="urn:schemas-microsoft-com:office:word" xmlns:w="http://schemas.openxmlformats.org/wordprocessingml/2006/main" xmlns:w14="http://schemas.microsoft.com/office/word/2010/wordml" xmlns:wpg="http://schemas.microsoft.com/office/word/2010/wordprocessingGroup" xmlns:wpi="http://schemas.microsoft.com/office/word/2010/wordprocessingInk" xmlns:wne="http://schemas.microsoft.com/office/word/2006/wordml" xmlns:wps="http://schemas.microsoft.com/office/word/2010/wordprocessingShape" mc:Ignorable="w14 wp14">
+  <w:docDefaults>
+    <w:rPrDefault>
+      <w:rPr>
+        <w:rFonts w:asciiTheme="minorHAnsi" w:eastAsiaTheme="minorEastAsia" w:hAnsiTheme="minorHAnsi" w:cstheme="minorBidi"/>
+        <w:sz w:val="24"/>
+        <w:szCs w:val="24"/>
+        <w:lang w:val="en-US" w:eastAsia="en-US" w:bidi="ar-SA"/>
+      </w:rPr>
+    </w:rPrDefault>
+    <w:pPrDefault/>
+  </w:docDefaults>
+  <w:latentStyles w:defLockedState="0" w:defUIPriority="99" w:defSemiHidden="1" w:defUnhideWhenUsed="1" w:defQFormat="0" w:count="276">
+    <w:lsdException w:name="Normal" w:semiHidden="0" w:uiPriority="0" w:unhideWhenUsed="0" w:qFormat="1"/>
+    <w:lsdException w:name="heading 1" w:semiHidden="0" w:uiPriority="9" w:unhideWhenUsed="0" w:qFormat="1"/>
+    <w:lsdException w:name="heading 2" w:uiPriority="9" w:qFormat="1"/>
+    <w:lsdException w:name="heading 3" w:uiPriority="9" w:qFormat="1"/>
+    <w:lsdException w:name="heading 4" w:uiPriority="9" w:qFormat="1"/>
+    <w:lsdException w:name="heading 5" w:uiPriority="9" w:qFormat="1"/>
+    <w:lsdException w:name="heading 6" w:uiPriority="9" w:qFormat="1"/>
+    <w:lsdException w:name="heading 7" w:uiPriority="9" w:qFormat="1"/>
+    <w:lsdException w:name="heading 8" w:uiPriority="9" w:qFormat="1"/>
+    <w:lsdException w:name="heading 9" w:uiPriority="9" w:qFormat="1"/>
+    <w:lsdException w:name="toc 1" w:uiPriority="39"/>
+    <w:lsdException w:name="toc 2" w:uiPriority="39"/>
+    <w:lsdException w:name="toc 3" w:uiPriority="39"/>
+    <w:lsdException w:name="toc 4" w:uiPriority="39"/>
+    <w:lsdException w:name="toc 5" w:uiPriority="39"/>
+    <w:lsdException w:name="toc 6" w:uiPriority="39"/>
+    <w:lsdException w:name="toc 7" w:uiPriority="39"/>
+    <w:lsdException w:name="toc 8" w:uiPriority="39"/>
+    <w:lsdException w:name="toc 9" w:uiPriority="39"/>
+    <w:lsdException w:name="caption" w:uiPriority="35" w:qFormat="1"/>
+    <w:lsdException w:name="Title" w:semiHidden="0" w:uiPriority="10" w:unhideWhenUsed="0" w:qFormat="1"/>
+    <w:lsdException w:name="Default Paragraph Font" w:uiPriority="1"/>
+    <w:lsdException w:name="Subtitle" w:semiHidden="0" w:uiPriority="11" w:unhideWhenUsed="0" w:qFormat="1"/>
+    <w:lsdException w:name="Strong" w:semiHidden="0" w:uiPriority="22" w:unhideWhenUsed="0" w:qFormat="1"/>
+    <w:lsdException w:name="Emphasis" w:semiHidden="0" w:uiPriority="20" w:unhideWhenUsed="0" w:qFormat="1"/>
+    <w:lsdException w:name="Table Grid" w:semiHidden="0" w:uiPriority="59" w:unhideWhenUsed="0"/>
+    <w:lsdException w:name="Note Level 1" w:semiHidden="0" w:unhideWhenUsed="0"/>
+    <w:lsdException w:name="Note Level 2" w:semiHidden="0" w:unhideWhenUsed="0"/>
+    <w:lsdException w:name="Note Level 3" w:semiHidden="0" w:unhideWhenUsed="0"/>
+    <w:lsdException w:name="Note Level 4" w:semiHidden="0" w:unhideWhenUsed="0"/>
+    <w:lsdException w:name="Note Level 5" w:semiHidden="0" w:unhideWhenUsed="0"/>
+    <w:lsdException w:name="Note Level 6" w:semiHidden="0" w:unhideWhenUsed="0"/>
+    <w:lsdException w:name="Note Level 7" w:semiHidden="0" w:unhideWhenUsed="0"/>
+    <w:lsdException w:name="Note Level 8" w:semiHidden="0" w:unhideWhenUsed="0"/>
+    <w:lsdException w:name="Note Level 9" w:semiHidden="0" w:unhideWhenUsed="0"/>
+    <w:lsdException w:name="Placeholder Text" w:unhideWhenUsed="0"/>
+    <w:lsdException w:name="No Spacing" w:semiHidden="0" w:uiPriority="1" w:unhideWhenUsed="0" w:qFormat="1"/>
+    <w:lsdException w:name="Light Shading" w:semiHidden="0" w:uiPriority="60" w:unhideWhenUsed="0"/>
+    <w:lsdException w:name="Light List" w:semiHidden="0" w:uiPriority="61" w:unhideWhenUsed="0"/>
+    <w:lsdException w:name="Light Grid" w:semiHidden="0" w:uiPriority="62" w:unhideWhenUsed="0"/>
+    <w:lsdException w:name="Medium Shading 1" w:semiHidden="0" w:uiPriority="63" w:unhideWhenUsed="0"/>
+    <w:lsdException w:name="Medium Shading 2" w:semiHidden="0" w:uiPriority="64" w:unhideWhenUsed="0"/>
+    <w:lsdException w:name="Medium List 1" w:semiHidden="0" w:uiPriority="65" w:unhideWhenUsed="0"/>
+    <w:lsdException w:name="Medium List 2" w:semiHidden="0" w:uiPriority="66" w:unhideWhenUsed="0"/>
+    <w:lsdException w:name="Medium Grid 1" w:semiHidden="0" w:uiPriority="67" w:unhideWhenUsed="0"/>
+    <w:lsdException w:name="Medium Grid 2" w:semiHidden="0" w:uiPriority="68" w:unhideWhenUsed="0"/>
+    <w:lsdException w:name="Medium Grid 3" w:semiHidden="0" w:uiPriority="69" w:unhideWhenUsed="0"/>
+    <w:lsdException w:name="Dark List" w:semiHidden="0" w:uiPriority="70" w:unhideWhenUsed="0"/>
+    <w:lsdException w:name="Colorful Shading" w:semiHidden="0" w:uiPriority="71" w:unhideWhenUsed="0"/>
+    <w:lsdException w:name="Colorful List" w:semiHidden="0" w:uiPriority="72" w:unhideWhenUsed="0"/>
+    <w:lsdException w:name="Colorful Grid" w:semiHidden="0" w:uiPriority="73" w:unhideWhenUsed="0"/>
+    <w:lsdException w:name="Light Shading Accent 1" w:semiHidden="0" w:uiPriority="60" w:unhideWhenUsed="0"/>
+    <w:lsdException w:name="Light List Accent 1" w:semiHidden="0" w:uiPriority="61" w:unhideWhenUsed="0"/>
+    <w:lsdException w:name="Light Grid Accent 1" w:semiHidden="0" w:uiPriority="62" w:unhideWhenUsed="0"/>
+    <w:lsdException w:name="Medium Shading 1 Accent 1" w:semiHidden="0" w:uiPriority="63" w:unhideWhenUsed="0"/>
+    <w:lsdException w:name="Medium Shading 2 Accent 1" w:semiHidden="0" w:uiPriority="64" w:unhideWhenUsed="0"/>
+    <w:lsdException w:name="Medium List 1 Accent 1" w:semiHidden="0" w:uiPriority="65" w:unhideWhenUsed="0"/>
+    <w:lsdException w:name="Revision" w:unhideWhenUsed="0"/>
+    <w:lsdException w:name="List Paragraph" w:semiHidden="0" w:uiPriority="34" w:unhideWhenUsed="0" w:qFormat="1"/>
+    <w:lsdException w:name="Quote" w:semiHidden="0" w:uiPriority="29" w:unhideWhenUsed="0" w:qFormat="1"/>
+    <w:lsdException w:name="Intense Quote" w:semiHidden="0" w:uiPriority="30" w:unhideWhenUsed="0" w:qFormat="1"/>
+    <w:lsdException w:name="Medium List 2 Accent 1" w:semiHidden="0" w:uiPriority="66" w:unhideWhenUsed="0"/>
+    <w:lsdException w:name="Medium Grid 1 Accent 1" w:semiHidden="0" w:uiPriority="67" w:unhideWhenUsed="0"/>
+    <w:lsdException w:name="Medium Grid 2 Accent 1" w:semiHidden="0" w:uiPriority="68" w:unhideWhenUsed="0"/>
+    <w:lsdException w:name="Medium Grid 3 Accent 1" w:semiHidden="0" w:uiPriority="69" w:unhideWhenUsed="0"/>
+    <w:lsdException w:name="Dark List Accent 1" w:semiHidden="0" w:uiPriority="70" w:unhideWhenUsed="0"/>
+    <w:lsdException w:name="Colorful Shading Accent 1" w:semiHidden="0" w:uiPriority="71" w:unhideWhenUsed="0"/>
+    <w:lsdException w:name="Colorful List Accent 1" w:semiHidden="0" w:uiPriority="72" w:unhideWhenUsed="0"/>
+    <w:lsdException w:name="Colorful Grid Accent 1" w:semiHidden="0" w:uiPriority="73" w:unhideWhenUsed="0"/>
+    <w:lsdException w:name="Light Shading Accent 2" w:semiHidden="0" w:uiPriority="60" w:unhideWhenUsed="0"/>
+    <w:lsdException w:name="Light List Accent 2" w:semiHidden="0" w:uiPriority="61" w:unhideWhenUsed="0"/>
+    <w:lsdException w:name="Light Grid Accent 2" w:semiHidden="0" w:uiPriority="62" w:unhideWhenUsed="0"/>
+    <w:lsdException w:name="Medium Shading 1 Accent 2" w:semiHidden="0" w:uiPriority="63" w:unhideWhenUsed="0"/>
+    <w:lsdException w:name="Medium Shading 2 Accent 2" w:semiHidden="0" w:uiPriority="64" w:unhideWhenUsed="0"/>
+    <w:lsdException w:name="Medium List 1 Accent 2" w:semiHidden="0" w:uiPriority="65" w:unhideWhenUsed="0"/>
+    <w:lsdException w:name="Medium List 2 Accent 2" w:semiHidden="0" w:uiPriority="66" w:unhideWhenUsed="0"/>
+    <w:lsdException w:name="Medium Grid 1 Accent 2" w:semiHidden="0" w:uiPriority="67" w:unhideWhenUsed="0"/>
+    <w:lsdException w:name="Medium Grid 2 Accent 2" w:semiHidden="0" w:uiPriority="68" w:unhideWhenUsed="0"/>
+    <w:lsdException w:name="Medium Grid 3 Accent 2" w:semiHidden="0" w:uiPriority="69" w:unhideWhenUsed="0"/>
+    <w:lsdException w:name="Dark List Accent 2" w:semiHidden="0" w:uiPriority="70" w:unhideWhenUsed="0"/>
+    <w:lsdException w:name="Colorful Shading Accent 2" w:semiHidden="0" w:uiPriority="71" w:unhideWhenUsed="0"/>
+    <w:lsdException w:name="Colorful List Accent 2" w:semiHidden="0" w:uiPriority="72" w:unhideWhenUsed="0"/>
+    <w:lsdException w:name="Colorful Grid Accent 2" w:semiHidden="0" w:uiPriority="73" w:unhideWhenUsed="0"/>
+    <w:lsdException w:name="Light Shading Accent 3" w:semiHidden="0" w:uiPriority="60" w:unhideWhenUsed="0"/>
+    <w:lsdException w:name="Light List Accent 3" w:semiHidden="0" w:uiPriority="61" w:unhideWhenUsed="0"/>
+    <w:lsdException w:name="Light Grid Accent 3" w:semiHidden="0" w:uiPriority="62" w:unhideWhenUsed="0"/>
+    <w:lsdException w:name="Medium Shading 1 Accent 3" w:semiHidden="0" w:uiPriority="63" w:unhideWhenUsed="0"/>
+    <w:lsdException w:name="Medium Shading 2 Accent 3" w:semiHidden="0" w:uiPriority="64" w:unhideWhenUsed="0"/>
+    <w:lsdException w:name="Medium List 1 Accent 3" w:semiHidden="0" w:uiPriority="65" w:unhideWhenUsed="0"/>
+    <w:lsdException w:name="Medium List 2 Accent 3" w:semiHidden="0" w:uiPriority="66" w:unhideWhenUsed="0"/>
+    <w:lsdException w:name="Medium Grid 1 Accent 3" w:semiHidden="0" w:uiPriority="67" w:unhideWhenUsed="0"/>
+    <w:lsdException w:name="Medium Grid 2 Accent 3" w:semiHidden="0" w:uiPriority="68" w:unhideWhenUsed="0"/>
+    <w:lsdException w:name="Medium Grid 3 Accent 3" w:semiHidden="0" w:uiPriority="69" w:unhideWhenUsed="0"/>
+    <w:lsdException w:name="Dark List Accent 3" w:semiHidden="0" w:uiPriority="70" w:unhideWhenUsed="0"/>
+    <w:lsdException w:name="Colorful Shading Accent 3" w:semiHidden="0" w:uiPriority="71" w:unhideWhenUsed="0"/>
+    <w:lsdException w:name="Colorful List Accent 3" w:semiHidden="0" w:uiPriority="72" w:unhideWhenUsed="0"/>
+    <w:lsdException w:name="Colorful Grid Accent 3" w:semiHidden="0" w:uiPriority="73" w:unhideWhenUsed="0"/>
+    <w:lsdException w:name="Light Shading Accent 4" w:semiHidden="0" w:uiPriority="60" w:unhideWhenUsed="0"/>
+    <w:lsdException w:name="Light List Accent 4" w:semiHidden="0" w:uiPriority="61" w:unhideWhenUsed="0"/>
+    <w:lsdException w:name="Light Grid Accent 4" w:semiHidden="0" w:uiPriority="62" w:unhideWhenUsed="0"/>
+    <w:lsdException w:name="Medium Shading 1 Accent 4" w:semiHidden="0" w:uiPriority="63" w:unhideWhenUsed="0"/>
+    <w:lsdException w:name="Medium Shading 2 Accent 4" w:semiHidden="0" w:uiPriority="64" w:unhideWhenUsed="0"/>
+    <w:lsdException w:name="Medium List 1 Accent 4" w:semiHidden="0" w:uiPriority="65" w:unhideWhenUsed="0"/>
+    <w:lsdException w:name="Medium List 2 Accent 4" w:semiHidden="0" w:uiPriority="66" w:unhideWhenUsed="0"/>
+    <w:lsdException w:name="Medium Grid 1 Accent 4" w:semiHidden="0" w:uiPriority="67" w:unhideWhenUsed="0"/>
+    <w:lsdException w:name="Medium Grid 2 Accent 4" w:semiHidden="0" w:uiPriority="68" w:unhideWhenUsed="0"/>
+    <w:lsdException w:name="Medium Grid 3 Accent 4" w:semiHidden="0" w:uiPriority="69" w:unhideWhenUsed="0"/>
+    <w:lsdException w:name="Dark List Accent 4" w:semiHidden="0" w:uiPriority="70" w:unhideWhenUsed="0"/>
+    <w:lsdException w:name="Colorful Shading Accent 4" w:semiHidden="0" w:uiPriority="71" w:unhideWhenUsed="0"/>
+    <w:lsdException w:name="Colorful List Accent 4" w:semiHidden="0" w:uiPriority="72" w:unhideWhenUsed="0"/>
+    <w:lsdException w:name="Colorful Grid Accent 4" w:semiHidden="0" w:uiPriority="73" w:unhideWhenUsed="0"/>
+    <w:lsdException w:name="Light Shading Accent 5" w:semiHidden="0" w:uiPriority="60" w:unhideWhenUsed="0"/>
+    <w:lsdException w:name="Light List Accent 5" w:semiHidden="0" w:uiPriority="61" w:unhideWhenUsed="0"/>
+    <w:lsdException w:name="Light Grid Accent 5" w:semiHidden="0" w:uiPriority="62" w:unhideWhenUsed="0"/>
+    <w:lsdException w:name="Medium Shading 1 Accent 5" w:semiHidden="0" w:uiPriority="63" w:unhideWhenUsed="0"/>
+    <w:lsdException w:name="Medium Shading 2 Accent 5" w:semiHidden="0" w:uiPriority="64" w:unhideWhenUsed="0"/>
+    <w:lsdException w:name="Medium List 1 Accent 5" w:semiHidden="0" w:uiPriority="65" w:unhideWhenUsed="0"/>
+    <w:lsdException w:name="Medium List 2 Accent 5" w:semiHidden="0" w:uiPriority="66" w:unhideWhenUsed="0"/>
+    <w:lsdException w:name="Medium Grid 1 Accent 5" w:semiHidden="0" w:uiPriority="67" w:unhideWhenUsed="0"/>
+    <w:lsdException w:name="Medium Grid 2 Accent 5" w:semiHidden="0" w:uiPriority="68" w:unhideWhenUsed="0"/>
+    <w:lsdException w:name="Medium Grid 3 Accent 5" w:semiHidden="0" w:uiPriority="69" w:unhideWhenUsed="0"/>
+    <w:lsdException w:name="Dark List Accent 5" w:semiHidden="0" w:uiPriority="70" w:unhideWhenUsed="0"/>
+    <w:lsdException w:name="Colorful Shading Accent 5" w:semiHidden="0" w:uiPriority="71" w:unhideWhenUsed="0"/>
+    <w:lsdException w:name="Colorful List Accent 5" w:semiHidden="0" w:uiPriority="72" w:unhideWhenUsed="0"/>
+    <w:lsdException w:name="Colorful Grid Accent 5" w:semiHidden="0" w:uiPriority="73" w:unhideWhenUsed="0"/>
+    <w:lsdException w:name="Light Shading Accent 6" w:semiHidden="0" w:uiPriority="60" w:unhideWhenUsed="0"/>
+    <w:lsdException w:name="Light List Accent 6" w:semiHidden="0" w:uiPriority="61" w:unhideWhenUsed="0"/>
+    <w:lsdException w:name="Light Grid Accent 6" w:semiHidden="0" w:uiPriority="62" w:unhideWhenUsed="0"/>
+    <w:lsdException w:name="Medium Shading 1 Accent 6" w:semiHidden="0" w:uiPriority="63" w:unhideWhenUsed="0"/>
+    <w:lsdException w:name="Medium Shading 2 Accent 6" w:semiHidden="0" w:uiPriority="64" w:unhideWhenUsed="0"/>
+    <w:lsdException w:name="Medium List 1 Accent 6" w:semiHidden="0" w:uiPriority="65" w:unhideWhenUsed="0"/>
+    <w:lsdException w:name="Medium List 2 Accent 6" w:semiHidden="0" w:uiPriority="66" w:unhideWhenUsed="0"/>
+    <w:lsdException w:name="Medium Grid 1 Accent 6" w:semiHidden="0" w:uiPriority="67" w:unhideWhenUsed="0"/>
+    <w:lsdException w:name="Medium Grid 2 Accent 6" w:semiHidden="0" w:uiPriority="68" w:unhideWhenUsed="0"/>
+    <w:lsdException w:name="Medium Grid 3 Accent 6" w:semiHidden="0" w:uiPriority="69" w:unhideWhenUsed="0"/>
+    <w:lsdException w:name="Dark List Accent 6" w:semiHidden="0" w:uiPriority="70" w:unhideWhenUsed="0"/>
+    <w:lsdException w:name="Colorful Shading Accent 6" w:semiHidden="0" w:uiPriority="71" w:unhideWhenUsed="0"/>
+    <w:lsdException w:name="Colorful List Accent 6" w:semiHidden="0" w:uiPriority="72" w:unhideWhenUsed="0"/>
+    <w:lsdException w:name="Colorful Grid Accent 6" w:semiHidden="0" w:uiPriority="73" w:unhideWhenUsed="0"/>
+    <w:lsdException w:name="Subtle Emphasis" w:semiHidden="0" w:uiPriority="19" w:unhideWhenUsed="0" w:qFormat="1"/>
+    <w:lsdException w:name="Intense Emphasis" w:semiHidden="0" w:uiPriority="21" w:unhideWhenUsed="0" w:qFormat="1"/>
+    <w:lsdException w:name="Subtle Reference" w:semiHidden="0" w:uiPriority="31" w:unhideWhenUsed="0" w:qFormat="1"/>
+    <w:lsdException w:name="Intense Reference" w:semiHidden="0" w:uiPriority="32" w:unhideWhenUsed="0" w:qFormat="1"/>
+    <w:lsdException w:name="Book Title" w:semiHidden="0" w:uiPriority="33" w:unhideWhenUsed="0" w:qFormat="1"/>
+    <w:lsdException w:name="Bibliography" w:uiPriority="37"/>
+    <w:lsdException w:name="TOC Heading" w:uiPriority="39" w:qFormat="1"/>
+  </w:latentStyles>
+  <w:style w:type="paragraph" w:default="1" w:styleId="Normal">
+    <w:name w:val="Normal"/>
+    <w:qFormat/>
+  </w:style>
+  <w:style w:type="character" w:default="1" w:styleId="DefaultParagraphFont">
+    <w:name w:val="Default Paragraph Font"/>
+    <w:uiPriority w:val="1"/>
+    <w:semiHidden/>
+    <w:unhideWhenUsed/>
+  </w:style>
+  <w:style w:type="table" w:default="1" w:styleId="TableNormal">
+    <w:name w:val="Normal Table"/>
+    <w:uiPriority w:val="99"/>
+    <w:semiHidden/>
+    <w:unhideWhenUsed/>
+    <w:tblPr>
+      <w:tblInd w:w="0" w:type="dxa"/>
+      <w:tblCellMar>
+        <w:top w:w="0" w:type="dxa"/>
+        <w:left w:w="108" w:type="dxa"/>
+        <w:bottom w:w="0" w:type="dxa"/>
+        <w:right w:w="108" w:type="dxa"/>
+      </w:tblCellMar>
+    </w:tblPr>
+  </w:style>
+  <w:style w:type="numbering" w:default="1" w:styleId="NoList">
+    <w:name w:val="No List"/>
+    <w:uiPriority w:val="99"/>
+    <w:semiHidden/>
+    <w:unhideWhenUsed/>
+  </w:style>
+  <w:style w:type="paragraph" w:styleId="BalloonText">
+    <w:name w:val="Balloon Text"/>
+    <w:basedOn w:val="Normal"/>
+    <w:link w:val="BalloonTextChar"/>
+    <w:uiPriority w:val="99"/>
+    <w:semiHidden/>
+    <w:unhideWhenUsed/>
+    <w:rsid w:val="00C63DBD"/>
+    <w:rPr>
+      <w:rFonts w:ascii="Lucida Grande" w:hAnsi="Lucida Grande" w:cs="Lucida Grande"/>
+      <w:sz w:val="18"/>
+      <w:szCs w:val="18"/>
+    </w:rPr>
+  </w:style>
+  <w:style w:type="character" w:customStyle="1" w:styleId="BalloonTextChar">
+    <w:name w:val="Balloon Text Char"/>
+    <w:basedOn w:val="DefaultParagraphFont"/>
+    <w:link w:val="BalloonText"/>
+    <w:uiPriority w:val="99"/>
+    <w:semiHidden/>
+    <w:rsid w:val="00C63DBD"/>
+    <w:rPr>
+      <w:rFonts w:ascii="Lucida Grande" w:hAnsi="Lucida Grande" w:cs="Lucida Grande"/>
+      <w:sz w:val="18"/>
+      <w:szCs w:val="18"/>
+    </w:rPr>
+  </w:style>
+  <w:style w:type="character" w:styleId="Hyperlink">
+    <w:name w:val="Hyperlink"/>
+    <w:basedOn w:val="DefaultParagraphFont"/>
+    <w:uiPriority w:val="99"/>
+    <w:unhideWhenUsed/>
+    <w:rsid w:val="00011984"/>
+    <w:rPr>
+      <w:color w:val="0000FF" w:themeColor="hyperlink"/>
+      <w:u w:val="single"/>
+    </w:rPr>
+  </w:style>
+  <w:style w:type="paragraph" w:styleId="ListParagraph">
+    <w:name w:val="List Paragraph"/>
+    <w:basedOn w:val="Normal"/>
+    <w:uiPriority w:val="34"/>
+    <w:qFormat/>
+    <w:rsid w:val="00822842"/>
+    <w:pPr>
+      <w:ind w:left="720"/>
+      <w:contextualSpacing/>
+    </w:pPr>
+  </w:style>
+  <w:style w:type="character" w:styleId="FollowedHyperlink">
+    <w:name w:val="FollowedHyperlink"/>
+    <w:basedOn w:val="DefaultParagraphFont"/>
+    <w:uiPriority w:val="99"/>
+    <w:semiHidden/>
+    <w:unhideWhenUsed/>
+    <w:rsid w:val="00750DE6"/>
+    <w:rPr>
+      <w:color w:val="800080" w:themeColor="followedHyperlink"/>
+      <w:u w:val="single"/>
+    </w:rPr>
+  </w:style>
+  <w:style w:type="table" w:styleId="TableGrid">
+    <w:name w:val="Table Grid"/>
+    <w:basedOn w:val="TableNormal"/>
+    <w:uiPriority w:val="59"/>
+    <w:rsid w:val="00B7485C"/>
+    <w:tblPr>
+      <w:tblInd w:w="0" w:type="dxa"/>
+      <w:tblBorders>
+        <w:top w:val="single" w:sz="4" w:space="0" w:color="auto"/>
+        <w:left w:val="single" w:sz="4" w:space="0" w:color="auto"/>
+        <w:bottom w:val="single" w:sz="4" w:space="0" w:color="auto"/>
+        <w:right w:val="single" w:sz="4" w:space="0" w:color="auto"/>
+        <w:insideH w:val="single" w:sz="4" w:space="0" w:color="auto"/>
+        <w:insideV w:val="single" w:sz="4" w:space="0" w:color="auto"/>
+      </w:tblBorders>
+      <w:tblCellMar>
+        <w:top w:w="0" w:type="dxa"/>
+        <w:left w:w="108" w:type="dxa"/>
+        <w:bottom w:w="0" w:type="dxa"/>
+        <w:right w:w="108" w:type="dxa"/>
+      </w:tblCellMar>
     </w:tblPr>
   </w:style>
   <w:style w:type="paragraph" w:styleId="Header">
@@ -8518,7 +8712,7 @@
 </file>
 
 <file path=customXml/itemProps1.xml><?xml version="1.0" encoding="utf-8"?>
-<ds:datastoreItem xmlns:ds="http://schemas.openxmlformats.org/officeDocument/2006/customXml" ds:itemID="{2D742E1A-D94F-4A0E-B233-847B2FAF6151}">
+<ds:datastoreItem xmlns:ds="http://schemas.openxmlformats.org/officeDocument/2006/customXml" ds:itemID="{1D4D6B6D-0979-5B47-A2FA-C991701B19DC}">
   <ds:schemaRefs>
     <ds:schemaRef ds:uri="http://schemas.openxmlformats.org/officeDocument/2006/bibliography"/>
   </ds:schemaRefs>

</xml_diff>

<commit_message>
Last minute edits part 1 (#31)
* Replaced old form links with new ones across entire website. Added remaining forms. 

* Added  'registration' category to documents, removed 'other'

*Fixed incorrect information on FAQ page

* Removed unused javascript files

* Commented out photo header

*Increased speed of home slideshow

* Added dashed border to news slideshow

*Added link to CNH website on navbar
</commit_message>
<xml_diff>
--- a/Forms/FTC2018_Campfire_Skits_Application.docx
+++ b/Forms/FTC2018_Campfire_Skits_Application.docx
@@ -1,6 +1,6 @@
 
 <file path=word/document.xml><?xml version="1.0" encoding="utf-8"?>
-<w:document xmlns:wpc="http://schemas.microsoft.com/office/word/2010/wordprocessingCanvas" xmlns:cx="http://schemas.microsoft.com/office/drawing/2014/chartex" xmlns:cx1="http://schemas.microsoft.com/office/drawing/2015/9/8/chartex" xmlns:cx2="http://schemas.microsoft.com/office/drawing/2015/10/21/chartex" xmlns:cx3="http://schemas.microsoft.com/office/drawing/2016/5/9/chartex" xmlns:cx4="http://schemas.microsoft.com/office/drawing/2016/5/10/chartex" xmlns:cx5="http://schemas.microsoft.com/office/drawing/2016/5/11/chartex" xmlns:cx6="http://schemas.microsoft.com/office/drawing/2016/5/12/chartex" xmlns:cx7="http://schemas.microsoft.com/office/drawing/2016/5/13/chartex" xmlns:cx8="http://schemas.microsoft.com/office/drawing/2016/5/14/chartex" xmlns:mc="http://schemas.openxmlformats.org/markup-compatibility/2006" xmlns:aink="http://schemas.microsoft.com/office/drawing/2016/ink" xmlns:am3d="http://schemas.microsoft.com/office/drawing/2017/model3d" xmlns:o="urn:schemas-microsoft-com:office:office" xmlns:r="http://schemas.openxmlformats.org/officeDocument/2006/relationships" xmlns:m="http://schemas.openxmlformats.org/officeDocument/2006/math" xmlns:v="urn:schemas-microsoft-com:vml" xmlns:wp14="http://schemas.microsoft.com/office/word/2010/wordprocessingDrawing" xmlns:wp="http://schemas.openxmlformats.org/drawingml/2006/wordprocessingDrawing" xmlns:w10="urn:schemas-microsoft-com:office:word" xmlns:w="http://schemas.openxmlformats.org/wordprocessingml/2006/main" xmlns:w14="http://schemas.microsoft.com/office/word/2010/wordml" xmlns:w15="http://schemas.microsoft.com/office/word/2012/wordml" xmlns:w16cid="http://schemas.microsoft.com/office/word/2016/wordml/cid" xmlns:w16se="http://schemas.microsoft.com/office/word/2015/wordml/symex" xmlns:wpg="http://schemas.microsoft.com/office/word/2010/wordprocessingGroup" xmlns:wpi="http://schemas.microsoft.com/office/word/2010/wordprocessingInk" xmlns:wne="http://schemas.microsoft.com/office/word/2006/wordml" xmlns:wps="http://schemas.microsoft.com/office/word/2010/wordprocessingShape" mc:Ignorable="w14 w15 w16se w16cid wp14">
+<w:document xmlns:wpc="http://schemas.microsoft.com/office/word/2010/wordprocessingCanvas" xmlns:mo="http://schemas.microsoft.com/office/mac/office/2008/main" xmlns:mc="http://schemas.openxmlformats.org/markup-compatibility/2006" xmlns:mv="urn:schemas-microsoft-com:mac:vml" xmlns:o="urn:schemas-microsoft-com:office:office" xmlns:r="http://schemas.openxmlformats.org/officeDocument/2006/relationships" xmlns:m="http://schemas.openxmlformats.org/officeDocument/2006/math" xmlns:v="urn:schemas-microsoft-com:vml" xmlns:wp14="http://schemas.microsoft.com/office/word/2010/wordprocessingDrawing" xmlns:wp="http://schemas.openxmlformats.org/drawingml/2006/wordprocessingDrawing" xmlns:w10="urn:schemas-microsoft-com:office:word" xmlns:w="http://schemas.openxmlformats.org/wordprocessingml/2006/main" xmlns:w14="http://schemas.microsoft.com/office/word/2010/wordml" xmlns:wpg="http://schemas.microsoft.com/office/word/2010/wordprocessingGroup" xmlns:wpi="http://schemas.microsoft.com/office/word/2010/wordprocessingInk" xmlns:wne="http://schemas.microsoft.com/office/word/2006/wordml" xmlns:wps="http://schemas.microsoft.com/office/word/2010/wordprocessingShape" mc:Ignorable="w14 wp14">
   <w:body>
     <w:p>
       <w:pPr>
@@ -28,7 +28,7 @@
                 <wp:positionV relativeFrom="paragraph">
                   <wp:posOffset>-457200</wp:posOffset>
                 </wp:positionV>
-                <wp:extent cx="6057900" cy="767080"/>
+                <wp:extent cx="6057900" cy="744855"/>
                 <wp:effectExtent l="0" t="0" r="0" b="5715"/>
                 <wp:wrapThrough wrapText="bothSides">
                   <wp:wrapPolygon edited="0">
@@ -52,7 +52,7 @@
                       <wps:spPr bwMode="auto">
                         <a:xfrm>
                           <a:off x="0" y="0"/>
-                          <a:ext cx="6057900" cy="767080"/>
+                          <a:ext cx="6057900" cy="744855"/>
                         </a:xfrm>
                         <a:prstGeom prst="rect">
                           <a:avLst/>
@@ -63,14 +63,14 @@
                         </a:ln>
                         <a:extLst>
                           <a:ext uri="{909E8E84-426E-40dd-AFC4-6F175D3DCCD1}">
-                            <a14:hiddenFill xmlns:a14="http://schemas.microsoft.com/office/drawing/2010/main" xmlns:w="http://schemas.openxmlformats.org/wordprocessingml/2006/main" xmlns:w10="urn:schemas-microsoft-com:office:word" xmlns:v="urn:schemas-microsoft-com:vml" xmlns:o="urn:schemas-microsoft-com:office:office" xmlns:mv="urn:schemas-microsoft-com:mac:vml" xmlns:mo="http://schemas.microsoft.com/office/mac/office/2008/main" xmlns="">
+                            <a14:hiddenFill xmlns:a14="http://schemas.microsoft.com/office/drawing/2010/main">
                               <a:solidFill>
                                 <a:srgbClr val="FFFFFF"/>
                               </a:solidFill>
                             </a14:hiddenFill>
                           </a:ext>
                           <a:ext uri="{91240B29-F687-4f45-9708-019B960494DF}">
-                            <a14:hiddenLine xmlns:a14="http://schemas.microsoft.com/office/drawing/2010/main" xmlns:w="http://schemas.openxmlformats.org/wordprocessingml/2006/main" xmlns:w10="urn:schemas-microsoft-com:office:word" xmlns:v="urn:schemas-microsoft-com:vml" xmlns:o="urn:schemas-microsoft-com:office:office" xmlns:mv="urn:schemas-microsoft-com:mac:vml" xmlns:mo="http://schemas.microsoft.com/office/mac/office/2008/main" xmlns="" w="9525">
+                            <a14:hiddenLine xmlns:a14="http://schemas.microsoft.com/office/drawing/2010/main" w="9525">
                               <a:solidFill>
                                 <a:srgbClr val="000000"/>
                               </a:solidFill>
@@ -98,10 +98,10 @@
                                 <w:color w:val="000000"/>
                               </w:rPr>
                               <w:drawing>
-                                <wp:inline distT="0" distB="0" distL="0" distR="0" wp14:anchorId="24F5D861" wp14:editId="067ACCB2">
-                                  <wp:extent cx="5849471" cy="578485"/>
-                                  <wp:effectExtent l="0" t="0" r="0" b="5715"/>
-                                  <wp:docPr id="5" name="Picture 5" descr="WMVbix5ytRXEv_Gt_Y0Q6clqKypf0uczSVYZu3XI3Y6gxBPXP5FcnIcmL1olS2rkhvGNcf5SU-Y0QFOLljKNm0Q-V53WzSENvhBeu59FrFEKvk0AyPHesoZIpOEtVfLjQpF_CQhv"/>
+                                <wp:inline distT="0" distB="0" distL="0" distR="0" wp14:anchorId="3924DAA5" wp14:editId="7DEDC26C">
+                                  <wp:extent cx="5875020" cy="562272"/>
+                                  <wp:effectExtent l="0" t="0" r="0" b="0"/>
+                                  <wp:docPr id="1" name="Picture 1"/>
                                   <wp:cNvGraphicFramePr>
                                     <a:graphicFrameLocks xmlns:a="http://schemas.openxmlformats.org/drawingml/2006/main" noChangeAspect="1"/>
                                   </wp:cNvGraphicFramePr>
@@ -109,13 +109,13 @@
                                     <a:graphicData uri="http://schemas.openxmlformats.org/drawingml/2006/picture">
                                       <pic:pic xmlns:pic="http://schemas.openxmlformats.org/drawingml/2006/picture">
                                         <pic:nvPicPr>
-                                          <pic:cNvPr id="0" name="Picture 5" descr="WMVbix5ytRXEv_Gt_Y0Q6clqKypf0uczSVYZu3XI3Y6gxBPXP5FcnIcmL1olS2rkhvGNcf5SU-Y0QFOLljKNm0Q-V53WzSENvhBeu59FrFEKvk0AyPHesoZIpOEtVfLjQpF_CQhv"/>
+                                          <pic:cNvPr id="0" name="Picture 1"/>
                                           <pic:cNvPicPr>
                                             <a:picLocks noChangeAspect="1" noChangeArrowheads="1"/>
                                           </pic:cNvPicPr>
                                         </pic:nvPicPr>
                                         <pic:blipFill>
-                                          <a:blip r:embed="rId8">
+                                          <a:blip r:embed="rId9">
                                             <a:extLst>
                                               <a:ext uri="{28A0092B-C50C-407E-A947-70E740481C1C}">
                                                 <a14:useLocalDpi xmlns:a14="http://schemas.microsoft.com/office/drawing/2010/main" val="0"/>
@@ -130,7 +130,7 @@
                                         <pic:spPr bwMode="auto">
                                           <a:xfrm>
                                             <a:off x="0" y="0"/>
-                                            <a:ext cx="5849471" cy="578485"/>
+                                            <a:ext cx="5875020" cy="562272"/>
                                           </a:xfrm>
                                           <a:prstGeom prst="rect">
                                             <a:avLst/>
@@ -166,11 +166,11 @@
           </mc:Choice>
           <mc:Fallback>
             <w:pict>
-              <v:shapetype w14:anchorId="781527C9" id="_x0000_t202" coordsize="21600,21600" o:spt="202" path="m,l,21600r21600,l21600,xe">
+              <v:shapetype id="_x0000_t202" coordsize="21600,21600" o:spt="202" path="m0,0l0,21600,21600,21600,21600,0xe">
                 <v:stroke joinstyle="miter"/>
                 <v:path gradientshapeok="t" o:connecttype="rect"/>
               </v:shapetype>
-              <v:shape id="Text Box 6" o:spid="_x0000_s1026" type="#_x0000_t202" style="position:absolute;margin-left:-18pt;margin-top:-36pt;width:477pt;height:60.4pt;z-index:251658240;visibility:visible;mso-wrap-style:square;mso-width-percent:0;mso-height-percent:0;mso-wrap-distance-left:9pt;mso-wrap-distance-top:0;mso-wrap-distance-right:9pt;mso-wrap-distance-bottom:0;mso-position-horizontal:absolute;mso-position-horizontal-relative:text;mso-position-vertical:absolute;mso-position-vertical-relative:text;mso-width-percent:0;mso-height-percent:0;mso-width-relative:page;mso-height-relative:page;v-text-anchor:top" o:gfxdata="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" filled="f" stroked="f">
+              <v:shape id="Text Box 6" o:spid="_x0000_s1026" type="#_x0000_t202" style="position:absolute;margin-left:-17.95pt;margin-top:-35.95pt;width:477pt;height:58.65pt;z-index:251658240;visibility:visible;mso-wrap-style:square;mso-width-percent:0;mso-height-percent:0;mso-wrap-distance-left:9pt;mso-wrap-distance-top:0;mso-wrap-distance-right:9pt;mso-wrap-distance-bottom:0;mso-position-horizontal:absolute;mso-position-horizontal-relative:text;mso-position-vertical:absolute;mso-position-vertical-relative:text;mso-width-percent:0;mso-height-percent:0;mso-width-relative:page;mso-height-relative:page;v-text-anchor:top" o:gfxdata="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" filled="f" stroked="f">
                 <v:textbox style="mso-fit-shape-to-text:t" inset=",7.2pt,,7.2pt">
                   <w:txbxContent>
                     <w:p>
@@ -188,10 +188,10 @@
                           <w:color w:val="000000"/>
                         </w:rPr>
                         <w:drawing>
-                          <wp:inline distT="0" distB="0" distL="0" distR="0" wp14:anchorId="24F5D861" wp14:editId="067ACCB2">
-                            <wp:extent cx="5849471" cy="578485"/>
-                            <wp:effectExtent l="0" t="0" r="0" b="5715"/>
-                            <wp:docPr id="5" name="Picture 5" descr="WMVbix5ytRXEv_Gt_Y0Q6clqKypf0uczSVYZu3XI3Y6gxBPXP5FcnIcmL1olS2rkhvGNcf5SU-Y0QFOLljKNm0Q-V53WzSENvhBeu59FrFEKvk0AyPHesoZIpOEtVfLjQpF_CQhv"/>
+                          <wp:inline distT="0" distB="0" distL="0" distR="0" wp14:anchorId="3924DAA5" wp14:editId="7DEDC26C">
+                            <wp:extent cx="5875020" cy="562272"/>
+                            <wp:effectExtent l="0" t="0" r="0" b="0"/>
+                            <wp:docPr id="1" name="Picture 1"/>
                             <wp:cNvGraphicFramePr>
                               <a:graphicFrameLocks xmlns:a="http://schemas.openxmlformats.org/drawingml/2006/main" noChangeAspect="1"/>
                             </wp:cNvGraphicFramePr>
@@ -199,7 +199,7 @@
                               <a:graphicData uri="http://schemas.openxmlformats.org/drawingml/2006/picture">
                                 <pic:pic xmlns:pic="http://schemas.openxmlformats.org/drawingml/2006/picture">
                                   <pic:nvPicPr>
-                                    <pic:cNvPr id="0" name="Picture 5" descr="WMVbix5ytRXEv_Gt_Y0Q6clqKypf0uczSVYZu3XI3Y6gxBPXP5FcnIcmL1olS2rkhvGNcf5SU-Y0QFOLljKNm0Q-V53WzSENvhBeu59FrFEKvk0AyPHesoZIpOEtVfLjQpF_CQhv"/>
+                                    <pic:cNvPr id="0" name="Picture 1"/>
                                     <pic:cNvPicPr>
                                       <a:picLocks noChangeAspect="1" noChangeArrowheads="1"/>
                                     </pic:cNvPicPr>
@@ -220,7 +220,7 @@
                                   <pic:spPr bwMode="auto">
                                     <a:xfrm>
                                       <a:off x="0" y="0"/>
-                                      <a:ext cx="5849471" cy="578485"/>
+                                      <a:ext cx="5875020" cy="562272"/>
                                     </a:xfrm>
                                     <a:prstGeom prst="rect">
                                       <a:avLst/>
@@ -1510,7 +1510,6 @@
           <w:b/>
           <w:u w:val="single"/>
         </w:rPr>
-        <w:lastRenderedPageBreak/>
         <w:t>DON’T</w:t>
       </w:r>
     </w:p>
@@ -1591,6 +1590,7 @@
         <w:rPr>
           <w:rFonts w:ascii="Century Gothic" w:eastAsia="Century Gothic" w:hAnsi="Century Gothic"/>
         </w:rPr>
+        <w:lastRenderedPageBreak/>
         <w:t xml:space="preserve">Have any blatantly sexual or vulgar content in your skit. The District Governor, the District Administrator, the FTC Chair, and the entire FTC Committee will review your application. Any inappropriate content will not be tolerated and the application will be </w:t>
       </w:r>
       <w:r>
@@ -1695,14 +1695,14 @@
                         </a:ln>
                         <a:extLst>
                           <a:ext uri="{909E8E84-426E-40dd-AFC4-6F175D3DCCD1}">
-                            <a14:hiddenFill xmlns:a14="http://schemas.microsoft.com/office/drawing/2010/main" xmlns:w="http://schemas.openxmlformats.org/wordprocessingml/2006/main" xmlns:w10="urn:schemas-microsoft-com:office:word" xmlns:v="urn:schemas-microsoft-com:vml" xmlns:o="urn:schemas-microsoft-com:office:office" xmlns:mv="urn:schemas-microsoft-com:mac:vml" xmlns:mo="http://schemas.microsoft.com/office/mac/office/2008/main" xmlns="">
+                            <a14:hiddenFill xmlns:a14="http://schemas.microsoft.com/office/drawing/2010/main">
                               <a:solidFill>
                                 <a:srgbClr val="FFFFFF"/>
                               </a:solidFill>
                             </a14:hiddenFill>
                           </a:ext>
                           <a:ext uri="{91240B29-F687-4f45-9708-019B960494DF}">
-                            <a14:hiddenLine xmlns:a14="http://schemas.microsoft.com/office/drawing/2010/main" xmlns:w="http://schemas.openxmlformats.org/wordprocessingml/2006/main" xmlns:w10="urn:schemas-microsoft-com:office:word" xmlns:v="urn:schemas-microsoft-com:vml" xmlns:o="urn:schemas-microsoft-com:office:office" xmlns:mv="urn:schemas-microsoft-com:mac:vml" xmlns:mo="http://schemas.microsoft.com/office/mac/office/2008/main" xmlns="" w="9525">
+                            <a14:hiddenLine xmlns:a14="http://schemas.microsoft.com/office/drawing/2010/main" w="9525">
                               <a:solidFill>
                                 <a:srgbClr val="000000"/>
                               </a:solidFill>
@@ -1746,7 +1746,7 @@
           </mc:Choice>
           <mc:Fallback>
             <w:pict>
-              <v:shape w14:anchorId="014BADB8" id="Text Box 21" o:spid="_x0000_s1027" type="#_x0000_t202" style="position:absolute;margin-left:5in;margin-top:4.1pt;width:189pt;height:135pt;z-index:251662336;visibility:visible;mso-wrap-style:square;mso-width-percent:0;mso-height-percent:0;mso-wrap-distance-left:9pt;mso-wrap-distance-top:0;mso-wrap-distance-right:9pt;mso-wrap-distance-bottom:0;mso-position-horizontal:absolute;mso-position-horizontal-relative:text;mso-position-vertical:absolute;mso-position-vertical-relative:text;mso-width-percent:0;mso-height-percent:0;mso-width-relative:page;mso-height-relative:page;v-text-anchor:top" o:gfxdata="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" filled="f" stroked="f">
+              <v:shape id="Text Box 21" o:spid="_x0000_s1027" type="#_x0000_t202" style="position:absolute;margin-left:5in;margin-top:4.1pt;width:189pt;height:135pt;z-index:251662336;visibility:visible;mso-wrap-style:square;mso-width-percent:0;mso-height-percent:0;mso-wrap-distance-left:9pt;mso-wrap-distance-top:0;mso-wrap-distance-right:9pt;mso-wrap-distance-bottom:0;mso-position-horizontal:absolute;mso-position-horizontal-relative:text;mso-position-vertical:absolute;mso-position-vertical-relative:text;mso-width-percent:0;mso-height-percent:0;mso-width-relative:page;mso-height-relative:page;v-text-anchor:top" o:gfxdata="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" filled="f" stroked="f">
                 <v:textbox inset=",7.2pt,,7.2pt">
                   <w:txbxContent>
                     <w:p>
@@ -2205,7 +2205,6 @@
           <w:rFonts w:ascii="Century Gothic" w:eastAsia="Century Gothic" w:hAnsi="Century Gothic"/>
           <w:b/>
         </w:rPr>
-        <w:lastRenderedPageBreak/>
         <w:t>Step 5:</w:t>
       </w:r>
       <w:r>
@@ -2269,6 +2268,7 @@
           <w:rFonts w:ascii="Century Gothic" w:eastAsia="Century Gothic" w:hAnsi="Century Gothic"/>
           <w:b/>
         </w:rPr>
+        <w:lastRenderedPageBreak/>
         <w:t>Ex:</w:t>
       </w:r>
       <w:r>
@@ -3368,11 +3368,12 @@
         </w:rPr>
         <w:fldChar w:fldCharType="separate"/>
       </w:r>
-      <w:r>
-        <w:rPr>
-          <w:rFonts w:ascii="Century Gothic" w:eastAsia="Century Gothic" w:hAnsi="Century Gothic"/>
-          <w:b/>
-          <w:noProof/>
+      <w:bookmarkStart w:id="3" w:name="_GoBack"/>
+      <w:bookmarkEnd w:id="3"/>
+      <w:r>
+        <w:rPr>
+          <w:rFonts w:ascii="Century Gothic" w:eastAsia="Century Gothic" w:hAnsi="Century Gothic"/>
+          <w:b/>
         </w:rPr>
         <w:t> </w:t>
       </w:r>
@@ -3380,7 +3381,6 @@
         <w:rPr>
           <w:rFonts w:ascii="Century Gothic" w:eastAsia="Century Gothic" w:hAnsi="Century Gothic"/>
           <w:b/>
-          <w:noProof/>
         </w:rPr>
         <w:t> </w:t>
       </w:r>
@@ -3388,7 +3388,6 @@
         <w:rPr>
           <w:rFonts w:ascii="Century Gothic" w:eastAsia="Century Gothic" w:hAnsi="Century Gothic"/>
           <w:b/>
-          <w:noProof/>
         </w:rPr>
         <w:t> </w:t>
       </w:r>
@@ -3396,7 +3395,6 @@
         <w:rPr>
           <w:rFonts w:ascii="Century Gothic" w:eastAsia="Century Gothic" w:hAnsi="Century Gothic"/>
           <w:b/>
-          <w:noProof/>
         </w:rPr>
         <w:t> </w:t>
       </w:r>
@@ -3404,7 +3402,6 @@
         <w:rPr>
           <w:rFonts w:ascii="Century Gothic" w:eastAsia="Century Gothic" w:hAnsi="Century Gothic"/>
           <w:b/>
-          <w:noProof/>
         </w:rPr>
         <w:t> </w:t>
       </w:r>
@@ -3470,7 +3467,7 @@
           </w:ffData>
         </w:fldChar>
       </w:r>
-      <w:bookmarkStart w:id="3" w:name="Text2"/>
+      <w:bookmarkStart w:id="4" w:name="Text2"/>
       <w:r>
         <w:rPr>
           <w:rFonts w:ascii="Century Gothic" w:eastAsia="Century Gothic" w:hAnsi="Century Gothic"/>
@@ -3495,7 +3492,6 @@
         <w:rPr>
           <w:rFonts w:ascii="Century Gothic" w:eastAsia="Century Gothic" w:hAnsi="Century Gothic"/>
           <w:b/>
-          <w:noProof/>
         </w:rPr>
         <w:t> </w:t>
       </w:r>
@@ -3503,7 +3499,6 @@
         <w:rPr>
           <w:rFonts w:ascii="Century Gothic" w:eastAsia="Century Gothic" w:hAnsi="Century Gothic"/>
           <w:b/>
-          <w:noProof/>
         </w:rPr>
         <w:t> </w:t>
       </w:r>
@@ -3511,7 +3506,6 @@
         <w:rPr>
           <w:rFonts w:ascii="Century Gothic" w:eastAsia="Century Gothic" w:hAnsi="Century Gothic"/>
           <w:b/>
-          <w:noProof/>
         </w:rPr>
         <w:t> </w:t>
       </w:r>
@@ -3519,7 +3513,6 @@
         <w:rPr>
           <w:rFonts w:ascii="Century Gothic" w:eastAsia="Century Gothic" w:hAnsi="Century Gothic"/>
           <w:b/>
-          <w:noProof/>
         </w:rPr>
         <w:t> </w:t>
       </w:r>
@@ -3527,7 +3520,6 @@
         <w:rPr>
           <w:rFonts w:ascii="Century Gothic" w:eastAsia="Century Gothic" w:hAnsi="Century Gothic"/>
           <w:b/>
-          <w:noProof/>
         </w:rPr>
         <w:t> </w:t>
       </w:r>
@@ -3538,7 +3530,7 @@
         </w:rPr>
         <w:fldChar w:fldCharType="end"/>
       </w:r>
-      <w:bookmarkEnd w:id="3"/>
+      <w:bookmarkEnd w:id="4"/>
     </w:p>
     <w:p>
       <w:pPr>
@@ -3593,7 +3585,7 @@
           </w:ffData>
         </w:fldChar>
       </w:r>
-      <w:bookmarkStart w:id="4" w:name="Text3"/>
+      <w:bookmarkStart w:id="5" w:name="Text3"/>
       <w:r>
         <w:rPr>
           <w:rFonts w:ascii="Century Gothic" w:eastAsia="Century Gothic" w:hAnsi="Century Gothic"/>
@@ -3661,7 +3653,7 @@
         </w:rPr>
         <w:fldChar w:fldCharType="end"/>
       </w:r>
-      <w:bookmarkEnd w:id="4"/>
+      <w:bookmarkEnd w:id="5"/>
     </w:p>
     <w:p>
       <w:pPr>
@@ -3716,7 +3708,7 @@
           </w:ffData>
         </w:fldChar>
       </w:r>
-      <w:bookmarkStart w:id="5" w:name="Text4"/>
+      <w:bookmarkStart w:id="6" w:name="Text4"/>
       <w:r>
         <w:rPr>
           <w:rFonts w:ascii="Century Gothic" w:eastAsia="Century Gothic" w:hAnsi="Century Gothic"/>
@@ -3784,7 +3776,7 @@
         </w:rPr>
         <w:fldChar w:fldCharType="end"/>
       </w:r>
-      <w:bookmarkEnd w:id="5"/>
+      <w:bookmarkEnd w:id="6"/>
     </w:p>
     <w:p>
       <w:pPr>
@@ -3839,7 +3831,7 @@
           </w:ffData>
         </w:fldChar>
       </w:r>
-      <w:bookmarkStart w:id="6" w:name="Text5"/>
+      <w:bookmarkStart w:id="7" w:name="Text5"/>
       <w:r>
         <w:rPr>
           <w:rFonts w:ascii="Century Gothic" w:eastAsia="Century Gothic" w:hAnsi="Century Gothic"/>
@@ -3907,7 +3899,7 @@
         </w:rPr>
         <w:fldChar w:fldCharType="end"/>
       </w:r>
-      <w:bookmarkEnd w:id="6"/>
+      <w:bookmarkEnd w:id="7"/>
     </w:p>
     <w:p>
       <w:pPr>
@@ -4002,7 +3994,7 @@
                 </w:ffData>
               </w:fldChar>
             </w:r>
-            <w:bookmarkStart w:id="7" w:name="Text6"/>
+            <w:bookmarkStart w:id="8" w:name="Text6"/>
             <w:r>
               <w:rPr>
                 <w:rFonts w:ascii="Century Gothic" w:eastAsia="Century Gothic" w:hAnsi="Century Gothic"/>
@@ -4027,7 +4019,6 @@
               <w:rPr>
                 <w:rFonts w:ascii="Century Gothic" w:eastAsia="Century Gothic" w:hAnsi="Century Gothic"/>
                 <w:b/>
-                <w:noProof/>
               </w:rPr>
               <w:t> </w:t>
             </w:r>
@@ -4035,7 +4026,6 @@
               <w:rPr>
                 <w:rFonts w:ascii="Century Gothic" w:eastAsia="Century Gothic" w:hAnsi="Century Gothic"/>
                 <w:b/>
-                <w:noProof/>
               </w:rPr>
               <w:t> </w:t>
             </w:r>
@@ -4043,7 +4033,6 @@
               <w:rPr>
                 <w:rFonts w:ascii="Century Gothic" w:eastAsia="Century Gothic" w:hAnsi="Century Gothic"/>
                 <w:b/>
-                <w:noProof/>
               </w:rPr>
               <w:t> </w:t>
             </w:r>
@@ -4051,7 +4040,6 @@
               <w:rPr>
                 <w:rFonts w:ascii="Century Gothic" w:eastAsia="Century Gothic" w:hAnsi="Century Gothic"/>
                 <w:b/>
-                <w:noProof/>
               </w:rPr>
               <w:t> </w:t>
             </w:r>
@@ -4059,7 +4047,6 @@
               <w:rPr>
                 <w:rFonts w:ascii="Century Gothic" w:eastAsia="Century Gothic" w:hAnsi="Century Gothic"/>
                 <w:b/>
-                <w:noProof/>
               </w:rPr>
               <w:t> </w:t>
             </w:r>
@@ -4070,7 +4057,7 @@
               </w:rPr>
               <w:fldChar w:fldCharType="end"/>
             </w:r>
-            <w:bookmarkEnd w:id="7"/>
+            <w:bookmarkEnd w:id="8"/>
           </w:p>
           <w:p>
             <w:pPr>
@@ -4160,7 +4147,7 @@
                 </w:ffData>
               </w:fldChar>
             </w:r>
-            <w:bookmarkStart w:id="8" w:name="Text7"/>
+            <w:bookmarkStart w:id="9" w:name="Text7"/>
             <w:r>
               <w:rPr>
                 <w:rFonts w:ascii="Century Gothic" w:eastAsia="Century Gothic" w:hAnsi="Century Gothic"/>
@@ -4228,7 +4215,7 @@
               </w:rPr>
               <w:fldChar w:fldCharType="end"/>
             </w:r>
-            <w:bookmarkEnd w:id="8"/>
+            <w:bookmarkEnd w:id="9"/>
           </w:p>
           <w:p>
             <w:pPr>
@@ -4280,7 +4267,7 @@
                 </w:ffData>
               </w:fldChar>
             </w:r>
-            <w:bookmarkStart w:id="9" w:name="Text8"/>
+            <w:bookmarkStart w:id="10" w:name="Text8"/>
             <w:r>
               <w:rPr>
                 <w:rFonts w:ascii="Century Gothic" w:eastAsia="Century Gothic" w:hAnsi="Century Gothic"/>
@@ -4348,7 +4335,7 @@
               </w:rPr>
               <w:fldChar w:fldCharType="end"/>
             </w:r>
-            <w:bookmarkEnd w:id="9"/>
+            <w:bookmarkEnd w:id="10"/>
             <w:r>
               <w:rPr>
                 <w:rFonts w:ascii="Century Gothic" w:eastAsia="Century Gothic" w:hAnsi="Century Gothic"/>
@@ -4389,8 +4376,17 @@
                 <w:rFonts w:ascii="Century Gothic" w:eastAsia="Century Gothic" w:hAnsi="Century Gothic"/>
                 <w:b/>
               </w:rPr>
-              <w:t xml:space="preserve">Approximate Performance Time:  </w:t>
-            </w:r>
+              <w:t>Approximate Performance Time</w:t>
+            </w:r>
+            <w:proofErr w:type="gramStart"/>
+            <w:r>
+              <w:rPr>
+                <w:rFonts w:ascii="Century Gothic" w:eastAsia="Century Gothic" w:hAnsi="Century Gothic"/>
+                <w:b/>
+              </w:rPr>
+              <w:t xml:space="preserve">:  </w:t>
+            </w:r>
+            <w:proofErr w:type="gramEnd"/>
             <w:r>
               <w:rPr>
                 <w:rFonts w:ascii="Century Gothic" w:eastAsia="Century Gothic" w:hAnsi="Century Gothic"/>
@@ -4405,7 +4401,7 @@
                 </w:ffData>
               </w:fldChar>
             </w:r>
-            <w:bookmarkStart w:id="10" w:name="Text9"/>
+            <w:bookmarkStart w:id="11" w:name="Text9"/>
             <w:r>
               <w:rPr>
                 <w:rFonts w:ascii="Century Gothic" w:eastAsia="Century Gothic" w:hAnsi="Century Gothic"/>
@@ -4430,7 +4426,6 @@
               <w:rPr>
                 <w:rFonts w:ascii="Century Gothic" w:eastAsia="Century Gothic" w:hAnsi="Century Gothic"/>
                 <w:b/>
-                <w:noProof/>
               </w:rPr>
               <w:t> </w:t>
             </w:r>
@@ -4438,7 +4433,6 @@
               <w:rPr>
                 <w:rFonts w:ascii="Century Gothic" w:eastAsia="Century Gothic" w:hAnsi="Century Gothic"/>
                 <w:b/>
-                <w:noProof/>
               </w:rPr>
               <w:t> </w:t>
             </w:r>
@@ -4446,7 +4440,6 @@
               <w:rPr>
                 <w:rFonts w:ascii="Century Gothic" w:eastAsia="Century Gothic" w:hAnsi="Century Gothic"/>
                 <w:b/>
-                <w:noProof/>
               </w:rPr>
               <w:t> </w:t>
             </w:r>
@@ -4454,7 +4447,6 @@
               <w:rPr>
                 <w:rFonts w:ascii="Century Gothic" w:eastAsia="Century Gothic" w:hAnsi="Century Gothic"/>
                 <w:b/>
-                <w:noProof/>
               </w:rPr>
               <w:t> </w:t>
             </w:r>
@@ -4462,7 +4454,6 @@
               <w:rPr>
                 <w:rFonts w:ascii="Century Gothic" w:eastAsia="Century Gothic" w:hAnsi="Century Gothic"/>
                 <w:b/>
-                <w:noProof/>
               </w:rPr>
               <w:t> </w:t>
             </w:r>
@@ -4473,7 +4464,7 @@
               </w:rPr>
               <w:fldChar w:fldCharType="end"/>
             </w:r>
-            <w:bookmarkEnd w:id="10"/>
+            <w:bookmarkEnd w:id="11"/>
             <w:r>
               <w:rPr>
                 <w:rFonts w:ascii="Century Gothic" w:eastAsia="Century Gothic" w:hAnsi="Century Gothic"/>
@@ -4535,6 +4526,54 @@
           <w:u w:val="single"/>
         </w:rPr>
       </w:pPr>
+    </w:p>
+    <w:p>
+      <w:pPr>
+        <w:tabs>
+          <w:tab w:val="left" w:pos="360"/>
+        </w:tabs>
+        <w:spacing w:line="276" w:lineRule="auto"/>
+        <w:jc w:val="center"/>
+        <w:rPr>
+          <w:rFonts w:ascii="Century Gothic" w:eastAsia="Century Gothic" w:hAnsi="Century Gothic"/>
+          <w:b/>
+          <w:sz w:val="34"/>
+          <w:szCs w:val="34"/>
+          <w:u w:val="single"/>
+        </w:rPr>
+      </w:pPr>
+    </w:p>
+    <w:p>
+      <w:pPr>
+        <w:tabs>
+          <w:tab w:val="left" w:pos="360"/>
+        </w:tabs>
+        <w:spacing w:line="276" w:lineRule="auto"/>
+        <w:jc w:val="center"/>
+        <w:rPr>
+          <w:rFonts w:ascii="Century Gothic" w:eastAsia="Century Gothic" w:hAnsi="Century Gothic"/>
+          <w:b/>
+          <w:sz w:val="34"/>
+          <w:szCs w:val="34"/>
+          <w:u w:val="single"/>
+        </w:rPr>
+      </w:pPr>
+    </w:p>
+    <w:p>
+      <w:pPr>
+        <w:tabs>
+          <w:tab w:val="left" w:pos="360"/>
+        </w:tabs>
+        <w:spacing w:line="276" w:lineRule="auto"/>
+        <w:jc w:val="center"/>
+        <w:rPr>
+          <w:rFonts w:ascii="Century Gothic" w:eastAsia="Century Gothic" w:hAnsi="Century Gothic"/>
+          <w:b/>
+          <w:sz w:val="34"/>
+          <w:szCs w:val="34"/>
+          <w:u w:val="single"/>
+        </w:rPr>
+      </w:pPr>
       <w:r>
         <w:rPr>
           <w:rFonts w:ascii="Century Gothic" w:eastAsia="Century Gothic" w:hAnsi="Century Gothic"/>
@@ -4576,9 +4615,9 @@
         <w:tblLook w:val="04A0" w:firstRow="1" w:lastRow="0" w:firstColumn="1" w:lastColumn="0" w:noHBand="0" w:noVBand="1"/>
       </w:tblPr>
       <w:tblGrid>
-        <w:gridCol w:w="3019"/>
-        <w:gridCol w:w="2752"/>
-        <w:gridCol w:w="2859"/>
+        <w:gridCol w:w="3078"/>
+        <w:gridCol w:w="2826"/>
+        <w:gridCol w:w="2952"/>
       </w:tblGrid>
       <w:tr>
         <w:trPr>
@@ -4591,7 +4630,7 @@
             <w:tcBorders>
               <w:bottom w:val="single" w:sz="4" w:space="0" w:color="auto"/>
             </w:tcBorders>
-            <w:shd w:val="clear" w:color="auto" w:fill="6F0201"/>
+            <w:shd w:val="clear" w:color="auto" w:fill="9BBB59" w:themeFill="accent3"/>
           </w:tcPr>
           <w:p>
             <w:pPr>
@@ -4635,7 +4674,7 @@
             <w:tcBorders>
               <w:bottom w:val="single" w:sz="4" w:space="0" w:color="auto"/>
             </w:tcBorders>
-            <w:shd w:val="clear" w:color="auto" w:fill="6F0201"/>
+            <w:shd w:val="clear" w:color="auto" w:fill="9BBB59" w:themeFill="accent3"/>
           </w:tcPr>
           <w:p>
             <w:pPr>
@@ -4679,7 +4718,7 @@
             <w:tcBorders>
               <w:bottom w:val="single" w:sz="4" w:space="0" w:color="auto"/>
             </w:tcBorders>
-            <w:shd w:val="clear" w:color="auto" w:fill="6F0201"/>
+            <w:shd w:val="clear" w:color="auto" w:fill="9BBB59" w:themeFill="accent3"/>
           </w:tcPr>
           <w:p>
             <w:pPr>
@@ -5751,27 +5790,7 @@
                 <w:sz w:val="20"/>
                 <w:szCs w:val="20"/>
               </w:rPr>
-              <w:t xml:space="preserve">shopping carts, reusable bags, coupons, </w:t>
-            </w:r>
-            <w:proofErr w:type="spellStart"/>
-            <w:r>
-              <w:rPr>
-                <w:rFonts w:ascii="Century Gothic" w:eastAsia="Century Gothic" w:hAnsi="Century Gothic"/>
-                <w:i/>
-                <w:sz w:val="20"/>
-                <w:szCs w:val="20"/>
-              </w:rPr>
-              <w:t>etc</w:t>
-            </w:r>
-            <w:proofErr w:type="spellEnd"/>
-            <w:r>
-              <w:rPr>
-                <w:rFonts w:ascii="Century Gothic" w:eastAsia="Century Gothic" w:hAnsi="Century Gothic"/>
-                <w:i/>
-                <w:sz w:val="20"/>
-                <w:szCs w:val="20"/>
-              </w:rPr>
-              <w:t>?</w:t>
+              <w:t>shopping carts, reusable bags, coupons, etc?</w:t>
             </w:r>
           </w:p>
           <w:p>
@@ -5856,7 +5875,7 @@
         <w:tc>
           <w:tcPr>
             <w:tcW w:w="3078" w:type="dxa"/>
-            <w:shd w:val="clear" w:color="auto" w:fill="710002"/>
+            <w:shd w:val="clear" w:color="auto" w:fill="9BBB59" w:themeFill="accent3"/>
           </w:tcPr>
           <w:p>
             <w:pPr>
@@ -5896,7 +5915,7 @@
         <w:tc>
           <w:tcPr>
             <w:tcW w:w="2826" w:type="dxa"/>
-            <w:shd w:val="clear" w:color="auto" w:fill="710002"/>
+            <w:shd w:val="clear" w:color="auto" w:fill="9BBB59" w:themeFill="accent3"/>
           </w:tcPr>
           <w:p>
             <w:pPr>
@@ -5941,7 +5960,7 @@
         <w:tc>
           <w:tcPr>
             <w:tcW w:w="2952" w:type="dxa"/>
-            <w:shd w:val="clear" w:color="auto" w:fill="710002"/>
+            <w:shd w:val="clear" w:color="auto" w:fill="9BBB59" w:themeFill="accent3"/>
           </w:tcPr>
           <w:p>
             <w:pPr>
@@ -5970,6 +5989,39 @@
           <w:sz w:val="28"/>
         </w:rPr>
       </w:pPr>
+    </w:p>
+    <w:p>
+      <w:pPr>
+        <w:spacing w:line="0" w:lineRule="atLeast"/>
+        <w:jc w:val="center"/>
+        <w:rPr>
+          <w:rFonts w:ascii="Century Gothic" w:eastAsia="Century Gothic" w:hAnsi="Century Gothic"/>
+          <w:b/>
+          <w:sz w:val="28"/>
+        </w:rPr>
+      </w:pPr>
+    </w:p>
+    <w:p>
+      <w:pPr>
+        <w:spacing w:line="0" w:lineRule="atLeast"/>
+        <w:jc w:val="center"/>
+        <w:rPr>
+          <w:rFonts w:ascii="Century Gothic" w:eastAsia="Century Gothic" w:hAnsi="Century Gothic"/>
+          <w:b/>
+          <w:sz w:val="28"/>
+        </w:rPr>
+      </w:pPr>
+    </w:p>
+    <w:p>
+      <w:pPr>
+        <w:spacing w:line="0" w:lineRule="atLeast"/>
+        <w:jc w:val="center"/>
+        <w:rPr>
+          <w:rFonts w:ascii="Century Gothic" w:eastAsia="Century Gothic" w:hAnsi="Century Gothic"/>
+          <w:b/>
+          <w:sz w:val="28"/>
+        </w:rPr>
+      </w:pPr>
       <w:r>
         <w:rPr>
           <w:rFonts w:ascii="Century Gothic" w:eastAsia="Century Gothic" w:hAnsi="Century Gothic"/>
@@ -6165,8 +6217,6 @@
         </w:rPr>
         <w:t>PM</w:t>
       </w:r>
-      <w:bookmarkStart w:id="11" w:name="_GoBack"/>
-      <w:bookmarkEnd w:id="11"/>
       <w:r>
         <w:rPr>
           <w:rFonts w:ascii="Century Gothic" w:eastAsia="Century Gothic" w:hAnsi="Century Gothic"/>
@@ -6359,7 +6409,7 @@
 </file>
 
 <file path=word/endnotes.xml><?xml version="1.0" encoding="utf-8"?>
-<w:endnotes xmlns:wpc="http://schemas.microsoft.com/office/word/2010/wordprocessingCanvas" xmlns:cx="http://schemas.microsoft.com/office/drawing/2014/chartex" xmlns:cx1="http://schemas.microsoft.com/office/drawing/2015/9/8/chartex" xmlns:cx2="http://schemas.microsoft.com/office/drawing/2015/10/21/chartex" xmlns:cx3="http://schemas.microsoft.com/office/drawing/2016/5/9/chartex" xmlns:cx4="http://schemas.microsoft.com/office/drawing/2016/5/10/chartex" xmlns:cx5="http://schemas.microsoft.com/office/drawing/2016/5/11/chartex" xmlns:cx6="http://schemas.microsoft.com/office/drawing/2016/5/12/chartex" xmlns:cx7="http://schemas.microsoft.com/office/drawing/2016/5/13/chartex" xmlns:cx8="http://schemas.microsoft.com/office/drawing/2016/5/14/chartex" xmlns:mc="http://schemas.openxmlformats.org/markup-compatibility/2006" xmlns:aink="http://schemas.microsoft.com/office/drawing/2016/ink" xmlns:am3d="http://schemas.microsoft.com/office/drawing/2017/model3d" xmlns:o="urn:schemas-microsoft-com:office:office" xmlns:r="http://schemas.openxmlformats.org/officeDocument/2006/relationships" xmlns:m="http://schemas.openxmlformats.org/officeDocument/2006/math" xmlns:v="urn:schemas-microsoft-com:vml" xmlns:wp14="http://schemas.microsoft.com/office/word/2010/wordprocessingDrawing" xmlns:wp="http://schemas.openxmlformats.org/drawingml/2006/wordprocessingDrawing" xmlns:w10="urn:schemas-microsoft-com:office:word" xmlns:w="http://schemas.openxmlformats.org/wordprocessingml/2006/main" xmlns:w14="http://schemas.microsoft.com/office/word/2010/wordml" xmlns:w15="http://schemas.microsoft.com/office/word/2012/wordml" xmlns:w16cid="http://schemas.microsoft.com/office/word/2016/wordml/cid" xmlns:w16se="http://schemas.microsoft.com/office/word/2015/wordml/symex" xmlns:wpg="http://schemas.microsoft.com/office/word/2010/wordprocessingGroup" xmlns:wpi="http://schemas.microsoft.com/office/word/2010/wordprocessingInk" xmlns:wne="http://schemas.microsoft.com/office/word/2006/wordml" xmlns:wps="http://schemas.microsoft.com/office/word/2010/wordprocessingShape" mc:Ignorable="w14 w15 w16se w16cid wp14">
+<w:endnotes xmlns:wpc="http://schemas.microsoft.com/office/word/2010/wordprocessingCanvas" xmlns:mo="http://schemas.microsoft.com/office/mac/office/2008/main" xmlns:mc="http://schemas.openxmlformats.org/markup-compatibility/2006" xmlns:mv="urn:schemas-microsoft-com:mac:vml" xmlns:o="urn:schemas-microsoft-com:office:office" xmlns:r="http://schemas.openxmlformats.org/officeDocument/2006/relationships" xmlns:m="http://schemas.openxmlformats.org/officeDocument/2006/math" xmlns:v="urn:schemas-microsoft-com:vml" xmlns:wp14="http://schemas.microsoft.com/office/word/2010/wordprocessingDrawing" xmlns:wp="http://schemas.openxmlformats.org/drawingml/2006/wordprocessingDrawing" xmlns:w10="urn:schemas-microsoft-com:office:word" xmlns:w="http://schemas.openxmlformats.org/wordprocessingml/2006/main" xmlns:w14="http://schemas.microsoft.com/office/word/2010/wordml" xmlns:wpg="http://schemas.microsoft.com/office/word/2010/wordprocessingGroup" xmlns:wpi="http://schemas.microsoft.com/office/word/2010/wordprocessingInk" xmlns:wne="http://schemas.microsoft.com/office/word/2006/wordml" xmlns:wps="http://schemas.microsoft.com/office/word/2010/wordprocessingShape" mc:Ignorable="w14 wp14">
   <w:endnote w:type="separator" w:id="-1">
     <w:p>
       <w:r>
@@ -6378,10 +6428,11 @@
 </file>
 
 <file path=word/footer1.xml><?xml version="1.0" encoding="utf-8"?>
-<w:ftr xmlns:wpc="http://schemas.microsoft.com/office/word/2010/wordprocessingCanvas" xmlns:cx="http://schemas.microsoft.com/office/drawing/2014/chartex" xmlns:cx1="http://schemas.microsoft.com/office/drawing/2015/9/8/chartex" xmlns:cx2="http://schemas.microsoft.com/office/drawing/2015/10/21/chartex" xmlns:cx3="http://schemas.microsoft.com/office/drawing/2016/5/9/chartex" xmlns:cx4="http://schemas.microsoft.com/office/drawing/2016/5/10/chartex" xmlns:cx5="http://schemas.microsoft.com/office/drawing/2016/5/11/chartex" xmlns:cx6="http://schemas.microsoft.com/office/drawing/2016/5/12/chartex" xmlns:cx7="http://schemas.microsoft.com/office/drawing/2016/5/13/chartex" xmlns:cx8="http://schemas.microsoft.com/office/drawing/2016/5/14/chartex" xmlns:mc="http://schemas.openxmlformats.org/markup-compatibility/2006" xmlns:aink="http://schemas.microsoft.com/office/drawing/2016/ink" xmlns:am3d="http://schemas.microsoft.com/office/drawing/2017/model3d" xmlns:o="urn:schemas-microsoft-com:office:office" xmlns:r="http://schemas.openxmlformats.org/officeDocument/2006/relationships" xmlns:m="http://schemas.openxmlformats.org/officeDocument/2006/math" xmlns:v="urn:schemas-microsoft-com:vml" xmlns:wp14="http://schemas.microsoft.com/office/word/2010/wordprocessingDrawing" xmlns:wp="http://schemas.openxmlformats.org/drawingml/2006/wordprocessingDrawing" xmlns:w10="urn:schemas-microsoft-com:office:word" xmlns:w="http://schemas.openxmlformats.org/wordprocessingml/2006/main" xmlns:w14="http://schemas.microsoft.com/office/word/2010/wordml" xmlns:w15="http://schemas.microsoft.com/office/word/2012/wordml" xmlns:w16cid="http://schemas.microsoft.com/office/word/2016/wordml/cid" xmlns:w16se="http://schemas.microsoft.com/office/word/2015/wordml/symex" xmlns:wpg="http://schemas.microsoft.com/office/word/2010/wordprocessingGroup" xmlns:wpi="http://schemas.microsoft.com/office/word/2010/wordprocessingInk" xmlns:wne="http://schemas.microsoft.com/office/word/2006/wordml" xmlns:wps="http://schemas.microsoft.com/office/word/2010/wordprocessingShape" mc:Ignorable="w14 w15 w16se w16cid wp14">
+<w:ftr xmlns:wpc="http://schemas.microsoft.com/office/word/2010/wordprocessingCanvas" xmlns:mo="http://schemas.microsoft.com/office/mac/office/2008/main" xmlns:mc="http://schemas.openxmlformats.org/markup-compatibility/2006" xmlns:mv="urn:schemas-microsoft-com:mac:vml" xmlns:o="urn:schemas-microsoft-com:office:office" xmlns:r="http://schemas.openxmlformats.org/officeDocument/2006/relationships" xmlns:m="http://schemas.openxmlformats.org/officeDocument/2006/math" xmlns:v="urn:schemas-microsoft-com:vml" xmlns:wp14="http://schemas.microsoft.com/office/word/2010/wordprocessingDrawing" xmlns:wp="http://schemas.openxmlformats.org/drawingml/2006/wordprocessingDrawing" xmlns:w10="urn:schemas-microsoft-com:office:word" xmlns:w="http://schemas.openxmlformats.org/wordprocessingml/2006/main" xmlns:w14="http://schemas.microsoft.com/office/word/2010/wordml" xmlns:wpg="http://schemas.microsoft.com/office/word/2010/wordprocessingGroup" xmlns:wpi="http://schemas.microsoft.com/office/word/2010/wordprocessingInk" xmlns:wne="http://schemas.microsoft.com/office/word/2006/wordml" xmlns:wps="http://schemas.microsoft.com/office/word/2010/wordprocessingShape" mc:Ignorable="w14 wp14">
   <w:p>
     <w:pPr>
       <w:pStyle w:val="Footer"/>
+      <w:jc w:val="right"/>
     </w:pPr>
     <w:r>
       <w:rPr>
@@ -6389,46 +6440,81 @@
         <w:noProof/>
       </w:rPr>
       <w:drawing>
-        <wp:anchor distT="0" distB="0" distL="0" distR="0" simplePos="0" relativeHeight="251659264" behindDoc="0" locked="0" layoutInCell="1" hidden="0" allowOverlap="1" wp14:anchorId="1A1EF153" wp14:editId="301CC8E8">
+        <wp:anchor distT="0" distB="0" distL="114300" distR="114300" simplePos="0" relativeHeight="251659264" behindDoc="0" locked="0" layoutInCell="1" allowOverlap="1" wp14:anchorId="21A13505" wp14:editId="27053DF9">
           <wp:simplePos x="0" y="0"/>
-          <wp:positionH relativeFrom="margin">
-            <wp:posOffset>5257800</wp:posOffset>
+          <wp:positionH relativeFrom="column">
+            <wp:posOffset>5486400</wp:posOffset>
           </wp:positionH>
           <wp:positionV relativeFrom="paragraph">
-            <wp:posOffset>-507365</wp:posOffset>
+            <wp:posOffset>-508635</wp:posOffset>
           </wp:positionV>
-          <wp:extent cx="1176020" cy="1176020"/>
-          <wp:effectExtent l="0" t="0" r="0" b="0"/>
-          <wp:wrapTopAndBottom distT="0" distB="0"/>
-          <wp:docPr id="7" name="image13.png"/>
-          <wp:cNvGraphicFramePr/>
+          <wp:extent cx="1031875" cy="1026160"/>
+          <wp:effectExtent l="0" t="0" r="9525" b="0"/>
+          <wp:wrapTight wrapText="bothSides">
+            <wp:wrapPolygon edited="0">
+              <wp:start x="7444" y="535"/>
+              <wp:lineTo x="4254" y="3208"/>
+              <wp:lineTo x="0" y="8020"/>
+              <wp:lineTo x="0" y="12297"/>
+              <wp:lineTo x="3190" y="18713"/>
+              <wp:lineTo x="7975" y="20851"/>
+              <wp:lineTo x="13292" y="20851"/>
+              <wp:lineTo x="17546" y="18713"/>
+              <wp:lineTo x="21268" y="11228"/>
+              <wp:lineTo x="21268" y="8020"/>
+              <wp:lineTo x="17014" y="3208"/>
+              <wp:lineTo x="13824" y="535"/>
+              <wp:lineTo x="7444" y="535"/>
+            </wp:wrapPolygon>
+          </wp:wrapTight>
+          <wp:docPr id="2" name="Picture 2"/>
+          <wp:cNvGraphicFramePr>
+            <a:graphicFrameLocks xmlns:a="http://schemas.openxmlformats.org/drawingml/2006/main" noChangeAspect="1"/>
+          </wp:cNvGraphicFramePr>
           <a:graphic xmlns:a="http://schemas.openxmlformats.org/drawingml/2006/main">
             <a:graphicData uri="http://schemas.openxmlformats.org/drawingml/2006/picture">
               <pic:pic xmlns:pic="http://schemas.openxmlformats.org/drawingml/2006/picture">
                 <pic:nvPicPr>
-                  <pic:cNvPr id="0" name="image13.png"/>
-                  <pic:cNvPicPr preferRelativeResize="0"/>
+                  <pic:cNvPr id="0" name="Picture 2"/>
+                  <pic:cNvPicPr>
+                    <a:picLocks noChangeAspect="1" noChangeArrowheads="1"/>
+                  </pic:cNvPicPr>
                 </pic:nvPicPr>
                 <pic:blipFill>
-                  <a:blip r:embed="rId1"/>
+                  <a:blip r:embed="rId1">
+                    <a:extLst>
+                      <a:ext uri="{28A0092B-C50C-407E-A947-70E740481C1C}">
+                        <a14:useLocalDpi xmlns:a14="http://schemas.microsoft.com/office/drawing/2010/main" val="0"/>
+                      </a:ext>
+                    </a:extLst>
+                  </a:blip>
                   <a:srcRect/>
                   <a:stretch>
                     <a:fillRect/>
                   </a:stretch>
                 </pic:blipFill>
-                <pic:spPr>
+                <pic:spPr bwMode="auto">
                   <a:xfrm>
                     <a:off x="0" y="0"/>
-                    <a:ext cx="1176020" cy="1176020"/>
+                    <a:ext cx="1031875" cy="1026160"/>
                   </a:xfrm>
                   <a:prstGeom prst="rect">
                     <a:avLst/>
                   </a:prstGeom>
-                  <a:ln/>
+                  <a:noFill/>
+                  <a:ln>
+                    <a:noFill/>
+                  </a:ln>
                 </pic:spPr>
               </pic:pic>
             </a:graphicData>
           </a:graphic>
+          <wp14:sizeRelH relativeFrom="page">
+            <wp14:pctWidth>0</wp14:pctWidth>
+          </wp14:sizeRelH>
+          <wp14:sizeRelV relativeFrom="page">
+            <wp14:pctHeight>0</wp14:pctHeight>
+          </wp14:sizeRelV>
         </wp:anchor>
       </w:drawing>
     </w:r>
@@ -6437,7 +6523,7 @@
 </file>
 
 <file path=word/footnotes.xml><?xml version="1.0" encoding="utf-8"?>
-<w:footnotes xmlns:wpc="http://schemas.microsoft.com/office/word/2010/wordprocessingCanvas" xmlns:cx="http://schemas.microsoft.com/office/drawing/2014/chartex" xmlns:cx1="http://schemas.microsoft.com/office/drawing/2015/9/8/chartex" xmlns:cx2="http://schemas.microsoft.com/office/drawing/2015/10/21/chartex" xmlns:cx3="http://schemas.microsoft.com/office/drawing/2016/5/9/chartex" xmlns:cx4="http://schemas.microsoft.com/office/drawing/2016/5/10/chartex" xmlns:cx5="http://schemas.microsoft.com/office/drawing/2016/5/11/chartex" xmlns:cx6="http://schemas.microsoft.com/office/drawing/2016/5/12/chartex" xmlns:cx7="http://schemas.microsoft.com/office/drawing/2016/5/13/chartex" xmlns:cx8="http://schemas.microsoft.com/office/drawing/2016/5/14/chartex" xmlns:mc="http://schemas.openxmlformats.org/markup-compatibility/2006" xmlns:aink="http://schemas.microsoft.com/office/drawing/2016/ink" xmlns:am3d="http://schemas.microsoft.com/office/drawing/2017/model3d" xmlns:o="urn:schemas-microsoft-com:office:office" xmlns:r="http://schemas.openxmlformats.org/officeDocument/2006/relationships" xmlns:m="http://schemas.openxmlformats.org/officeDocument/2006/math" xmlns:v="urn:schemas-microsoft-com:vml" xmlns:wp14="http://schemas.microsoft.com/office/word/2010/wordprocessingDrawing" xmlns:wp="http://schemas.openxmlformats.org/drawingml/2006/wordprocessingDrawing" xmlns:w10="urn:schemas-microsoft-com:office:word" xmlns:w="http://schemas.openxmlformats.org/wordprocessingml/2006/main" xmlns:w14="http://schemas.microsoft.com/office/word/2010/wordml" xmlns:w15="http://schemas.microsoft.com/office/word/2012/wordml" xmlns:w16cid="http://schemas.microsoft.com/office/word/2016/wordml/cid" xmlns:w16se="http://schemas.microsoft.com/office/word/2015/wordml/symex" xmlns:wpg="http://schemas.microsoft.com/office/word/2010/wordprocessingGroup" xmlns:wpi="http://schemas.microsoft.com/office/word/2010/wordprocessingInk" xmlns:wne="http://schemas.microsoft.com/office/word/2006/wordml" xmlns:wps="http://schemas.microsoft.com/office/word/2010/wordprocessingShape" mc:Ignorable="w14 w15 w16se w16cid wp14">
+<w:footnotes xmlns:wpc="http://schemas.microsoft.com/office/word/2010/wordprocessingCanvas" xmlns:mo="http://schemas.microsoft.com/office/mac/office/2008/main" xmlns:mc="http://schemas.openxmlformats.org/markup-compatibility/2006" xmlns:mv="urn:schemas-microsoft-com:mac:vml" xmlns:o="urn:schemas-microsoft-com:office:office" xmlns:r="http://schemas.openxmlformats.org/officeDocument/2006/relationships" xmlns:m="http://schemas.openxmlformats.org/officeDocument/2006/math" xmlns:v="urn:schemas-microsoft-com:vml" xmlns:wp14="http://schemas.microsoft.com/office/word/2010/wordprocessingDrawing" xmlns:wp="http://schemas.openxmlformats.org/drawingml/2006/wordprocessingDrawing" xmlns:w10="urn:schemas-microsoft-com:office:word" xmlns:w="http://schemas.openxmlformats.org/wordprocessingml/2006/main" xmlns:w14="http://schemas.microsoft.com/office/word/2010/wordml" xmlns:wpg="http://schemas.microsoft.com/office/word/2010/wordprocessingGroup" xmlns:wpi="http://schemas.microsoft.com/office/word/2010/wordprocessingInk" xmlns:wne="http://schemas.microsoft.com/office/word/2006/wordml" xmlns:wps="http://schemas.microsoft.com/office/word/2010/wordprocessingShape" mc:Ignorable="w14 wp14">
   <w:footnote w:type="separator" w:id="-1">
     <w:p>
       <w:r>
@@ -6456,8 +6542,8 @@
 </file>
 
 <file path=word/numbering.xml><?xml version="1.0" encoding="utf-8"?>
-<w:numbering xmlns:wpc="http://schemas.microsoft.com/office/word/2010/wordprocessingCanvas" xmlns:cx="http://schemas.microsoft.com/office/drawing/2014/chartex" xmlns:cx1="http://schemas.microsoft.com/office/drawing/2015/9/8/chartex" xmlns:cx2="http://schemas.microsoft.com/office/drawing/2015/10/21/chartex" xmlns:cx3="http://schemas.microsoft.com/office/drawing/2016/5/9/chartex" xmlns:cx4="http://schemas.microsoft.com/office/drawing/2016/5/10/chartex" xmlns:cx5="http://schemas.microsoft.com/office/drawing/2016/5/11/chartex" xmlns:cx6="http://schemas.microsoft.com/office/drawing/2016/5/12/chartex" xmlns:cx7="http://schemas.microsoft.com/office/drawing/2016/5/13/chartex" xmlns:cx8="http://schemas.microsoft.com/office/drawing/2016/5/14/chartex" xmlns:mc="http://schemas.openxmlformats.org/markup-compatibility/2006" xmlns:aink="http://schemas.microsoft.com/office/drawing/2016/ink" xmlns:am3d="http://schemas.microsoft.com/office/drawing/2017/model3d" xmlns:o="urn:schemas-microsoft-com:office:office" xmlns:r="http://schemas.openxmlformats.org/officeDocument/2006/relationships" xmlns:m="http://schemas.openxmlformats.org/officeDocument/2006/math" xmlns:v="urn:schemas-microsoft-com:vml" xmlns:wp14="http://schemas.microsoft.com/office/word/2010/wordprocessingDrawing" xmlns:wp="http://schemas.openxmlformats.org/drawingml/2006/wordprocessingDrawing" xmlns:w10="urn:schemas-microsoft-com:office:word" xmlns:w="http://schemas.openxmlformats.org/wordprocessingml/2006/main" xmlns:w14="http://schemas.microsoft.com/office/word/2010/wordml" xmlns:w15="http://schemas.microsoft.com/office/word/2012/wordml" xmlns:w16cid="http://schemas.microsoft.com/office/word/2016/wordml/cid" xmlns:w16se="http://schemas.microsoft.com/office/word/2015/wordml/symex" xmlns:wpg="http://schemas.microsoft.com/office/word/2010/wordprocessingGroup" xmlns:wpi="http://schemas.microsoft.com/office/word/2010/wordprocessingInk" xmlns:wne="http://schemas.microsoft.com/office/word/2006/wordml" xmlns:wps="http://schemas.microsoft.com/office/word/2010/wordprocessingShape" mc:Ignorable="w14 w15 w16se w16cid wp14">
-  <w:abstractNum w:abstractNumId="0" w15:restartNumberingAfterBreak="0">
+<w:numbering xmlns:wpc="http://schemas.microsoft.com/office/word/2010/wordprocessingCanvas" xmlns:mo="http://schemas.microsoft.com/office/mac/office/2008/main" xmlns:mc="http://schemas.openxmlformats.org/markup-compatibility/2006" xmlns:mv="urn:schemas-microsoft-com:mac:vml" xmlns:o="urn:schemas-microsoft-com:office:office" xmlns:r="http://schemas.openxmlformats.org/officeDocument/2006/relationships" xmlns:m="http://schemas.openxmlformats.org/officeDocument/2006/math" xmlns:v="urn:schemas-microsoft-com:vml" xmlns:wp14="http://schemas.microsoft.com/office/word/2010/wordprocessingDrawing" xmlns:wp="http://schemas.openxmlformats.org/drawingml/2006/wordprocessingDrawing" xmlns:w10="urn:schemas-microsoft-com:office:word" xmlns:w="http://schemas.openxmlformats.org/wordprocessingml/2006/main" xmlns:w14="http://schemas.microsoft.com/office/word/2010/wordml" xmlns:wpg="http://schemas.microsoft.com/office/word/2010/wordprocessingGroup" xmlns:wpi="http://schemas.microsoft.com/office/word/2010/wordprocessingInk" xmlns:wne="http://schemas.microsoft.com/office/word/2006/wordml" xmlns:wps="http://schemas.microsoft.com/office/word/2010/wordprocessingShape" mc:Ignorable="w14 wp14">
+  <w:abstractNum w:abstractNumId="0">
     <w:nsid w:val="00000002"/>
     <w:multiLevelType w:val="hybridMultilevel"/>
     <w:tmpl w:val="238E1F28"/>
@@ -6516,7 +6602,7 @@
       <w:lvlJc w:val="left"/>
     </w:lvl>
   </w:abstractNum>
-  <w:abstractNum w:abstractNumId="1" w15:restartNumberingAfterBreak="0">
+  <w:abstractNum w:abstractNumId="1">
     <w:nsid w:val="00000004"/>
     <w:multiLevelType w:val="hybridMultilevel"/>
     <w:tmpl w:val="3D1B58BA"/>
@@ -6575,7 +6661,7 @@
       <w:lvlJc w:val="left"/>
     </w:lvl>
   </w:abstractNum>
-  <w:abstractNum w:abstractNumId="2" w15:restartNumberingAfterBreak="0">
+  <w:abstractNum w:abstractNumId="2">
     <w:nsid w:val="01024BFC"/>
     <w:multiLevelType w:val="hybridMultilevel"/>
     <w:tmpl w:val="93EA06C4"/>
@@ -6661,7 +6747,7 @@
       </w:pPr>
     </w:lvl>
   </w:abstractNum>
-  <w:abstractNum w:abstractNumId="3" w15:restartNumberingAfterBreak="0">
+  <w:abstractNum w:abstractNumId="3">
     <w:nsid w:val="064F4641"/>
     <w:multiLevelType w:val="hybridMultilevel"/>
     <w:tmpl w:val="B98A649A"/>
@@ -6775,7 +6861,7 @@
       </w:rPr>
     </w:lvl>
   </w:abstractNum>
-  <w:abstractNum w:abstractNumId="4" w15:restartNumberingAfterBreak="0">
+  <w:abstractNum w:abstractNumId="4">
     <w:nsid w:val="147E4CB8"/>
     <w:multiLevelType w:val="hybridMultilevel"/>
     <w:tmpl w:val="234C6D0E"/>
@@ -6885,7 +6971,7 @@
       </w:rPr>
     </w:lvl>
   </w:abstractNum>
-  <w:abstractNum w:abstractNumId="5" w15:restartNumberingAfterBreak="0">
+  <w:abstractNum w:abstractNumId="5">
     <w:nsid w:val="1CBF0F10"/>
     <w:multiLevelType w:val="hybridMultilevel"/>
     <w:tmpl w:val="462C997C"/>
@@ -6974,7 +7060,7 @@
       </w:pPr>
     </w:lvl>
   </w:abstractNum>
-  <w:abstractNum w:abstractNumId="6" w15:restartNumberingAfterBreak="0">
+  <w:abstractNum w:abstractNumId="6">
     <w:nsid w:val="2207192F"/>
     <w:multiLevelType w:val="hybridMultilevel"/>
     <w:tmpl w:val="AEDE1D1A"/>
@@ -7084,7 +7170,7 @@
       </w:rPr>
     </w:lvl>
   </w:abstractNum>
-  <w:abstractNum w:abstractNumId="7" w15:restartNumberingAfterBreak="0">
+  <w:abstractNum w:abstractNumId="7">
     <w:nsid w:val="28A0337F"/>
     <w:multiLevelType w:val="hybridMultilevel"/>
     <w:tmpl w:val="7632CCEE"/>
@@ -7194,7 +7280,7 @@
       </w:rPr>
     </w:lvl>
   </w:abstractNum>
-  <w:abstractNum w:abstractNumId="8" w15:restartNumberingAfterBreak="0">
+  <w:abstractNum w:abstractNumId="8">
     <w:nsid w:val="2A3447F4"/>
     <w:multiLevelType w:val="hybridMultilevel"/>
     <w:tmpl w:val="38DA70CA"/>
@@ -7280,7 +7366,7 @@
       </w:pPr>
     </w:lvl>
   </w:abstractNum>
-  <w:abstractNum w:abstractNumId="9" w15:restartNumberingAfterBreak="0">
+  <w:abstractNum w:abstractNumId="9">
     <w:nsid w:val="4B967785"/>
     <w:multiLevelType w:val="hybridMultilevel"/>
     <w:tmpl w:val="946A2E8C"/>
@@ -7393,7 +7479,7 @@
       </w:rPr>
     </w:lvl>
   </w:abstractNum>
-  <w:abstractNum w:abstractNumId="10" w15:restartNumberingAfterBreak="0">
+  <w:abstractNum w:abstractNumId="10">
     <w:nsid w:val="50546FFB"/>
     <w:multiLevelType w:val="hybridMultilevel"/>
     <w:tmpl w:val="9D5EA5F0"/>
@@ -7506,7 +7592,7 @@
       </w:rPr>
     </w:lvl>
   </w:abstractNum>
-  <w:abstractNum w:abstractNumId="11" w15:restartNumberingAfterBreak="0">
+  <w:abstractNum w:abstractNumId="11">
     <w:nsid w:val="5EA10B51"/>
     <w:multiLevelType w:val="hybridMultilevel"/>
     <w:tmpl w:val="212A8D36"/>
@@ -7660,7 +7746,7 @@
 </file>
 
 <file path=word/styles.xml><?xml version="1.0" encoding="utf-8"?>
-<w:styles xmlns:mc="http://schemas.openxmlformats.org/markup-compatibility/2006" xmlns:r="http://schemas.openxmlformats.org/officeDocument/2006/relationships" xmlns:w="http://schemas.openxmlformats.org/wordprocessingml/2006/main" xmlns:w14="http://schemas.microsoft.com/office/word/2010/wordml" xmlns:w15="http://schemas.microsoft.com/office/word/2012/wordml" xmlns:w16cid="http://schemas.microsoft.com/office/word/2016/wordml/cid" xmlns:w16se="http://schemas.microsoft.com/office/word/2015/wordml/symex" mc:Ignorable="w14 w15 w16se w16cid">
+<w:styles xmlns:mc="http://schemas.openxmlformats.org/markup-compatibility/2006" xmlns:r="http://schemas.openxmlformats.org/officeDocument/2006/relationships" xmlns:w="http://schemas.openxmlformats.org/wordprocessingml/2006/main" xmlns:w14="http://schemas.microsoft.com/office/word/2010/wordml" mc:Ignorable="w14">
   <w:docDefaults>
     <w:rPrDefault>
       <w:rPr>
@@ -7672,373 +7758,153 @@
     </w:rPrDefault>
     <w:pPrDefault/>
   </w:docDefaults>
-  <w:latentStyles w:defLockedState="0" w:defUIPriority="99" w:defSemiHidden="0" w:defUnhideWhenUsed="0" w:defQFormat="0" w:count="375">
-    <w:lsdException w:name="Normal" w:uiPriority="0" w:qFormat="1"/>
-    <w:lsdException w:name="heading 1" w:uiPriority="9" w:qFormat="1"/>
-    <w:lsdException w:name="heading 2" w:semiHidden="1" w:uiPriority="9" w:unhideWhenUsed="1" w:qFormat="1"/>
-    <w:lsdException w:name="heading 3" w:semiHidden="1" w:uiPriority="9" w:unhideWhenUsed="1" w:qFormat="1"/>
-    <w:lsdException w:name="heading 4" w:semiHidden="1" w:uiPriority="9" w:unhideWhenUsed="1" w:qFormat="1"/>
-    <w:lsdException w:name="heading 5" w:semiHidden="1" w:uiPriority="9" w:unhideWhenUsed="1" w:qFormat="1"/>
-    <w:lsdException w:name="heading 6" w:semiHidden="1" w:uiPriority="9" w:unhideWhenUsed="1" w:qFormat="1"/>
-    <w:lsdException w:name="heading 7" w:semiHidden="1" w:uiPriority="9" w:unhideWhenUsed="1" w:qFormat="1"/>
-    <w:lsdException w:name="heading 8" w:semiHidden="1" w:uiPriority="9" w:unhideWhenUsed="1" w:qFormat="1"/>
-    <w:lsdException w:name="heading 9" w:semiHidden="1" w:uiPriority="9" w:unhideWhenUsed="1" w:qFormat="1"/>
-    <w:lsdException w:name="index 1" w:semiHidden="1" w:unhideWhenUsed="1"/>
-    <w:lsdException w:name="index 2" w:semiHidden="1" w:unhideWhenUsed="1"/>
-    <w:lsdException w:name="index 3" w:semiHidden="1" w:unhideWhenUsed="1"/>
-    <w:lsdException w:name="index 4" w:semiHidden="1" w:unhideWhenUsed="1"/>
-    <w:lsdException w:name="index 5" w:semiHidden="1" w:unhideWhenUsed="1"/>
-    <w:lsdException w:name="index 6" w:semiHidden="1" w:unhideWhenUsed="1"/>
-    <w:lsdException w:name="index 7" w:semiHidden="1" w:unhideWhenUsed="1"/>
-    <w:lsdException w:name="index 8" w:semiHidden="1" w:unhideWhenUsed="1"/>
-    <w:lsdException w:name="index 9" w:semiHidden="1" w:unhideWhenUsed="1"/>
-    <w:lsdException w:name="toc 1" w:semiHidden="1" w:uiPriority="39" w:unhideWhenUsed="1"/>
-    <w:lsdException w:name="toc 2" w:semiHidden="1" w:uiPriority="39" w:unhideWhenUsed="1"/>
-    <w:lsdException w:name="toc 3" w:semiHidden="1" w:uiPriority="39" w:unhideWhenUsed="1"/>
-    <w:lsdException w:name="toc 4" w:semiHidden="1" w:uiPriority="39" w:unhideWhenUsed="1"/>
-    <w:lsdException w:name="toc 5" w:semiHidden="1" w:uiPriority="39" w:unhideWhenUsed="1"/>
-    <w:lsdException w:name="toc 6" w:semiHidden="1" w:uiPriority="39" w:unhideWhenUsed="1"/>
-    <w:lsdException w:name="toc 7" w:semiHidden="1" w:uiPriority="39" w:unhideWhenUsed="1"/>
-    <w:lsdException w:name="toc 8" w:semiHidden="1" w:uiPriority="39" w:unhideWhenUsed="1"/>
-    <w:lsdException w:name="toc 9" w:semiHidden="1" w:uiPriority="39" w:unhideWhenUsed="1"/>
-    <w:lsdException w:name="Normal Indent" w:semiHidden="1" w:unhideWhenUsed="1"/>
-    <w:lsdException w:name="footnote text" w:semiHidden="1" w:unhideWhenUsed="1"/>
-    <w:lsdException w:name="annotation text" w:semiHidden="1" w:unhideWhenUsed="1"/>
-    <w:lsdException w:name="header" w:semiHidden="1" w:unhideWhenUsed="1"/>
-    <w:lsdException w:name="footer" w:semiHidden="1" w:unhideWhenUsed="1"/>
-    <w:lsdException w:name="index heading" w:semiHidden="1" w:unhideWhenUsed="1"/>
-    <w:lsdException w:name="caption" w:semiHidden="1" w:uiPriority="35" w:unhideWhenUsed="1" w:qFormat="1"/>
-    <w:lsdException w:name="table of figures" w:semiHidden="1" w:unhideWhenUsed="1"/>
-    <w:lsdException w:name="envelope address" w:semiHidden="1" w:unhideWhenUsed="1"/>
-    <w:lsdException w:name="envelope return" w:semiHidden="1" w:unhideWhenUsed="1"/>
-    <w:lsdException w:name="footnote reference" w:semiHidden="1" w:unhideWhenUsed="1"/>
-    <w:lsdException w:name="annotation reference" w:semiHidden="1" w:unhideWhenUsed="1"/>
-    <w:lsdException w:name="line number" w:semiHidden="1" w:unhideWhenUsed="1"/>
-    <w:lsdException w:name="page number" w:semiHidden="1" w:unhideWhenUsed="1"/>
-    <w:lsdException w:name="endnote reference" w:semiHidden="1" w:unhideWhenUsed="1"/>
-    <w:lsdException w:name="endnote text" w:semiHidden="1" w:unhideWhenUsed="1"/>
-    <w:lsdException w:name="table of authorities" w:semiHidden="1" w:unhideWhenUsed="1"/>
-    <w:lsdException w:name="macro" w:semiHidden="1" w:unhideWhenUsed="1"/>
-    <w:lsdException w:name="toa heading" w:semiHidden="1" w:unhideWhenUsed="1"/>
-    <w:lsdException w:name="List" w:semiHidden="1" w:unhideWhenUsed="1"/>
-    <w:lsdException w:name="List Bullet" w:semiHidden="1" w:unhideWhenUsed="1"/>
-    <w:lsdException w:name="List Number" w:semiHidden="1" w:unhideWhenUsed="1"/>
-    <w:lsdException w:name="List 2" w:semiHidden="1" w:unhideWhenUsed="1"/>
-    <w:lsdException w:name="List 3" w:semiHidden="1" w:unhideWhenUsed="1"/>
-    <w:lsdException w:name="List 4" w:semiHidden="1" w:unhideWhenUsed="1"/>
-    <w:lsdException w:name="List 5" w:semiHidden="1" w:unhideWhenUsed="1"/>
-    <w:lsdException w:name="List Bullet 2" w:semiHidden="1" w:unhideWhenUsed="1"/>
-    <w:lsdException w:name="List Bullet 3" w:semiHidden="1" w:unhideWhenUsed="1"/>
-    <w:lsdException w:name="List Bullet 4" w:semiHidden="1" w:unhideWhenUsed="1"/>
-    <w:lsdException w:name="List Bullet 5" w:semiHidden="1" w:unhideWhenUsed="1"/>
-    <w:lsdException w:name="List Number 2" w:semiHidden="1" w:unhideWhenUsed="1"/>
-    <w:lsdException w:name="List Number 3" w:semiHidden="1" w:unhideWhenUsed="1"/>
-    <w:lsdException w:name="List Number 4" w:semiHidden="1" w:unhideWhenUsed="1"/>
-    <w:lsdException w:name="List Number 5" w:semiHidden="1" w:unhideWhenUsed="1"/>
-    <w:lsdException w:name="Title" w:uiPriority="10" w:qFormat="1"/>
-    <w:lsdException w:name="Closing" w:semiHidden="1" w:unhideWhenUsed="1"/>
-    <w:lsdException w:name="Signature" w:semiHidden="1" w:unhideWhenUsed="1"/>
-    <w:lsdException w:name="Default Paragraph Font" w:semiHidden="1" w:uiPriority="1" w:unhideWhenUsed="1"/>
-    <w:lsdException w:name="Body Text" w:semiHidden="1" w:unhideWhenUsed="1"/>
-    <w:lsdException w:name="Body Text Indent" w:semiHidden="1" w:unhideWhenUsed="1"/>
-    <w:lsdException w:name="List Continue" w:semiHidden="1" w:unhideWhenUsed="1"/>
-    <w:lsdException w:name="List Continue 2" w:semiHidden="1" w:unhideWhenUsed="1"/>
-    <w:lsdException w:name="List Continue 3" w:semiHidden="1" w:unhideWhenUsed="1"/>
-    <w:lsdException w:name="List Continue 4" w:semiHidden="1" w:unhideWhenUsed="1"/>
-    <w:lsdException w:name="List Continue 5" w:semiHidden="1" w:unhideWhenUsed="1"/>
-    <w:lsdException w:name="Message Header" w:semiHidden="1" w:unhideWhenUsed="1"/>
-    <w:lsdException w:name="Subtitle" w:uiPriority="11" w:qFormat="1"/>
-    <w:lsdException w:name="Salutation" w:semiHidden="1" w:unhideWhenUsed="1"/>
-    <w:lsdException w:name="Date" w:semiHidden="1" w:unhideWhenUsed="1"/>
-    <w:lsdException w:name="Body Text First Indent" w:semiHidden="1" w:unhideWhenUsed="1"/>
-    <w:lsdException w:name="Body Text First Indent 2" w:semiHidden="1" w:unhideWhenUsed="1"/>
-    <w:lsdException w:name="Note Heading" w:semiHidden="1" w:unhideWhenUsed="1"/>
-    <w:lsdException w:name="Body Text 2" w:semiHidden="1" w:unhideWhenUsed="1"/>
-    <w:lsdException w:name="Body Text 3" w:semiHidden="1" w:unhideWhenUsed="1"/>
-    <w:lsdException w:name="Body Text Indent 2" w:semiHidden="1" w:unhideWhenUsed="1"/>
-    <w:lsdException w:name="Body Text Indent 3" w:semiHidden="1" w:unhideWhenUsed="1"/>
-    <w:lsdException w:name="Block Text" w:semiHidden="1" w:unhideWhenUsed="1"/>
-    <w:lsdException w:name="Hyperlink" w:semiHidden="1" w:unhideWhenUsed="1"/>
-    <w:lsdException w:name="FollowedHyperlink" w:semiHidden="1" w:unhideWhenUsed="1"/>
-    <w:lsdException w:name="Strong" w:uiPriority="22" w:qFormat="1"/>
-    <w:lsdException w:name="Emphasis" w:uiPriority="20" w:qFormat="1"/>
-    <w:lsdException w:name="Document Map" w:semiHidden="1" w:unhideWhenUsed="1"/>
-    <w:lsdException w:name="Plain Text" w:semiHidden="1" w:unhideWhenUsed="1"/>
-    <w:lsdException w:name="E-mail Signature" w:semiHidden="1" w:unhideWhenUsed="1"/>
-    <w:lsdException w:name="HTML Top of Form" w:semiHidden="1" w:unhideWhenUsed="1"/>
-    <w:lsdException w:name="HTML Bottom of Form" w:semiHidden="1" w:unhideWhenUsed="1"/>
-    <w:lsdException w:name="Normal (Web)" w:semiHidden="1" w:unhideWhenUsed="1"/>
-    <w:lsdException w:name="HTML Acronym" w:semiHidden="1" w:unhideWhenUsed="1"/>
-    <w:lsdException w:name="HTML Address" w:semiHidden="1" w:unhideWhenUsed="1"/>
-    <w:lsdException w:name="HTML Cite" w:semiHidden="1" w:unhideWhenUsed="1"/>
-    <w:lsdException w:name="HTML Code" w:semiHidden="1" w:unhideWhenUsed="1"/>
-    <w:lsdException w:name="HTML Definition" w:semiHidden="1" w:unhideWhenUsed="1"/>
-    <w:lsdException w:name="HTML Keyboard" w:semiHidden="1" w:unhideWhenUsed="1"/>
-    <w:lsdException w:name="HTML Preformatted" w:semiHidden="1" w:unhideWhenUsed="1"/>
-    <w:lsdException w:name="HTML Sample" w:semiHidden="1" w:unhideWhenUsed="1"/>
-    <w:lsdException w:name="HTML Typewriter" w:semiHidden="1" w:unhideWhenUsed="1"/>
-    <w:lsdException w:name="HTML Variable" w:semiHidden="1" w:unhideWhenUsed="1"/>
-    <w:lsdException w:name="Normal Table" w:semiHidden="1" w:unhideWhenUsed="1"/>
-    <w:lsdException w:name="annotation subject" w:semiHidden="1" w:unhideWhenUsed="1"/>
-    <w:lsdException w:name="No List" w:semiHidden="1" w:unhideWhenUsed="1"/>
-    <w:lsdException w:name="Outline List 1" w:semiHidden="1" w:unhideWhenUsed="1"/>
-    <w:lsdException w:name="Outline List 2" w:semiHidden="1" w:unhideWhenUsed="1"/>
-    <w:lsdException w:name="Outline List 3" w:semiHidden="1" w:unhideWhenUsed="1"/>
-    <w:lsdException w:name="Table Simple 1" w:semiHidden="1" w:unhideWhenUsed="1"/>
-    <w:lsdException w:name="Table Simple 2" w:semiHidden="1" w:unhideWhenUsed="1"/>
-    <w:lsdException w:name="Table Simple 3" w:semiHidden="1" w:unhideWhenUsed="1"/>
-    <w:lsdException w:name="Table Classic 1" w:semiHidden="1" w:unhideWhenUsed="1"/>
-    <w:lsdException w:name="Table Classic 2" w:semiHidden="1" w:unhideWhenUsed="1"/>
-    <w:lsdException w:name="Table Classic 3" w:semiHidden="1" w:unhideWhenUsed="1"/>
-    <w:lsdException w:name="Table Classic 4" w:semiHidden="1" w:unhideWhenUsed="1"/>
-    <w:lsdException w:name="Table Colorful 1" w:semiHidden="1" w:unhideWhenUsed="1"/>
-    <w:lsdException w:name="Table Colorful 2" w:semiHidden="1" w:unhideWhenUsed="1"/>
-    <w:lsdException w:name="Table Colorful 3" w:semiHidden="1" w:unhideWhenUsed="1"/>
-    <w:lsdException w:name="Table Columns 1" w:semiHidden="1" w:unhideWhenUsed="1"/>
-    <w:lsdException w:name="Table Columns 2" w:semiHidden="1" w:unhideWhenUsed="1"/>
-    <w:lsdException w:name="Table Columns 3" w:semiHidden="1" w:unhideWhenUsed="1"/>
-    <w:lsdException w:name="Table Columns 4" w:semiHidden="1" w:unhideWhenUsed="1"/>
-    <w:lsdException w:name="Table Columns 5" w:semiHidden="1" w:unhideWhenUsed="1"/>
-    <w:lsdException w:name="Table Grid 1" w:semiHidden="1" w:unhideWhenUsed="1"/>
-    <w:lsdException w:name="Table Grid 2" w:semiHidden="1" w:unhideWhenUsed="1"/>
-    <w:lsdException w:name="Table Grid 3" w:semiHidden="1" w:unhideWhenUsed="1"/>
-    <w:lsdException w:name="Table Grid 4" w:semiHidden="1" w:unhideWhenUsed="1"/>
-    <w:lsdException w:name="Table Grid 5" w:semiHidden="1" w:unhideWhenUsed="1"/>
-    <w:lsdException w:name="Table Grid 6" w:semiHidden="1" w:unhideWhenUsed="1"/>
-    <w:lsdException w:name="Table Grid 7" w:semiHidden="1" w:unhideWhenUsed="1"/>
-    <w:lsdException w:name="Table Grid 8" w:semiHidden="1" w:unhideWhenUsed="1"/>
-    <w:lsdException w:name="Table List 1" w:semiHidden="1" w:unhideWhenUsed="1"/>
-    <w:lsdException w:name="Table List 2" w:semiHidden="1" w:unhideWhenUsed="1"/>
-    <w:lsdException w:name="Table List 3" w:semiHidden="1" w:unhideWhenUsed="1"/>
-    <w:lsdException w:name="Table List 4" w:semiHidden="1" w:unhideWhenUsed="1"/>
-    <w:lsdException w:name="Table List 5" w:semiHidden="1" w:unhideWhenUsed="1"/>
-    <w:lsdException w:name="Table List 6" w:semiHidden="1" w:unhideWhenUsed="1"/>
-    <w:lsdException w:name="Table List 7" w:semiHidden="1" w:unhideWhenUsed="1"/>
-    <w:lsdException w:name="Table List 8" w:semiHidden="1" w:unhideWhenUsed="1"/>
-    <w:lsdException w:name="Table 3D effects 1" w:semiHidden="1" w:unhideWhenUsed="1"/>
-    <w:lsdException w:name="Table 3D effects 2" w:semiHidden="1" w:unhideWhenUsed="1"/>
-    <w:lsdException w:name="Table 3D effects 3" w:semiHidden="1" w:unhideWhenUsed="1"/>
-    <w:lsdException w:name="Table Contemporary" w:semiHidden="1" w:unhideWhenUsed="1"/>
-    <w:lsdException w:name="Table Elegant" w:semiHidden="1" w:unhideWhenUsed="1"/>
-    <w:lsdException w:name="Table Professional" w:semiHidden="1" w:unhideWhenUsed="1"/>
-    <w:lsdException w:name="Table Subtle 1" w:semiHidden="1" w:unhideWhenUsed="1"/>
-    <w:lsdException w:name="Table Subtle 2" w:semiHidden="1" w:unhideWhenUsed="1"/>
-    <w:lsdException w:name="Table Web 1" w:semiHidden="1" w:unhideWhenUsed="1"/>
-    <w:lsdException w:name="Table Web 2" w:semiHidden="1" w:unhideWhenUsed="1"/>
-    <w:lsdException w:name="Table Web 3" w:semiHidden="1" w:unhideWhenUsed="1"/>
-    <w:lsdException w:name="Balloon Text" w:semiHidden="1" w:unhideWhenUsed="1"/>
-    <w:lsdException w:name="Table Grid" w:uiPriority="59"/>
-    <w:lsdException w:name="Table Theme" w:semiHidden="1" w:unhideWhenUsed="1"/>
-    <w:lsdException w:name="Placeholder Text" w:semiHidden="1"/>
-    <w:lsdException w:name="No Spacing" w:uiPriority="1" w:qFormat="1"/>
-    <w:lsdException w:name="Light Shading" w:uiPriority="60"/>
-    <w:lsdException w:name="Light List" w:uiPriority="61"/>
-    <w:lsdException w:name="Light Grid" w:uiPriority="62"/>
-    <w:lsdException w:name="Medium Shading 1" w:uiPriority="63"/>
-    <w:lsdException w:name="Medium Shading 2" w:uiPriority="64"/>
-    <w:lsdException w:name="Medium List 1" w:uiPriority="65"/>
-    <w:lsdException w:name="Medium List 2" w:uiPriority="66"/>
-    <w:lsdException w:name="Medium Grid 1" w:uiPriority="67"/>
-    <w:lsdException w:name="Medium Grid 2" w:uiPriority="68"/>
-    <w:lsdException w:name="Medium Grid 3" w:uiPriority="69"/>
-    <w:lsdException w:name="Dark List" w:uiPriority="70"/>
-    <w:lsdException w:name="Colorful Shading" w:uiPriority="71"/>
-    <w:lsdException w:name="Colorful List" w:uiPriority="72"/>
-    <w:lsdException w:name="Colorful Grid" w:uiPriority="73"/>
-    <w:lsdException w:name="Light Shading Accent 1" w:uiPriority="60"/>
-    <w:lsdException w:name="Light List Accent 1" w:uiPriority="61"/>
-    <w:lsdException w:name="Light Grid Accent 1" w:uiPriority="62"/>
-    <w:lsdException w:name="Medium Shading 1 Accent 1" w:uiPriority="63"/>
-    <w:lsdException w:name="Medium Shading 2 Accent 1" w:uiPriority="64"/>
-    <w:lsdException w:name="Medium List 1 Accent 1" w:uiPriority="65"/>
-    <w:lsdException w:name="Revision" w:semiHidden="1"/>
-    <w:lsdException w:name="List Paragraph" w:uiPriority="34" w:qFormat="1"/>
-    <w:lsdException w:name="Quote" w:uiPriority="29" w:qFormat="1"/>
-    <w:lsdException w:name="Intense Quote" w:uiPriority="30" w:qFormat="1"/>
-    <w:lsdException w:name="Medium List 2 Accent 1" w:uiPriority="66"/>
-    <w:lsdException w:name="Medium Grid 1 Accent 1" w:uiPriority="67"/>
-    <w:lsdException w:name="Medium Grid 2 Accent 1" w:uiPriority="68"/>
-    <w:lsdException w:name="Medium Grid 3 Accent 1" w:uiPriority="69"/>
-    <w:lsdException w:name="Dark List Accent 1" w:uiPriority="70"/>
-    <w:lsdException w:name="Colorful Shading Accent 1" w:uiPriority="71"/>
-    <w:lsdException w:name="Colorful List Accent 1" w:uiPriority="72"/>
-    <w:lsdException w:name="Colorful Grid Accent 1" w:uiPriority="73"/>
-    <w:lsdException w:name="Light Shading Accent 2" w:uiPriority="60"/>
-    <w:lsdException w:name="Light List Accent 2" w:uiPriority="61"/>
-    <w:lsdException w:name="Light Grid Accent 2" w:uiPriority="62"/>
-    <w:lsdException w:name="Medium Shading 1 Accent 2" w:uiPriority="63"/>
-    <w:lsdException w:name="Medium Shading 2 Accent 2" w:uiPriority="64"/>
-    <w:lsdException w:name="Medium List 1 Accent 2" w:uiPriority="65"/>
-    <w:lsdException w:name="Medium List 2 Accent 2" w:uiPriority="66"/>
-    <w:lsdException w:name="Medium Grid 1 Accent 2" w:uiPriority="67"/>
-    <w:lsdException w:name="Medium Grid 2 Accent 2" w:uiPriority="68"/>
-    <w:lsdException w:name="Medium Grid 3 Accent 2" w:uiPriority="69"/>
-    <w:lsdException w:name="Dark List Accent 2" w:uiPriority="70"/>
-    <w:lsdException w:name="Colorful Shading Accent 2" w:uiPriority="71"/>
-    <w:lsdException w:name="Colorful List Accent 2" w:uiPriority="72"/>
-    <w:lsdException w:name="Colorful Grid Accent 2" w:uiPriority="73"/>
-    <w:lsdException w:name="Light Shading Accent 3" w:uiPriority="60"/>
-    <w:lsdException w:name="Light List Accent 3" w:uiPriority="61"/>
-    <w:lsdException w:name="Light Grid Accent 3" w:uiPriority="62"/>
-    <w:lsdException w:name="Medium Shading 1 Accent 3" w:uiPriority="63"/>
-    <w:lsdException w:name="Medium Shading 2 Accent 3" w:uiPriority="64"/>
-    <w:lsdException w:name="Medium List 1 Accent 3" w:uiPriority="65"/>
-    <w:lsdException w:name="Medium List 2 Accent 3" w:uiPriority="66"/>
-    <w:lsdException w:name="Medium Grid 1 Accent 3" w:uiPriority="67"/>
-    <w:lsdException w:name="Medium Grid 2 Accent 3" w:uiPriority="68"/>
-    <w:lsdException w:name="Medium Grid 3 Accent 3" w:uiPriority="69"/>
-    <w:lsdException w:name="Dark List Accent 3" w:uiPriority="70"/>
-    <w:lsdException w:name="Colorful Shading Accent 3" w:uiPriority="71"/>
-    <w:lsdException w:name="Colorful List Accent 3" w:uiPriority="72"/>
-    <w:lsdException w:name="Colorful Grid Accent 3" w:uiPriority="73"/>
-    <w:lsdException w:name="Light Shading Accent 4" w:uiPriority="60"/>
-    <w:lsdException w:name="Light List Accent 4" w:uiPriority="61"/>
-    <w:lsdException w:name="Light Grid Accent 4" w:uiPriority="62"/>
-    <w:lsdException w:name="Medium Shading 1 Accent 4" w:uiPriority="63"/>
-    <w:lsdException w:name="Medium Shading 2 Accent 4" w:uiPriority="64"/>
-    <w:lsdException w:name="Medium List 1 Accent 4" w:uiPriority="65"/>
-    <w:lsdException w:name="Medium List 2 Accent 4" w:uiPriority="66"/>
-    <w:lsdException w:name="Medium Grid 1 Accent 4" w:uiPriority="67"/>
-    <w:lsdException w:name="Medium Grid 2 Accent 4" w:uiPriority="68"/>
-    <w:lsdException w:name="Medium Grid 3 Accent 4" w:uiPriority="69"/>
-    <w:lsdException w:name="Dark List Accent 4" w:uiPriority="70"/>
-    <w:lsdException w:name="Colorful Shading Accent 4" w:uiPriority="71"/>
-    <w:lsdException w:name="Colorful List Accent 4" w:uiPriority="72"/>
-    <w:lsdException w:name="Colorful Grid Accent 4" w:uiPriority="73"/>
-    <w:lsdException w:name="Light Shading Accent 5" w:uiPriority="60"/>
-    <w:lsdException w:name="Light List Accent 5" w:uiPriority="61"/>
-    <w:lsdException w:name="Light Grid Accent 5" w:uiPriority="62"/>
-    <w:lsdException w:name="Medium Shading 1 Accent 5" w:uiPriority="63"/>
-    <w:lsdException w:name="Medium Shading 2 Accent 5" w:uiPriority="64"/>
-    <w:lsdException w:name="Medium List 1 Accent 5" w:uiPriority="65"/>
-    <w:lsdException w:name="Medium List 2 Accent 5" w:uiPriority="66"/>
-    <w:lsdException w:name="Medium Grid 1 Accent 5" w:uiPriority="67"/>
-    <w:lsdException w:name="Medium Grid 2 Accent 5" w:uiPriority="68"/>
-    <w:lsdException w:name="Medium Grid 3 Accent 5" w:uiPriority="69"/>
-    <w:lsdException w:name="Dark List Accent 5" w:uiPriority="70"/>
-    <w:lsdException w:name="Colorful Shading Accent 5" w:uiPriority="71"/>
-    <w:lsdException w:name="Colorful List Accent 5" w:uiPriority="72"/>
-    <w:lsdException w:name="Colorful Grid Accent 5" w:uiPriority="73"/>
-    <w:lsdException w:name="Light Shading Accent 6" w:uiPriority="60"/>
-    <w:lsdException w:name="Light List Accent 6" w:uiPriority="61"/>
-    <w:lsdException w:name="Light Grid Accent 6" w:uiPriority="62"/>
-    <w:lsdException w:name="Medium Shading 1 Accent 6" w:uiPriority="63"/>
-    <w:lsdException w:name="Medium Shading 2 Accent 6" w:uiPriority="64"/>
-    <w:lsdException w:name="Medium List 1 Accent 6" w:uiPriority="65"/>
-    <w:lsdException w:name="Medium List 2 Accent 6" w:uiPriority="66"/>
-    <w:lsdException w:name="Medium Grid 1 Accent 6" w:uiPriority="67"/>
-    <w:lsdException w:name="Medium Grid 2 Accent 6" w:uiPriority="68"/>
-    <w:lsdException w:name="Medium Grid 3 Accent 6" w:uiPriority="69"/>
-    <w:lsdException w:name="Dark List Accent 6" w:uiPriority="70"/>
-    <w:lsdException w:name="Colorful Shading Accent 6" w:uiPriority="71"/>
-    <w:lsdException w:name="Colorful List Accent 6" w:uiPriority="72"/>
-    <w:lsdException w:name="Colorful Grid Accent 6" w:uiPriority="73"/>
-    <w:lsdException w:name="Subtle Emphasis" w:uiPriority="19" w:qFormat="1"/>
-    <w:lsdException w:name="Intense Emphasis" w:uiPriority="21" w:qFormat="1"/>
-    <w:lsdException w:name="Subtle Reference" w:uiPriority="31" w:qFormat="1"/>
-    <w:lsdException w:name="Intense Reference" w:uiPriority="32" w:qFormat="1"/>
-    <w:lsdException w:name="Book Title" w:uiPriority="33" w:qFormat="1"/>
-    <w:lsdException w:name="Bibliography" w:semiHidden="1" w:uiPriority="37" w:unhideWhenUsed="1"/>
-    <w:lsdException w:name="TOC Heading" w:semiHidden="1" w:uiPriority="39" w:unhideWhenUsed="1" w:qFormat="1"/>
-    <w:lsdException w:name="Grid Table 4" w:uiPriority="49"/>
-    <w:lsdException w:name="Grid Table 5 Dark" w:uiPriority="50"/>
-    <w:lsdException w:name="Grid Table 6 Colorful" w:uiPriority="51"/>
-    <w:lsdException w:name="Grid Table 7 Colorful" w:uiPriority="52"/>
-    <w:lsdException w:name="Grid Table 1 Light Accent 1" w:uiPriority="46"/>
-    <w:lsdException w:name="Grid Table 2 Accent 1" w:uiPriority="47"/>
-    <w:lsdException w:name="Grid Table 3 Accent 1" w:uiPriority="48"/>
-    <w:lsdException w:name="Grid Table 4 Accent 1" w:uiPriority="49"/>
-    <w:lsdException w:name="Grid Table 5 Dark Accent 1" w:uiPriority="50"/>
-    <w:lsdException w:name="Grid Table 6 Colorful Accent 1" w:uiPriority="51"/>
-    <w:lsdException w:name="Grid Table 7 Colorful Accent 1" w:uiPriority="52"/>
-    <w:lsdException w:name="Grid Table 1 Light Accent 2" w:uiPriority="46"/>
-    <w:lsdException w:name="Grid Table 2 Accent 2" w:uiPriority="47"/>
-    <w:lsdException w:name="Grid Table 3 Accent 2" w:uiPriority="48"/>
-    <w:lsdException w:name="Grid Table 4 Accent 2" w:uiPriority="49"/>
-    <w:lsdException w:name="Grid Table 5 Dark Accent 2" w:uiPriority="50"/>
-    <w:lsdException w:name="Grid Table 6 Colorful Accent 2" w:uiPriority="51"/>
-    <w:lsdException w:name="Grid Table 7 Colorful Accent 2" w:uiPriority="52"/>
-    <w:lsdException w:name="Grid Table 1 Light Accent 3" w:uiPriority="46"/>
-    <w:lsdException w:name="Grid Table 2 Accent 3" w:uiPriority="47"/>
-    <w:lsdException w:name="Grid Table 3 Accent 3" w:uiPriority="48"/>
-    <w:lsdException w:name="Grid Table 4 Accent 3" w:uiPriority="49"/>
-    <w:lsdException w:name="Grid Table 5 Dark Accent 3" w:uiPriority="50"/>
-    <w:lsdException w:name="Grid Table 6 Colorful Accent 3" w:uiPriority="51"/>
-    <w:lsdException w:name="Grid Table 7 Colorful Accent 3" w:uiPriority="52"/>
-    <w:lsdException w:name="Grid Table 1 Light Accent 4" w:uiPriority="46"/>
-    <w:lsdException w:name="Grid Table 2 Accent 4" w:uiPriority="47"/>
-    <w:lsdException w:name="Grid Table 3 Accent 4" w:uiPriority="48"/>
-    <w:lsdException w:name="Grid Table 4 Accent 4" w:uiPriority="49"/>
-    <w:lsdException w:name="Grid Table 5 Dark Accent 4" w:uiPriority="50"/>
-    <w:lsdException w:name="Grid Table 6 Colorful Accent 4" w:uiPriority="51"/>
-    <w:lsdException w:name="Grid Table 7 Colorful Accent 4" w:uiPriority="52"/>
-    <w:lsdException w:name="Grid Table 1 Light Accent 5" w:uiPriority="46"/>
-    <w:lsdException w:name="Grid Table 2 Accent 5" w:uiPriority="47"/>
-    <w:lsdException w:name="Grid Table 3 Accent 5" w:uiPriority="48"/>
-    <w:lsdException w:name="Grid Table 4 Accent 5" w:uiPriority="49"/>
-    <w:lsdException w:name="Grid Table 5 Dark Accent 5" w:uiPriority="50"/>
-    <w:lsdException w:name="Grid Table 6 Colorful Accent 5" w:uiPriority="51"/>
-    <w:lsdException w:name="Grid Table 7 Colorful Accent 5" w:uiPriority="52"/>
-    <w:lsdException w:name="Grid Table 1 Light Accent 6" w:uiPriority="46"/>
-    <w:lsdException w:name="Grid Table 2 Accent 6" w:uiPriority="47"/>
-    <w:lsdException w:name="Grid Table 3 Accent 6" w:uiPriority="48"/>
-    <w:lsdException w:name="Grid Table 4 Accent 6" w:uiPriority="49"/>
-    <w:lsdException w:name="Grid Table 5 Dark Accent 6" w:uiPriority="50"/>
-    <w:lsdException w:name="Grid Table 6 Colorful Accent 6" w:uiPriority="51"/>
-    <w:lsdException w:name="Grid Table 7 Colorful Accent 6" w:uiPriority="52"/>
-    <w:lsdException w:name="List Table 1 Light" w:uiPriority="46"/>
-    <w:lsdException w:name="List Table 2" w:uiPriority="47"/>
-    <w:lsdException w:name="List Table 3" w:uiPriority="48"/>
-    <w:lsdException w:name="List Table 4" w:uiPriority="49"/>
-    <w:lsdException w:name="List Table 5 Dark" w:uiPriority="50"/>
-    <w:lsdException w:name="List Table 6 Colorful" w:uiPriority="51"/>
-    <w:lsdException w:name="List Table 7 Colorful" w:uiPriority="52"/>
-    <w:lsdException w:name="List Table 1 Light Accent 1" w:uiPriority="46"/>
-    <w:lsdException w:name="List Table 2 Accent 1" w:uiPriority="47"/>
-    <w:lsdException w:name="List Table 3 Accent 1" w:uiPriority="48"/>
-    <w:lsdException w:name="List Table 4 Accent 1" w:uiPriority="49"/>
-    <w:lsdException w:name="List Table 5 Dark Accent 1" w:uiPriority="50"/>
-    <w:lsdException w:name="List Table 6 Colorful Accent 1" w:uiPriority="51"/>
-    <w:lsdException w:name="List Table 7 Colorful Accent 1" w:uiPriority="52"/>
-    <w:lsdException w:name="List Table 1 Light Accent 2" w:uiPriority="46"/>
-    <w:lsdException w:name="List Table 2 Accent 2" w:uiPriority="47"/>
-    <w:lsdException w:name="List Table 3 Accent 2" w:uiPriority="48"/>
-    <w:lsdException w:name="List Table 4 Accent 2" w:uiPriority="49"/>
-    <w:lsdException w:name="List Table 5 Dark Accent 2" w:uiPriority="50"/>
-    <w:lsdException w:name="List Table 6 Colorful Accent 2" w:uiPriority="51"/>
-    <w:lsdException w:name="List Table 7 Colorful Accent 2" w:uiPriority="52"/>
-    <w:lsdException w:name="List Table 1 Light Accent 3" w:uiPriority="46"/>
-    <w:lsdException w:name="List Table 2 Accent 3" w:uiPriority="47"/>
-    <w:lsdException w:name="List Table 3 Accent 3" w:uiPriority="48"/>
-    <w:lsdException w:name="List Table 4 Accent 3" w:uiPriority="49"/>
-    <w:lsdException w:name="List Table 5 Dark Accent 3" w:uiPriority="50"/>
-    <w:lsdException w:name="List Table 6 Colorful Accent 3" w:uiPriority="51"/>
-    <w:lsdException w:name="List Table 7 Colorful Accent 3" w:uiPriority="52"/>
-    <w:lsdException w:name="List Table 1 Light Accent 4" w:uiPriority="46"/>
-    <w:lsdException w:name="List Table 2 Accent 4" w:uiPriority="47"/>
-    <w:lsdException w:name="List Table 3 Accent 4" w:uiPriority="48"/>
-    <w:lsdException w:name="List Table 4 Accent 4" w:uiPriority="49"/>
-    <w:lsdException w:name="List Table 5 Dark Accent 4" w:uiPriority="50"/>
-    <w:lsdException w:name="List Table 6 Colorful Accent 4" w:uiPriority="51"/>
-    <w:lsdException w:name="List Table 7 Colorful Accent 4" w:uiPriority="52"/>
-    <w:lsdException w:name="List Table 1 Light Accent 5" w:uiPriority="46"/>
-    <w:lsdException w:name="List Table 2 Accent 5" w:uiPriority="47"/>
-    <w:lsdException w:name="List Table 3 Accent 5" w:uiPriority="48"/>
-    <w:lsdException w:name="List Table 4 Accent 5" w:uiPriority="49"/>
-    <w:lsdException w:name="List Table 5 Dark Accent 5" w:uiPriority="50"/>
-    <w:lsdException w:name="List Table 6 Colorful Accent 5" w:uiPriority="51"/>
-    <w:lsdException w:name="List Table 7 Colorful Accent 5" w:uiPriority="52"/>
-    <w:lsdException w:name="List Table 1 Light Accent 6" w:uiPriority="46"/>
-    <w:lsdException w:name="List Table 2 Accent 6" w:uiPriority="47"/>
-    <w:lsdException w:name="List Table 3 Accent 6" w:uiPriority="48"/>
-    <w:lsdException w:name="List Table 4 Accent 6" w:uiPriority="49"/>
-    <w:lsdException w:name="List Table 5 Dark Accent 6" w:uiPriority="50"/>
-    <w:lsdException w:name="List Table 6 Colorful Accent 6" w:uiPriority="51"/>
-    <w:lsdException w:name="List Table 7 Colorful Accent 6" w:uiPriority="52"/>
-    <w:lsdException w:name="Mention" w:semiHidden="1" w:unhideWhenUsed="1"/>
-    <w:lsdException w:name="Smart Hyperlink" w:semiHidden="1" w:unhideWhenUsed="1"/>
-    <w:lsdException w:name="Hashtag" w:semiHidden="1" w:unhideWhenUsed="1"/>
-    <w:lsdException w:name="Unresolved Mention" w:semiHidden="1" w:unhideWhenUsed="1"/>
+  <w:latentStyles w:defLockedState="0" w:defUIPriority="99" w:defSemiHidden="1" w:defUnhideWhenUsed="1" w:defQFormat="0" w:count="276">
+    <w:lsdException w:name="Normal" w:semiHidden="0" w:uiPriority="0" w:unhideWhenUsed="0" w:qFormat="1"/>
+    <w:lsdException w:name="heading 1" w:semiHidden="0" w:uiPriority="9" w:unhideWhenUsed="0" w:qFormat="1"/>
+    <w:lsdException w:name="heading 2" w:uiPriority="9" w:qFormat="1"/>
+    <w:lsdException w:name="heading 3" w:uiPriority="9" w:qFormat="1"/>
+    <w:lsdException w:name="heading 4" w:uiPriority="9" w:qFormat="1"/>
+    <w:lsdException w:name="heading 5" w:uiPriority="9" w:qFormat="1"/>
+    <w:lsdException w:name="heading 6" w:uiPriority="9" w:qFormat="1"/>
+    <w:lsdException w:name="heading 7" w:uiPriority="9" w:qFormat="1"/>
+    <w:lsdException w:name="heading 8" w:uiPriority="9" w:qFormat="1"/>
+    <w:lsdException w:name="heading 9" w:uiPriority="9" w:qFormat="1"/>
+    <w:lsdException w:name="toc 1" w:uiPriority="39"/>
+    <w:lsdException w:name="toc 2" w:uiPriority="39"/>
+    <w:lsdException w:name="toc 3" w:uiPriority="39"/>
+    <w:lsdException w:name="toc 4" w:uiPriority="39"/>
+    <w:lsdException w:name="toc 5" w:uiPriority="39"/>
+    <w:lsdException w:name="toc 6" w:uiPriority="39"/>
+    <w:lsdException w:name="toc 7" w:uiPriority="39"/>
+    <w:lsdException w:name="toc 8" w:uiPriority="39"/>
+    <w:lsdException w:name="toc 9" w:uiPriority="39"/>
+    <w:lsdException w:name="caption" w:uiPriority="35" w:qFormat="1"/>
+    <w:lsdException w:name="Title" w:semiHidden="0" w:uiPriority="10" w:unhideWhenUsed="0" w:qFormat="1"/>
+    <w:lsdException w:name="Default Paragraph Font" w:uiPriority="1"/>
+    <w:lsdException w:name="Subtitle" w:semiHidden="0" w:uiPriority="11" w:unhideWhenUsed="0" w:qFormat="1"/>
+    <w:lsdException w:name="Strong" w:semiHidden="0" w:uiPriority="22" w:unhideWhenUsed="0" w:qFormat="1"/>
+    <w:lsdException w:name="Emphasis" w:semiHidden="0" w:uiPriority="20" w:unhideWhenUsed="0" w:qFormat="1"/>
+    <w:lsdException w:name="Table Grid" w:semiHidden="0" w:uiPriority="59" w:unhideWhenUsed="0"/>
+    <w:lsdException w:name="Note Level 1" w:semiHidden="0" w:unhideWhenUsed="0"/>
+    <w:lsdException w:name="Note Level 2" w:semiHidden="0" w:unhideWhenUsed="0"/>
+    <w:lsdException w:name="Note Level 3" w:semiHidden="0" w:unhideWhenUsed="0"/>
+    <w:lsdException w:name="Note Level 4" w:semiHidden="0" w:unhideWhenUsed="0"/>
+    <w:lsdException w:name="Note Level 5" w:semiHidden="0" w:unhideWhenUsed="0"/>
+    <w:lsdException w:name="Note Level 6" w:semiHidden="0" w:unhideWhenUsed="0"/>
+    <w:lsdException w:name="Note Level 7" w:semiHidden="0" w:unhideWhenUsed="0"/>
+    <w:lsdException w:name="Note Level 8" w:semiHidden="0" w:unhideWhenUsed="0"/>
+    <w:lsdException w:name="Note Level 9" w:semiHidden="0" w:unhideWhenUsed="0"/>
+    <w:lsdException w:name="Placeholder Text" w:unhideWhenUsed="0"/>
+    <w:lsdException w:name="No Spacing" w:semiHidden="0" w:uiPriority="1" w:unhideWhenUsed="0" w:qFormat="1"/>
+    <w:lsdException w:name="Light Shading" w:semiHidden="0" w:uiPriority="60" w:unhideWhenUsed="0"/>
+    <w:lsdException w:name="Light List" w:semiHidden="0" w:uiPriority="61" w:unhideWhenUsed="0"/>
+    <w:lsdException w:name="Light Grid" w:semiHidden="0" w:uiPriority="62" w:unhideWhenUsed="0"/>
+    <w:lsdException w:name="Medium Shading 1" w:semiHidden="0" w:uiPriority="63" w:unhideWhenUsed="0"/>
+    <w:lsdException w:name="Medium Shading 2" w:semiHidden="0" w:uiPriority="64" w:unhideWhenUsed="0"/>
+    <w:lsdException w:name="Medium List 1" w:semiHidden="0" w:uiPriority="65" w:unhideWhenUsed="0"/>
+    <w:lsdException w:name="Medium List 2" w:semiHidden="0" w:uiPriority="66" w:unhideWhenUsed="0"/>
+    <w:lsdException w:name="Medium Grid 1" w:semiHidden="0" w:uiPriority="67" w:unhideWhenUsed="0"/>
+    <w:lsdException w:name="Medium Grid 2" w:semiHidden="0" w:uiPriority="68" w:unhideWhenUsed="0"/>
+    <w:lsdException w:name="Medium Grid 3" w:semiHidden="0" w:uiPriority="69" w:unhideWhenUsed="0"/>
+    <w:lsdException w:name="Dark List" w:semiHidden="0" w:uiPriority="70" w:unhideWhenUsed="0"/>
+    <w:lsdException w:name="Colorful Shading" w:semiHidden="0" w:uiPriority="71" w:unhideWhenUsed="0"/>
+    <w:lsdException w:name="Colorful List" w:semiHidden="0" w:uiPriority="72" w:unhideWhenUsed="0"/>
+    <w:lsdException w:name="Colorful Grid" w:semiHidden="0" w:uiPriority="73" w:unhideWhenUsed="0"/>
+    <w:lsdException w:name="Light Shading Accent 1" w:semiHidden="0" w:uiPriority="60" w:unhideWhenUsed="0"/>
+    <w:lsdException w:name="Light List Accent 1" w:semiHidden="0" w:uiPriority="61" w:unhideWhenUsed="0"/>
+    <w:lsdException w:name="Light Grid Accent 1" w:semiHidden="0" w:uiPriority="62" w:unhideWhenUsed="0"/>
+    <w:lsdException w:name="Medium Shading 1 Accent 1" w:semiHidden="0" w:uiPriority="63" w:unhideWhenUsed="0"/>
+    <w:lsdException w:name="Medium Shading 2 Accent 1" w:semiHidden="0" w:uiPriority="64" w:unhideWhenUsed="0"/>
+    <w:lsdException w:name="Medium List 1 Accent 1" w:semiHidden="0" w:uiPriority="65" w:unhideWhenUsed="0"/>
+    <w:lsdException w:name="Revision" w:unhideWhenUsed="0"/>
+    <w:lsdException w:name="List Paragraph" w:semiHidden="0" w:uiPriority="34" w:unhideWhenUsed="0" w:qFormat="1"/>
+    <w:lsdException w:name="Quote" w:semiHidden="0" w:uiPriority="29" w:unhideWhenUsed="0" w:qFormat="1"/>
+    <w:lsdException w:name="Intense Quote" w:semiHidden="0" w:uiPriority="30" w:unhideWhenUsed="0" w:qFormat="1"/>
+    <w:lsdException w:name="Medium List 2 Accent 1" w:semiHidden="0" w:uiPriority="66" w:unhideWhenUsed="0"/>
+    <w:lsdException w:name="Medium Grid 1 Accent 1" w:semiHidden="0" w:uiPriority="67" w:unhideWhenUsed="0"/>
+    <w:lsdException w:name="Medium Grid 2 Accent 1" w:semiHidden="0" w:uiPriority="68" w:unhideWhenUsed="0"/>
+    <w:lsdException w:name="Medium Grid 3 Accent 1" w:semiHidden="0" w:uiPriority="69" w:unhideWhenUsed="0"/>
+    <w:lsdException w:name="Dark List Accent 1" w:semiHidden="0" w:uiPriority="70" w:unhideWhenUsed="0"/>
+    <w:lsdException w:name="Colorful Shading Accent 1" w:semiHidden="0" w:uiPriority="71" w:unhideWhenUsed="0"/>
+    <w:lsdException w:name="Colorful List Accent 1" w:semiHidden="0" w:uiPriority="72" w:unhideWhenUsed="0"/>
+    <w:lsdException w:name="Colorful Grid Accent 1" w:semiHidden="0" w:uiPriority="73" w:unhideWhenUsed="0"/>
+    <w:lsdException w:name="Light Shading Accent 2" w:semiHidden="0" w:uiPriority="60" w:unhideWhenUsed="0"/>
+    <w:lsdException w:name="Light List Accent 2" w:semiHidden="0" w:uiPriority="61" w:unhideWhenUsed="0"/>
+    <w:lsdException w:name="Light Grid Accent 2" w:semiHidden="0" w:uiPriority="62" w:unhideWhenUsed="0"/>
+    <w:lsdException w:name="Medium Shading 1 Accent 2" w:semiHidden="0" w:uiPriority="63" w:unhideWhenUsed="0"/>
+    <w:lsdException w:name="Medium Shading 2 Accent 2" w:semiHidden="0" w:uiPriority="64" w:unhideWhenUsed="0"/>
+    <w:lsdException w:name="Medium List 1 Accent 2" w:semiHidden="0" w:uiPriority="65" w:unhideWhenUsed="0"/>
+    <w:lsdException w:name="Medium List 2 Accent 2" w:semiHidden="0" w:uiPriority="66" w:unhideWhenUsed="0"/>
+    <w:lsdException w:name="Medium Grid 1 Accent 2" w:semiHidden="0" w:uiPriority="67" w:unhideWhenUsed="0"/>
+    <w:lsdException w:name="Medium Grid 2 Accent 2" w:semiHidden="0" w:uiPriority="68" w:unhideWhenUsed="0"/>
+    <w:lsdException w:name="Medium Grid 3 Accent 2" w:semiHidden="0" w:uiPriority="69" w:unhideWhenUsed="0"/>
+    <w:lsdException w:name="Dark List Accent 2" w:semiHidden="0" w:uiPriority="70" w:unhideWhenUsed="0"/>
+    <w:lsdException w:name="Colorful Shading Accent 2" w:semiHidden="0" w:uiPriority="71" w:unhideWhenUsed="0"/>
+    <w:lsdException w:name="Colorful List Accent 2" w:semiHidden="0" w:uiPriority="72" w:unhideWhenUsed="0"/>
+    <w:lsdException w:name="Colorful Grid Accent 2" w:semiHidden="0" w:uiPriority="73" w:unhideWhenUsed="0"/>
+    <w:lsdException w:name="Light Shading Accent 3" w:semiHidden="0" w:uiPriority="60" w:unhideWhenUsed="0"/>
+    <w:lsdException w:name="Light List Accent 3" w:semiHidden="0" w:uiPriority="61" w:unhideWhenUsed="0"/>
+    <w:lsdException w:name="Light Grid Accent 3" w:semiHidden="0" w:uiPriority="62" w:unhideWhenUsed="0"/>
+    <w:lsdException w:name="Medium Shading 1 Accent 3" w:semiHidden="0" w:uiPriority="63" w:unhideWhenUsed="0"/>
+    <w:lsdException w:name="Medium Shading 2 Accent 3" w:semiHidden="0" w:uiPriority="64" w:unhideWhenUsed="0"/>
+    <w:lsdException w:name="Medium List 1 Accent 3" w:semiHidden="0" w:uiPriority="65" w:unhideWhenUsed="0"/>
+    <w:lsdException w:name="Medium List 2 Accent 3" w:semiHidden="0" w:uiPriority="66" w:unhideWhenUsed="0"/>
+    <w:lsdException w:name="Medium Grid 1 Accent 3" w:semiHidden="0" w:uiPriority="67" w:unhideWhenUsed="0"/>
+    <w:lsdException w:name="Medium Grid 2 Accent 3" w:semiHidden="0" w:uiPriority="68" w:unhideWhenUsed="0"/>
+    <w:lsdException w:name="Medium Grid 3 Accent 3" w:semiHidden="0" w:uiPriority="69" w:unhideWhenUsed="0"/>
+    <w:lsdException w:name="Dark List Accent 3" w:semiHidden="0" w:uiPriority="70" w:unhideWhenUsed="0"/>
+    <w:lsdException w:name="Colorful Shading Accent 3" w:semiHidden="0" w:uiPriority="71" w:unhideWhenUsed="0"/>
+    <w:lsdException w:name="Colorful List Accent 3" w:semiHidden="0" w:uiPriority="72" w:unhideWhenUsed="0"/>
+    <w:lsdException w:name="Colorful Grid Accent 3" w:semiHidden="0" w:uiPriority="73" w:unhideWhenUsed="0"/>
+    <w:lsdException w:name="Light Shading Accent 4" w:semiHidden="0" w:uiPriority="60" w:unhideWhenUsed="0"/>
+    <w:lsdException w:name="Light List Accent 4" w:semiHidden="0" w:uiPriority="61" w:unhideWhenUsed="0"/>
+    <w:lsdException w:name="Light Grid Accent 4" w:semiHidden="0" w:uiPriority="62" w:unhideWhenUsed="0"/>
+    <w:lsdException w:name="Medium Shading 1 Accent 4" w:semiHidden="0" w:uiPriority="63" w:unhideWhenUsed="0"/>
+    <w:lsdException w:name="Medium Shading 2 Accent 4" w:semiHidden="0" w:uiPriority="64" w:unhideWhenUsed="0"/>
+    <w:lsdException w:name="Medium List 1 Accent 4" w:semiHidden="0" w:uiPriority="65" w:unhideWhenUsed="0"/>
+    <w:lsdException w:name="Medium List 2 Accent 4" w:semiHidden="0" w:uiPriority="66" w:unhideWhenUsed="0"/>
+    <w:lsdException w:name="Medium Grid 1 Accent 4" w:semiHidden="0" w:uiPriority="67" w:unhideWhenUsed="0"/>
+    <w:lsdException w:name="Medium Grid 2 Accent 4" w:semiHidden="0" w:uiPriority="68" w:unhideWhenUsed="0"/>
+    <w:lsdException w:name="Medium Grid 3 Accent 4" w:semiHidden="0" w:uiPriority="69" w:unhideWhenUsed="0"/>
+    <w:lsdException w:name="Dark List Accent 4" w:semiHidden="0" w:uiPriority="70" w:unhideWhenUsed="0"/>
+    <w:lsdException w:name="Colorful Shading Accent 4" w:semiHidden="0" w:uiPriority="71" w:unhideWhenUsed="0"/>
+    <w:lsdException w:name="Colorful List Accent 4" w:semiHidden="0" w:uiPriority="72" w:unhideWhenUsed="0"/>
+    <w:lsdException w:name="Colorful Grid Accent 4" w:semiHidden="0" w:uiPriority="73" w:unhideWhenUsed="0"/>
+    <w:lsdException w:name="Light Shading Accent 5" w:semiHidden="0" w:uiPriority="60" w:unhideWhenUsed="0"/>
+    <w:lsdException w:name="Light List Accent 5" w:semiHidden="0" w:uiPriority="61" w:unhideWhenUsed="0"/>
+    <w:lsdException w:name="Light Grid Accent 5" w:semiHidden="0" w:uiPriority="62" w:unhideWhenUsed="0"/>
+    <w:lsdException w:name="Medium Shading 1 Accent 5" w:semiHidden="0" w:uiPriority="63" w:unhideWhenUsed="0"/>
+    <w:lsdException w:name="Medium Shading 2 Accent 5" w:semiHidden="0" w:uiPriority="64" w:unhideWhenUsed="0"/>
+    <w:lsdException w:name="Medium List 1 Accent 5" w:semiHidden="0" w:uiPriority="65" w:unhideWhenUsed="0"/>
+    <w:lsdException w:name="Medium List 2 Accent 5" w:semiHidden="0" w:uiPriority="66" w:unhideWhenUsed="0"/>
+    <w:lsdException w:name="Medium Grid 1 Accent 5" w:semiHidden="0" w:uiPriority="67" w:unhideWhenUsed="0"/>
+    <w:lsdException w:name="Medium Grid 2 Accent 5" w:semiHidden="0" w:uiPriority="68" w:unhideWhenUsed="0"/>
+    <w:lsdException w:name="Medium Grid 3 Accent 5" w:semiHidden="0" w:uiPriority="69" w:unhideWhenUsed="0"/>
+    <w:lsdException w:name="Dark List Accent 5" w:semiHidden="0" w:uiPriority="70" w:unhideWhenUsed="0"/>
+    <w:lsdException w:name="Colorful Shading Accent 5" w:semiHidden="0" w:uiPriority="71" w:unhideWhenUsed="0"/>
+    <w:lsdException w:name="Colorful List Accent 5" w:semiHidden="0" w:uiPriority="72" w:unhideWhenUsed="0"/>
+    <w:lsdException w:name="Colorful Grid Accent 5" w:semiHidden="0" w:uiPriority="73" w:unhideWhenUsed="0"/>
+    <w:lsdException w:name="Light Shading Accent 6" w:semiHidden="0" w:uiPriority="60" w:unhideWhenUsed="0"/>
+    <w:lsdException w:name="Light List Accent 6" w:semiHidden="0" w:uiPriority="61" w:unhideWhenUsed="0"/>
+    <w:lsdException w:name="Light Grid Accent 6" w:semiHidden="0" w:uiPriority="62" w:unhideWhenUsed="0"/>
+    <w:lsdException w:name="Medium Shading 1 Accent 6" w:semiHidden="0" w:uiPriority="63" w:unhideWhenUsed="0"/>
+    <w:lsdException w:name="Medium Shading 2 Accent 6" w:semiHidden="0" w:uiPriority="64" w:unhideWhenUsed="0"/>
+    <w:lsdException w:name="Medium List 1 Accent 6" w:semiHidden="0" w:uiPriority="65" w:unhideWhenUsed="0"/>
+    <w:lsdException w:name="Medium List 2 Accent 6" w:semiHidden="0" w:uiPriority="66" w:unhideWhenUsed="0"/>
+    <w:lsdException w:name="Medium Grid 1 Accent 6" w:semiHidden="0" w:uiPriority="67" w:unhideWhenUsed="0"/>
+    <w:lsdException w:name="Medium Grid 2 Accent 6" w:semiHidden="0" w:uiPriority="68" w:unhideWhenUsed="0"/>
+    <w:lsdException w:name="Medium Grid 3 Accent 6" w:semiHidden="0" w:uiPriority="69" w:unhideWhenUsed="0"/>
+    <w:lsdException w:name="Dark List Accent 6" w:semiHidden="0" w:uiPriority="70" w:unhideWhenUsed="0"/>
+    <w:lsdException w:name="Colorful Shading Accent 6" w:semiHidden="0" w:uiPriority="71" w:unhideWhenUsed="0"/>
+    <w:lsdException w:name="Colorful List Accent 6" w:semiHidden="0" w:uiPriority="72" w:unhideWhenUsed="0"/>
+    <w:lsdException w:name="Colorful Grid Accent 6" w:semiHidden="0" w:uiPriority="73" w:unhideWhenUsed="0"/>
+    <w:lsdException w:name="Subtle Emphasis" w:semiHidden="0" w:uiPriority="19" w:unhideWhenUsed="0" w:qFormat="1"/>
+    <w:lsdException w:name="Intense Emphasis" w:semiHidden="0" w:uiPriority="21" w:unhideWhenUsed="0" w:qFormat="1"/>
+    <w:lsdException w:name="Subtle Reference" w:semiHidden="0" w:uiPriority="31" w:unhideWhenUsed="0" w:qFormat="1"/>
+    <w:lsdException w:name="Intense Reference" w:semiHidden="0" w:uiPriority="32" w:unhideWhenUsed="0" w:qFormat="1"/>
+    <w:lsdException w:name="Book Title" w:semiHidden="0" w:uiPriority="33" w:unhideWhenUsed="0" w:qFormat="1"/>
+    <w:lsdException w:name="Bibliography" w:uiPriority="37"/>
+    <w:lsdException w:name="TOC Heading" w:uiPriority="39" w:qFormat="1"/>
   </w:latentStyles>
   <w:style w:type="paragraph" w:default="1" w:styleId="Normal">
     <w:name w:val="Normal"/>
@@ -8138,6 +8004,7 @@
     <w:uiPriority w:val="59"/>
     <w:rsid w:val="00B7485C"/>
     <w:tblPr>
+      <w:tblInd w:w="0" w:type="dxa"/>
       <w:tblBorders>
         <w:top w:val="single" w:sz="4" w:space="0" w:color="auto"/>
         <w:left w:val="single" w:sz="4" w:space="0" w:color="auto"/>
@@ -8146,6 +8013,333 @@
         <w:insideH w:val="single" w:sz="4" w:space="0" w:color="auto"/>
         <w:insideV w:val="single" w:sz="4" w:space="0" w:color="auto"/>
       </w:tblBorders>
+      <w:tblCellMar>
+        <w:top w:w="0" w:type="dxa"/>
+        <w:left w:w="108" w:type="dxa"/>
+        <w:bottom w:w="0" w:type="dxa"/>
+        <w:right w:w="108" w:type="dxa"/>
+      </w:tblCellMar>
+    </w:tblPr>
+  </w:style>
+  <w:style w:type="paragraph" w:styleId="Header">
+    <w:name w:val="header"/>
+    <w:basedOn w:val="Normal"/>
+    <w:link w:val="HeaderChar"/>
+    <w:uiPriority w:val="99"/>
+    <w:unhideWhenUsed/>
+    <w:rsid w:val="000400FD"/>
+    <w:pPr>
+      <w:tabs>
+        <w:tab w:val="center" w:pos="4320"/>
+        <w:tab w:val="right" w:pos="8640"/>
+      </w:tabs>
+    </w:pPr>
+  </w:style>
+  <w:style w:type="character" w:customStyle="1" w:styleId="HeaderChar">
+    <w:name w:val="Header Char"/>
+    <w:basedOn w:val="DefaultParagraphFont"/>
+    <w:link w:val="Header"/>
+    <w:uiPriority w:val="99"/>
+    <w:rsid w:val="000400FD"/>
+  </w:style>
+  <w:style w:type="paragraph" w:styleId="Footer">
+    <w:name w:val="footer"/>
+    <w:basedOn w:val="Normal"/>
+    <w:link w:val="FooterChar"/>
+    <w:uiPriority w:val="99"/>
+    <w:unhideWhenUsed/>
+    <w:rsid w:val="000400FD"/>
+    <w:pPr>
+      <w:tabs>
+        <w:tab w:val="center" w:pos="4320"/>
+        <w:tab w:val="right" w:pos="8640"/>
+      </w:tabs>
+    </w:pPr>
+  </w:style>
+  <w:style w:type="character" w:customStyle="1" w:styleId="FooterChar">
+    <w:name w:val="Footer Char"/>
+    <w:basedOn w:val="DefaultParagraphFont"/>
+    <w:link w:val="Footer"/>
+    <w:uiPriority w:val="99"/>
+    <w:rsid w:val="000400FD"/>
+  </w:style>
+</w:styles>
+</file>
+
+<file path=word/stylesWithEffects.xml><?xml version="1.0" encoding="utf-8"?>
+<w:styles xmlns:wpc="http://schemas.microsoft.com/office/word/2010/wordprocessingCanvas" xmlns:mo="http://schemas.microsoft.com/office/mac/office/2008/main" xmlns:mc="http://schemas.openxmlformats.org/markup-compatibility/2006" xmlns:mv="urn:schemas-microsoft-com:mac:vml" xmlns:o="urn:schemas-microsoft-com:office:office" xmlns:r="http://schemas.openxmlformats.org/officeDocument/2006/relationships" xmlns:m="http://schemas.openxmlformats.org/officeDocument/2006/math" xmlns:v="urn:schemas-microsoft-com:vml" xmlns:wp14="http://schemas.microsoft.com/office/word/2010/wordprocessingDrawing" xmlns:wp="http://schemas.openxmlformats.org/drawingml/2006/wordprocessingDrawing" xmlns:w10="urn:schemas-microsoft-com:office:word" xmlns:w="http://schemas.openxmlformats.org/wordprocessingml/2006/main" xmlns:w14="http://schemas.microsoft.com/office/word/2010/wordml" xmlns:wpg="http://schemas.microsoft.com/office/word/2010/wordprocessingGroup" xmlns:wpi="http://schemas.microsoft.com/office/word/2010/wordprocessingInk" xmlns:wne="http://schemas.microsoft.com/office/word/2006/wordml" xmlns:wps="http://schemas.microsoft.com/office/word/2010/wordprocessingShape" mc:Ignorable="w14 wp14">
+  <w:docDefaults>
+    <w:rPrDefault>
+      <w:rPr>
+        <w:rFonts w:asciiTheme="minorHAnsi" w:eastAsiaTheme="minorEastAsia" w:hAnsiTheme="minorHAnsi" w:cstheme="minorBidi"/>
+        <w:sz w:val="24"/>
+        <w:szCs w:val="24"/>
+        <w:lang w:val="en-US" w:eastAsia="en-US" w:bidi="ar-SA"/>
+      </w:rPr>
+    </w:rPrDefault>
+    <w:pPrDefault/>
+  </w:docDefaults>
+  <w:latentStyles w:defLockedState="0" w:defUIPriority="99" w:defSemiHidden="1" w:defUnhideWhenUsed="1" w:defQFormat="0" w:count="276">
+    <w:lsdException w:name="Normal" w:semiHidden="0" w:uiPriority="0" w:unhideWhenUsed="0" w:qFormat="1"/>
+    <w:lsdException w:name="heading 1" w:semiHidden="0" w:uiPriority="9" w:unhideWhenUsed="0" w:qFormat="1"/>
+    <w:lsdException w:name="heading 2" w:uiPriority="9" w:qFormat="1"/>
+    <w:lsdException w:name="heading 3" w:uiPriority="9" w:qFormat="1"/>
+    <w:lsdException w:name="heading 4" w:uiPriority="9" w:qFormat="1"/>
+    <w:lsdException w:name="heading 5" w:uiPriority="9" w:qFormat="1"/>
+    <w:lsdException w:name="heading 6" w:uiPriority="9" w:qFormat="1"/>
+    <w:lsdException w:name="heading 7" w:uiPriority="9" w:qFormat="1"/>
+    <w:lsdException w:name="heading 8" w:uiPriority="9" w:qFormat="1"/>
+    <w:lsdException w:name="heading 9" w:uiPriority="9" w:qFormat="1"/>
+    <w:lsdException w:name="toc 1" w:uiPriority="39"/>
+    <w:lsdException w:name="toc 2" w:uiPriority="39"/>
+    <w:lsdException w:name="toc 3" w:uiPriority="39"/>
+    <w:lsdException w:name="toc 4" w:uiPriority="39"/>
+    <w:lsdException w:name="toc 5" w:uiPriority="39"/>
+    <w:lsdException w:name="toc 6" w:uiPriority="39"/>
+    <w:lsdException w:name="toc 7" w:uiPriority="39"/>
+    <w:lsdException w:name="toc 8" w:uiPriority="39"/>
+    <w:lsdException w:name="toc 9" w:uiPriority="39"/>
+    <w:lsdException w:name="caption" w:uiPriority="35" w:qFormat="1"/>
+    <w:lsdException w:name="Title" w:semiHidden="0" w:uiPriority="10" w:unhideWhenUsed="0" w:qFormat="1"/>
+    <w:lsdException w:name="Default Paragraph Font" w:uiPriority="1"/>
+    <w:lsdException w:name="Subtitle" w:semiHidden="0" w:uiPriority="11" w:unhideWhenUsed="0" w:qFormat="1"/>
+    <w:lsdException w:name="Strong" w:semiHidden="0" w:uiPriority="22" w:unhideWhenUsed="0" w:qFormat="1"/>
+    <w:lsdException w:name="Emphasis" w:semiHidden="0" w:uiPriority="20" w:unhideWhenUsed="0" w:qFormat="1"/>
+    <w:lsdException w:name="Table Grid" w:semiHidden="0" w:uiPriority="59" w:unhideWhenUsed="0"/>
+    <w:lsdException w:name="Note Level 1" w:semiHidden="0" w:unhideWhenUsed="0"/>
+    <w:lsdException w:name="Note Level 2" w:semiHidden="0" w:unhideWhenUsed="0"/>
+    <w:lsdException w:name="Note Level 3" w:semiHidden="0" w:unhideWhenUsed="0"/>
+    <w:lsdException w:name="Note Level 4" w:semiHidden="0" w:unhideWhenUsed="0"/>
+    <w:lsdException w:name="Note Level 5" w:semiHidden="0" w:unhideWhenUsed="0"/>
+    <w:lsdException w:name="Note Level 6" w:semiHidden="0" w:unhideWhenUsed="0"/>
+    <w:lsdException w:name="Note Level 7" w:semiHidden="0" w:unhideWhenUsed="0"/>
+    <w:lsdException w:name="Note Level 8" w:semiHidden="0" w:unhideWhenUsed="0"/>
+    <w:lsdException w:name="Note Level 9" w:semiHidden="0" w:unhideWhenUsed="0"/>
+    <w:lsdException w:name="Placeholder Text" w:unhideWhenUsed="0"/>
+    <w:lsdException w:name="No Spacing" w:semiHidden="0" w:uiPriority="1" w:unhideWhenUsed="0" w:qFormat="1"/>
+    <w:lsdException w:name="Light Shading" w:semiHidden="0" w:uiPriority="60" w:unhideWhenUsed="0"/>
+    <w:lsdException w:name="Light List" w:semiHidden="0" w:uiPriority="61" w:unhideWhenUsed="0"/>
+    <w:lsdException w:name="Light Grid" w:semiHidden="0" w:uiPriority="62" w:unhideWhenUsed="0"/>
+    <w:lsdException w:name="Medium Shading 1" w:semiHidden="0" w:uiPriority="63" w:unhideWhenUsed="0"/>
+    <w:lsdException w:name="Medium Shading 2" w:semiHidden="0" w:uiPriority="64" w:unhideWhenUsed="0"/>
+    <w:lsdException w:name="Medium List 1" w:semiHidden="0" w:uiPriority="65" w:unhideWhenUsed="0"/>
+    <w:lsdException w:name="Medium List 2" w:semiHidden="0" w:uiPriority="66" w:unhideWhenUsed="0"/>
+    <w:lsdException w:name="Medium Grid 1" w:semiHidden="0" w:uiPriority="67" w:unhideWhenUsed="0"/>
+    <w:lsdException w:name="Medium Grid 2" w:semiHidden="0" w:uiPriority="68" w:unhideWhenUsed="0"/>
+    <w:lsdException w:name="Medium Grid 3" w:semiHidden="0" w:uiPriority="69" w:unhideWhenUsed="0"/>
+    <w:lsdException w:name="Dark List" w:semiHidden="0" w:uiPriority="70" w:unhideWhenUsed="0"/>
+    <w:lsdException w:name="Colorful Shading" w:semiHidden="0" w:uiPriority="71" w:unhideWhenUsed="0"/>
+    <w:lsdException w:name="Colorful List" w:semiHidden="0" w:uiPriority="72" w:unhideWhenUsed="0"/>
+    <w:lsdException w:name="Colorful Grid" w:semiHidden="0" w:uiPriority="73" w:unhideWhenUsed="0"/>
+    <w:lsdException w:name="Light Shading Accent 1" w:semiHidden="0" w:uiPriority="60" w:unhideWhenUsed="0"/>
+    <w:lsdException w:name="Light List Accent 1" w:semiHidden="0" w:uiPriority="61" w:unhideWhenUsed="0"/>
+    <w:lsdException w:name="Light Grid Accent 1" w:semiHidden="0" w:uiPriority="62" w:unhideWhenUsed="0"/>
+    <w:lsdException w:name="Medium Shading 1 Accent 1" w:semiHidden="0" w:uiPriority="63" w:unhideWhenUsed="0"/>
+    <w:lsdException w:name="Medium Shading 2 Accent 1" w:semiHidden="0" w:uiPriority="64" w:unhideWhenUsed="0"/>
+    <w:lsdException w:name="Medium List 1 Accent 1" w:semiHidden="0" w:uiPriority="65" w:unhideWhenUsed="0"/>
+    <w:lsdException w:name="Revision" w:unhideWhenUsed="0"/>
+    <w:lsdException w:name="List Paragraph" w:semiHidden="0" w:uiPriority="34" w:unhideWhenUsed="0" w:qFormat="1"/>
+    <w:lsdException w:name="Quote" w:semiHidden="0" w:uiPriority="29" w:unhideWhenUsed="0" w:qFormat="1"/>
+    <w:lsdException w:name="Intense Quote" w:semiHidden="0" w:uiPriority="30" w:unhideWhenUsed="0" w:qFormat="1"/>
+    <w:lsdException w:name="Medium List 2 Accent 1" w:semiHidden="0" w:uiPriority="66" w:unhideWhenUsed="0"/>
+    <w:lsdException w:name="Medium Grid 1 Accent 1" w:semiHidden="0" w:uiPriority="67" w:unhideWhenUsed="0"/>
+    <w:lsdException w:name="Medium Grid 2 Accent 1" w:semiHidden="0" w:uiPriority="68" w:unhideWhenUsed="0"/>
+    <w:lsdException w:name="Medium Grid 3 Accent 1" w:semiHidden="0" w:uiPriority="69" w:unhideWhenUsed="0"/>
+    <w:lsdException w:name="Dark List Accent 1" w:semiHidden="0" w:uiPriority="70" w:unhideWhenUsed="0"/>
+    <w:lsdException w:name="Colorful Shading Accent 1" w:semiHidden="0" w:uiPriority="71" w:unhideWhenUsed="0"/>
+    <w:lsdException w:name="Colorful List Accent 1" w:semiHidden="0" w:uiPriority="72" w:unhideWhenUsed="0"/>
+    <w:lsdException w:name="Colorful Grid Accent 1" w:semiHidden="0" w:uiPriority="73" w:unhideWhenUsed="0"/>
+    <w:lsdException w:name="Light Shading Accent 2" w:semiHidden="0" w:uiPriority="60" w:unhideWhenUsed="0"/>
+    <w:lsdException w:name="Light List Accent 2" w:semiHidden="0" w:uiPriority="61" w:unhideWhenUsed="0"/>
+    <w:lsdException w:name="Light Grid Accent 2" w:semiHidden="0" w:uiPriority="62" w:unhideWhenUsed="0"/>
+    <w:lsdException w:name="Medium Shading 1 Accent 2" w:semiHidden="0" w:uiPriority="63" w:unhideWhenUsed="0"/>
+    <w:lsdException w:name="Medium Shading 2 Accent 2" w:semiHidden="0" w:uiPriority="64" w:unhideWhenUsed="0"/>
+    <w:lsdException w:name="Medium List 1 Accent 2" w:semiHidden="0" w:uiPriority="65" w:unhideWhenUsed="0"/>
+    <w:lsdException w:name="Medium List 2 Accent 2" w:semiHidden="0" w:uiPriority="66" w:unhideWhenUsed="0"/>
+    <w:lsdException w:name="Medium Grid 1 Accent 2" w:semiHidden="0" w:uiPriority="67" w:unhideWhenUsed="0"/>
+    <w:lsdException w:name="Medium Grid 2 Accent 2" w:semiHidden="0" w:uiPriority="68" w:unhideWhenUsed="0"/>
+    <w:lsdException w:name="Medium Grid 3 Accent 2" w:semiHidden="0" w:uiPriority="69" w:unhideWhenUsed="0"/>
+    <w:lsdException w:name="Dark List Accent 2" w:semiHidden="0" w:uiPriority="70" w:unhideWhenUsed="0"/>
+    <w:lsdException w:name="Colorful Shading Accent 2" w:semiHidden="0" w:uiPriority="71" w:unhideWhenUsed="0"/>
+    <w:lsdException w:name="Colorful List Accent 2" w:semiHidden="0" w:uiPriority="72" w:unhideWhenUsed="0"/>
+    <w:lsdException w:name="Colorful Grid Accent 2" w:semiHidden="0" w:uiPriority="73" w:unhideWhenUsed="0"/>
+    <w:lsdException w:name="Light Shading Accent 3" w:semiHidden="0" w:uiPriority="60" w:unhideWhenUsed="0"/>
+    <w:lsdException w:name="Light List Accent 3" w:semiHidden="0" w:uiPriority="61" w:unhideWhenUsed="0"/>
+    <w:lsdException w:name="Light Grid Accent 3" w:semiHidden="0" w:uiPriority="62" w:unhideWhenUsed="0"/>
+    <w:lsdException w:name="Medium Shading 1 Accent 3" w:semiHidden="0" w:uiPriority="63" w:unhideWhenUsed="0"/>
+    <w:lsdException w:name="Medium Shading 2 Accent 3" w:semiHidden="0" w:uiPriority="64" w:unhideWhenUsed="0"/>
+    <w:lsdException w:name="Medium List 1 Accent 3" w:semiHidden="0" w:uiPriority="65" w:unhideWhenUsed="0"/>
+    <w:lsdException w:name="Medium List 2 Accent 3" w:semiHidden="0" w:uiPriority="66" w:unhideWhenUsed="0"/>
+    <w:lsdException w:name="Medium Grid 1 Accent 3" w:semiHidden="0" w:uiPriority="67" w:unhideWhenUsed="0"/>
+    <w:lsdException w:name="Medium Grid 2 Accent 3" w:semiHidden="0" w:uiPriority="68" w:unhideWhenUsed="0"/>
+    <w:lsdException w:name="Medium Grid 3 Accent 3" w:semiHidden="0" w:uiPriority="69" w:unhideWhenUsed="0"/>
+    <w:lsdException w:name="Dark List Accent 3" w:semiHidden="0" w:uiPriority="70" w:unhideWhenUsed="0"/>
+    <w:lsdException w:name="Colorful Shading Accent 3" w:semiHidden="0" w:uiPriority="71" w:unhideWhenUsed="0"/>
+    <w:lsdException w:name="Colorful List Accent 3" w:semiHidden="0" w:uiPriority="72" w:unhideWhenUsed="0"/>
+    <w:lsdException w:name="Colorful Grid Accent 3" w:semiHidden="0" w:uiPriority="73" w:unhideWhenUsed="0"/>
+    <w:lsdException w:name="Light Shading Accent 4" w:semiHidden="0" w:uiPriority="60" w:unhideWhenUsed="0"/>
+    <w:lsdException w:name="Light List Accent 4" w:semiHidden="0" w:uiPriority="61" w:unhideWhenUsed="0"/>
+    <w:lsdException w:name="Light Grid Accent 4" w:semiHidden="0" w:uiPriority="62" w:unhideWhenUsed="0"/>
+    <w:lsdException w:name="Medium Shading 1 Accent 4" w:semiHidden="0" w:uiPriority="63" w:unhideWhenUsed="0"/>
+    <w:lsdException w:name="Medium Shading 2 Accent 4" w:semiHidden="0" w:uiPriority="64" w:unhideWhenUsed="0"/>
+    <w:lsdException w:name="Medium List 1 Accent 4" w:semiHidden="0" w:uiPriority="65" w:unhideWhenUsed="0"/>
+    <w:lsdException w:name="Medium List 2 Accent 4" w:semiHidden="0" w:uiPriority="66" w:unhideWhenUsed="0"/>
+    <w:lsdException w:name="Medium Grid 1 Accent 4" w:semiHidden="0" w:uiPriority="67" w:unhideWhenUsed="0"/>
+    <w:lsdException w:name="Medium Grid 2 Accent 4" w:semiHidden="0" w:uiPriority="68" w:unhideWhenUsed="0"/>
+    <w:lsdException w:name="Medium Grid 3 Accent 4" w:semiHidden="0" w:uiPriority="69" w:unhideWhenUsed="0"/>
+    <w:lsdException w:name="Dark List Accent 4" w:semiHidden="0" w:uiPriority="70" w:unhideWhenUsed="0"/>
+    <w:lsdException w:name="Colorful Shading Accent 4" w:semiHidden="0" w:uiPriority="71" w:unhideWhenUsed="0"/>
+    <w:lsdException w:name="Colorful List Accent 4" w:semiHidden="0" w:uiPriority="72" w:unhideWhenUsed="0"/>
+    <w:lsdException w:name="Colorful Grid Accent 4" w:semiHidden="0" w:uiPriority="73" w:unhideWhenUsed="0"/>
+    <w:lsdException w:name="Light Shading Accent 5" w:semiHidden="0" w:uiPriority="60" w:unhideWhenUsed="0"/>
+    <w:lsdException w:name="Light List Accent 5" w:semiHidden="0" w:uiPriority="61" w:unhideWhenUsed="0"/>
+    <w:lsdException w:name="Light Grid Accent 5" w:semiHidden="0" w:uiPriority="62" w:unhideWhenUsed="0"/>
+    <w:lsdException w:name="Medium Shading 1 Accent 5" w:semiHidden="0" w:uiPriority="63" w:unhideWhenUsed="0"/>
+    <w:lsdException w:name="Medium Shading 2 Accent 5" w:semiHidden="0" w:uiPriority="64" w:unhideWhenUsed="0"/>
+    <w:lsdException w:name="Medium List 1 Accent 5" w:semiHidden="0" w:uiPriority="65" w:unhideWhenUsed="0"/>
+    <w:lsdException w:name="Medium List 2 Accent 5" w:semiHidden="0" w:uiPriority="66" w:unhideWhenUsed="0"/>
+    <w:lsdException w:name="Medium Grid 1 Accent 5" w:semiHidden="0" w:uiPriority="67" w:unhideWhenUsed="0"/>
+    <w:lsdException w:name="Medium Grid 2 Accent 5" w:semiHidden="0" w:uiPriority="68" w:unhideWhenUsed="0"/>
+    <w:lsdException w:name="Medium Grid 3 Accent 5" w:semiHidden="0" w:uiPriority="69" w:unhideWhenUsed="0"/>
+    <w:lsdException w:name="Dark List Accent 5" w:semiHidden="0" w:uiPriority="70" w:unhideWhenUsed="0"/>
+    <w:lsdException w:name="Colorful Shading Accent 5" w:semiHidden="0" w:uiPriority="71" w:unhideWhenUsed="0"/>
+    <w:lsdException w:name="Colorful List Accent 5" w:semiHidden="0" w:uiPriority="72" w:unhideWhenUsed="0"/>
+    <w:lsdException w:name="Colorful Grid Accent 5" w:semiHidden="0" w:uiPriority="73" w:unhideWhenUsed="0"/>
+    <w:lsdException w:name="Light Shading Accent 6" w:semiHidden="0" w:uiPriority="60" w:unhideWhenUsed="0"/>
+    <w:lsdException w:name="Light List Accent 6" w:semiHidden="0" w:uiPriority="61" w:unhideWhenUsed="0"/>
+    <w:lsdException w:name="Light Grid Accent 6" w:semiHidden="0" w:uiPriority="62" w:unhideWhenUsed="0"/>
+    <w:lsdException w:name="Medium Shading 1 Accent 6" w:semiHidden="0" w:uiPriority="63" w:unhideWhenUsed="0"/>
+    <w:lsdException w:name="Medium Shading 2 Accent 6" w:semiHidden="0" w:uiPriority="64" w:unhideWhenUsed="0"/>
+    <w:lsdException w:name="Medium List 1 Accent 6" w:semiHidden="0" w:uiPriority="65" w:unhideWhenUsed="0"/>
+    <w:lsdException w:name="Medium List 2 Accent 6" w:semiHidden="0" w:uiPriority="66" w:unhideWhenUsed="0"/>
+    <w:lsdException w:name="Medium Grid 1 Accent 6" w:semiHidden="0" w:uiPriority="67" w:unhideWhenUsed="0"/>
+    <w:lsdException w:name="Medium Grid 2 Accent 6" w:semiHidden="0" w:uiPriority="68" w:unhideWhenUsed="0"/>
+    <w:lsdException w:name="Medium Grid 3 Accent 6" w:semiHidden="0" w:uiPriority="69" w:unhideWhenUsed="0"/>
+    <w:lsdException w:name="Dark List Accent 6" w:semiHidden="0" w:uiPriority="70" w:unhideWhenUsed="0"/>
+    <w:lsdException w:name="Colorful Shading Accent 6" w:semiHidden="0" w:uiPriority="71" w:unhideWhenUsed="0"/>
+    <w:lsdException w:name="Colorful List Accent 6" w:semiHidden="0" w:uiPriority="72" w:unhideWhenUsed="0"/>
+    <w:lsdException w:name="Colorful Grid Accent 6" w:semiHidden="0" w:uiPriority="73" w:unhideWhenUsed="0"/>
+    <w:lsdException w:name="Subtle Emphasis" w:semiHidden="0" w:uiPriority="19" w:unhideWhenUsed="0" w:qFormat="1"/>
+    <w:lsdException w:name="Intense Emphasis" w:semiHidden="0" w:uiPriority="21" w:unhideWhenUsed="0" w:qFormat="1"/>
+    <w:lsdException w:name="Subtle Reference" w:semiHidden="0" w:uiPriority="31" w:unhideWhenUsed="0" w:qFormat="1"/>
+    <w:lsdException w:name="Intense Reference" w:semiHidden="0" w:uiPriority="32" w:unhideWhenUsed="0" w:qFormat="1"/>
+    <w:lsdException w:name="Book Title" w:semiHidden="0" w:uiPriority="33" w:unhideWhenUsed="0" w:qFormat="1"/>
+    <w:lsdException w:name="Bibliography" w:uiPriority="37"/>
+    <w:lsdException w:name="TOC Heading" w:uiPriority="39" w:qFormat="1"/>
+  </w:latentStyles>
+  <w:style w:type="paragraph" w:default="1" w:styleId="Normal">
+    <w:name w:val="Normal"/>
+    <w:qFormat/>
+  </w:style>
+  <w:style w:type="character" w:default="1" w:styleId="DefaultParagraphFont">
+    <w:name w:val="Default Paragraph Font"/>
+    <w:uiPriority w:val="1"/>
+    <w:semiHidden/>
+    <w:unhideWhenUsed/>
+  </w:style>
+  <w:style w:type="table" w:default="1" w:styleId="TableNormal">
+    <w:name w:val="Normal Table"/>
+    <w:uiPriority w:val="99"/>
+    <w:semiHidden/>
+    <w:unhideWhenUsed/>
+    <w:tblPr>
+      <w:tblInd w:w="0" w:type="dxa"/>
+      <w:tblCellMar>
+        <w:top w:w="0" w:type="dxa"/>
+        <w:left w:w="108" w:type="dxa"/>
+        <w:bottom w:w="0" w:type="dxa"/>
+        <w:right w:w="108" w:type="dxa"/>
+      </w:tblCellMar>
+    </w:tblPr>
+  </w:style>
+  <w:style w:type="numbering" w:default="1" w:styleId="NoList">
+    <w:name w:val="No List"/>
+    <w:uiPriority w:val="99"/>
+    <w:semiHidden/>
+    <w:unhideWhenUsed/>
+  </w:style>
+  <w:style w:type="paragraph" w:styleId="BalloonText">
+    <w:name w:val="Balloon Text"/>
+    <w:basedOn w:val="Normal"/>
+    <w:link w:val="BalloonTextChar"/>
+    <w:uiPriority w:val="99"/>
+    <w:semiHidden/>
+    <w:unhideWhenUsed/>
+    <w:rsid w:val="00C63DBD"/>
+    <w:rPr>
+      <w:rFonts w:ascii="Lucida Grande" w:hAnsi="Lucida Grande" w:cs="Lucida Grande"/>
+      <w:sz w:val="18"/>
+      <w:szCs w:val="18"/>
+    </w:rPr>
+  </w:style>
+  <w:style w:type="character" w:customStyle="1" w:styleId="BalloonTextChar">
+    <w:name w:val="Balloon Text Char"/>
+    <w:basedOn w:val="DefaultParagraphFont"/>
+    <w:link w:val="BalloonText"/>
+    <w:uiPriority w:val="99"/>
+    <w:semiHidden/>
+    <w:rsid w:val="00C63DBD"/>
+    <w:rPr>
+      <w:rFonts w:ascii="Lucida Grande" w:hAnsi="Lucida Grande" w:cs="Lucida Grande"/>
+      <w:sz w:val="18"/>
+      <w:szCs w:val="18"/>
+    </w:rPr>
+  </w:style>
+  <w:style w:type="character" w:styleId="Hyperlink">
+    <w:name w:val="Hyperlink"/>
+    <w:basedOn w:val="DefaultParagraphFont"/>
+    <w:uiPriority w:val="99"/>
+    <w:unhideWhenUsed/>
+    <w:rsid w:val="00011984"/>
+    <w:rPr>
+      <w:color w:val="0000FF" w:themeColor="hyperlink"/>
+      <w:u w:val="single"/>
+    </w:rPr>
+  </w:style>
+  <w:style w:type="paragraph" w:styleId="ListParagraph">
+    <w:name w:val="List Paragraph"/>
+    <w:basedOn w:val="Normal"/>
+    <w:uiPriority w:val="34"/>
+    <w:qFormat/>
+    <w:rsid w:val="00822842"/>
+    <w:pPr>
+      <w:ind w:left="720"/>
+      <w:contextualSpacing/>
+    </w:pPr>
+  </w:style>
+  <w:style w:type="character" w:styleId="FollowedHyperlink">
+    <w:name w:val="FollowedHyperlink"/>
+    <w:basedOn w:val="DefaultParagraphFont"/>
+    <w:uiPriority w:val="99"/>
+    <w:semiHidden/>
+    <w:unhideWhenUsed/>
+    <w:rsid w:val="00750DE6"/>
+    <w:rPr>
+      <w:color w:val="800080" w:themeColor="followedHyperlink"/>
+      <w:u w:val="single"/>
+    </w:rPr>
+  </w:style>
+  <w:style w:type="table" w:styleId="TableGrid">
+    <w:name w:val="Table Grid"/>
+    <w:basedOn w:val="TableNormal"/>
+    <w:uiPriority w:val="59"/>
+    <w:rsid w:val="00B7485C"/>
+    <w:tblPr>
+      <w:tblInd w:w="0" w:type="dxa"/>
+      <w:tblBorders>
+        <w:top w:val="single" w:sz="4" w:space="0" w:color="auto"/>
+        <w:left w:val="single" w:sz="4" w:space="0" w:color="auto"/>
+        <w:bottom w:val="single" w:sz="4" w:space="0" w:color="auto"/>
+        <w:right w:val="single" w:sz="4" w:space="0" w:color="auto"/>
+        <w:insideH w:val="single" w:sz="4" w:space="0" w:color="auto"/>
+        <w:insideV w:val="single" w:sz="4" w:space="0" w:color="auto"/>
+      </w:tblBorders>
+      <w:tblCellMar>
+        <w:top w:w="0" w:type="dxa"/>
+        <w:left w:w="108" w:type="dxa"/>
+        <w:bottom w:w="0" w:type="dxa"/>
+        <w:right w:w="108" w:type="dxa"/>
+      </w:tblCellMar>
     </w:tblPr>
   </w:style>
   <w:style w:type="paragraph" w:styleId="Header">
@@ -8518,7 +8712,7 @@
 </file>
 
 <file path=customXml/itemProps1.xml><?xml version="1.0" encoding="utf-8"?>
-<ds:datastoreItem xmlns:ds="http://schemas.openxmlformats.org/officeDocument/2006/customXml" ds:itemID="{2D742E1A-D94F-4A0E-B233-847B2FAF6151}">
+<ds:datastoreItem xmlns:ds="http://schemas.openxmlformats.org/officeDocument/2006/customXml" ds:itemID="{1D4D6B6D-0979-5B47-A2FA-C991701B19DC}">
   <ds:schemaRefs>
     <ds:schemaRef ds:uri="http://schemas.openxmlformats.org/officeDocument/2006/bibliography"/>
   </ds:schemaRefs>

</xml_diff>